<commit_message>
chore(?): je ne sais pas pourquoi ça m'affiche ça
</commit_message>
<xml_diff>
--- a/Livrables écrits/Rapport-de-projet_P_Bulles-Snake.docx
+++ b/Livrables écrits/Rapport-de-projet_P_Bulles-Snake.docx
@@ -79,7 +79,6 @@
           </mc:Fallback>
         </mc:AlternateContent>
       </w:r>
-      <w:proofErr w:type="spellStart"/>
       <w:r>
         <w:rPr>
           <w:rFonts w:ascii="Century Gothic" w:hAnsi="Century Gothic"/>
@@ -88,7 +87,6 @@
         </w:rPr>
         <w:t>P_Bulles</w:t>
       </w:r>
-      <w:proofErr w:type="spellEnd"/>
     </w:p>
     <w:p>
       <w:pPr>
@@ -738,15 +736,7 @@
         <w:jc w:val="both"/>
       </w:pPr>
       <w:r>
-        <w:t>Le code JavaScript utilise la syntaxe des modules ES (</w:t>
-      </w:r>
-      <w:proofErr w:type="spellStart"/>
-      <w:r>
-        <w:t>ECMAScript</w:t>
-      </w:r>
-      <w:proofErr w:type="spellEnd"/>
-      <w:r>
-        <w:t xml:space="preserve"> Modules, ESM) pour organiser le code en plusieurs fichiers avec des responsabilités distinctes.</w:t>
+        <w:t>Le code JavaScript utilise la syntaxe des modules ES (ECMAScript Modules, ESM) pour organiser le code en plusieurs fichiers avec des responsabilités distinctes.</w:t>
       </w:r>
     </w:p>
     <w:p>
@@ -900,45 +890,35 @@
           <w:bCs/>
         </w:rPr>
       </w:pPr>
-      <w:proofErr w:type="spellStart"/>
       <w:r>
         <w:rPr>
           <w:b/>
           <w:bCs/>
         </w:rPr>
-        <w:t>ECMAScript</w:t>
-      </w:r>
-      <w:proofErr w:type="spellEnd"/>
-      <w:r>
+        <w:t>ECMAScript Modules (ESM)</w:t>
+      </w:r>
+    </w:p>
+    <w:p>
+      <w:pPr>
+        <w:jc w:val="both"/>
+      </w:pPr>
+      <w:r>
+        <w:t>Le projet est structuré en utilisant la syntaxe ESM, qui permet d’importer des fonctions et des variables entre les différents fichiers JavaScript. Cela permet de séparer différentes responsabilités du code et de maintenir une structure propre et modulable.</w:t>
+      </w:r>
+    </w:p>
+    <w:p>
+      <w:pPr>
+        <w:jc w:val="both"/>
+      </w:pPr>
+    </w:p>
+    <w:p>
+      <w:pPr>
+        <w:jc w:val="both"/>
         <w:rPr>
           <w:b/>
           <w:bCs/>
         </w:rPr>
-        <w:t xml:space="preserve"> Modules (ESM)</w:t>
-      </w:r>
-    </w:p>
-    <w:p>
-      <w:pPr>
-        <w:jc w:val="both"/>
-      </w:pPr>
-      <w:r>
-        <w:t>Le projet est structuré en utilisant la syntaxe ESM, qui permet d’importer des fonctions et des variables entre les différents fichiers JavaScript. Cela permet de séparer différentes responsabilités du code et de maintenir une structure propre et modulable.</w:t>
-      </w:r>
-    </w:p>
-    <w:p>
-      <w:pPr>
-        <w:jc w:val="both"/>
-      </w:pPr>
-    </w:p>
-    <w:p>
-      <w:pPr>
-        <w:jc w:val="both"/>
-        <w:rPr>
-          <w:b/>
-          <w:bCs/>
-        </w:rPr>
-      </w:pPr>
-      <w:proofErr w:type="spellStart"/>
+      </w:pPr>
       <w:r>
         <w:rPr>
           <w:b/>
@@ -946,30 +926,13 @@
         </w:rPr>
         <w:t>JSDoc</w:t>
       </w:r>
-      <w:proofErr w:type="spellEnd"/>
-    </w:p>
-    <w:p>
-      <w:pPr>
-        <w:jc w:val="both"/>
-      </w:pPr>
-      <w:r>
-        <w:t xml:space="preserve">Le code est documenté avec </w:t>
-      </w:r>
-      <w:proofErr w:type="spellStart"/>
-      <w:r>
-        <w:t>JSDoc</w:t>
-      </w:r>
-      <w:proofErr w:type="spellEnd"/>
-      <w:r>
-        <w:t xml:space="preserve">, un standard de documentation pour JavaScript. </w:t>
-      </w:r>
-      <w:proofErr w:type="spellStart"/>
-      <w:r>
-        <w:t>JSDoc</w:t>
-      </w:r>
-      <w:proofErr w:type="spellEnd"/>
-      <w:r>
-        <w:t xml:space="preserve"> permet la génération automatique d’une documentation à partir des commentaires du code, ce qui améliore la lisibilité et la maintenabilité du projet.</w:t>
+    </w:p>
+    <w:p>
+      <w:pPr>
+        <w:jc w:val="both"/>
+      </w:pPr>
+      <w:r>
+        <w:t>Le code est documenté avec JSDoc, un standard de documentation pour JavaScript. JSDoc permet la génération automatique d’une documentation à partir des commentaires du code, ce qui améliore la lisibilité et la maintenabilité du projet.</w:t>
       </w:r>
     </w:p>
     <w:p>
@@ -1012,78 +975,51 @@
         <w:lastRenderedPageBreak/>
         <w:t xml:space="preserve">Depuis le dossier racine du jeu, il faut taper la commande </w:t>
       </w:r>
-      <w:proofErr w:type="spellStart"/>
       <w:r>
         <w:rPr>
           <w:b/>
           <w:bCs/>
         </w:rPr>
-        <w:t>npm</w:t>
-      </w:r>
-      <w:proofErr w:type="spellEnd"/>
+        <w:t>npm install</w:t>
+      </w:r>
+      <w:r>
+        <w:t xml:space="preserve"> dans l’invite de commandes.</w:t>
+      </w:r>
+    </w:p>
+    <w:p>
+      <w:pPr>
+        <w:jc w:val="both"/>
+      </w:pPr>
+    </w:p>
+    <w:p>
+      <w:pPr>
+        <w:pStyle w:val="Titre1"/>
+        <w:jc w:val="both"/>
+      </w:pPr>
+      <w:bookmarkStart w:id="4" w:name="_Toc207610888"/>
+      <w:r>
+        <w:t>Accéder la page du jeu</w:t>
+      </w:r>
+      <w:bookmarkEnd w:id="4"/>
+    </w:p>
+    <w:p>
+      <w:pPr>
+        <w:jc w:val="both"/>
+      </w:pPr>
+    </w:p>
+    <w:p>
+      <w:pPr>
+        <w:jc w:val="both"/>
+      </w:pPr>
+      <w:r>
+        <w:t xml:space="preserve">Il est nécessaire de lancer le serveur avec la commande </w:t>
+      </w:r>
       <w:r>
         <w:rPr>
           <w:b/>
           <w:bCs/>
         </w:rPr>
-        <w:t xml:space="preserve"> </w:t>
-      </w:r>
-      <w:proofErr w:type="spellStart"/>
-      <w:r>
-        <w:rPr>
-          <w:b/>
-          <w:bCs/>
-        </w:rPr>
-        <w:t>install</w:t>
-      </w:r>
-      <w:proofErr w:type="spellEnd"/>
-      <w:r>
-        <w:t xml:space="preserve"> dans l’invite de commandes.</w:t>
-      </w:r>
-    </w:p>
-    <w:p>
-      <w:pPr>
-        <w:jc w:val="both"/>
-      </w:pPr>
-    </w:p>
-    <w:p>
-      <w:pPr>
-        <w:pStyle w:val="Titre1"/>
-        <w:jc w:val="both"/>
-      </w:pPr>
-      <w:bookmarkStart w:id="4" w:name="_Toc207610888"/>
-      <w:r>
-        <w:t>Accéder la page du jeu</w:t>
-      </w:r>
-      <w:bookmarkEnd w:id="4"/>
-    </w:p>
-    <w:p>
-      <w:pPr>
-        <w:jc w:val="both"/>
-      </w:pPr>
-    </w:p>
-    <w:p>
-      <w:pPr>
-        <w:jc w:val="both"/>
-      </w:pPr>
-      <w:r>
-        <w:t xml:space="preserve">Il est nécessaire de lancer le serveur avec la commande </w:t>
-      </w:r>
-      <w:proofErr w:type="spellStart"/>
-      <w:r>
-        <w:rPr>
-          <w:b/>
-          <w:bCs/>
-        </w:rPr>
-        <w:t>npm</w:t>
-      </w:r>
-      <w:proofErr w:type="spellEnd"/>
-      <w:r>
-        <w:rPr>
-          <w:b/>
-          <w:bCs/>
-        </w:rPr>
-        <w:t xml:space="preserve"> run dev </w:t>
+        <w:t xml:space="preserve">npm run dev </w:t>
       </w:r>
       <w:r>
         <w:t>dans l’invite de commandes depuis le dossier racine du jeu.</w:t>
@@ -1136,7 +1072,6 @@
         <w:t>Séquence 2</w:t>
       </w:r>
     </w:p>
-    <w:p/>
     <w:p>
       <w:r>
         <w:t>Après la prise de connaissance de la documentation, il est maintenant possible de commencer à coder.</w:t>
@@ -1646,7 +1581,7 @@
               <w:sz w:val="18"/>
               <w:szCs w:val="18"/>
             </w:rPr>
-            <w:t>01.09.2025 09:27</w:t>
+            <w:t>01.09.2025 09:32</w:t>
           </w:r>
           <w:r>
             <w:rPr>
@@ -1790,16 +1725,12 @@
               <w:rFonts w:ascii="ETML" w:hAnsi="ETML"/>
             </w:rPr>
           </w:pPr>
-          <w:proofErr w:type="spellStart"/>
-          <w:proofErr w:type="gramStart"/>
           <w:r>
             <w:rPr>
               <w:rFonts w:ascii="ETML" w:hAnsi="ETML"/>
             </w:rPr>
             <w:t>etml</w:t>
           </w:r>
-          <w:proofErr w:type="spellEnd"/>
-          <w:proofErr w:type="gramEnd"/>
         </w:p>
       </w:tc>
       <w:tc>
@@ -1811,11 +1742,9 @@
             <w:pStyle w:val="En-tte"/>
             <w:jc w:val="center"/>
           </w:pPr>
-          <w:proofErr w:type="spellStart"/>
           <w:r>
             <w:t>P_Bulles</w:t>
           </w:r>
-          <w:proofErr w:type="spellEnd"/>
         </w:p>
       </w:tc>
       <w:tc>

</xml_diff>

<commit_message>
doc(rapport de projet): Rédaction des différents points effectués aujourd'hui dans le rapport de projet.
</commit_message>
<xml_diff>
--- a/Livrables écrits/Rapport-de-projet_P_Bulles-Snake.docx
+++ b/Livrables écrits/Rapport-de-projet_P_Bulles-Snake.docx
@@ -79,6 +79,7 @@
           </mc:Fallback>
         </mc:AlternateContent>
       </w:r>
+      <w:proofErr w:type="spellStart"/>
       <w:r>
         <w:rPr>
           <w:rFonts w:ascii="Century Gothic" w:hAnsi="Century Gothic"/>
@@ -87,6 +88,7 @@
         </w:rPr>
         <w:t>P_Bulles</w:t>
       </w:r>
+      <w:proofErr w:type="spellEnd"/>
     </w:p>
     <w:p>
       <w:pPr>
@@ -736,7 +738,15 @@
         <w:jc w:val="both"/>
       </w:pPr>
       <w:r>
-        <w:t>Le code JavaScript utilise la syntaxe des modules ES (ECMAScript Modules, ESM) pour organiser le code en plusieurs fichiers avec des responsabilités distinctes.</w:t>
+        <w:t>Le code JavaScript utilise la syntaxe des modules ES (</w:t>
+      </w:r>
+      <w:proofErr w:type="spellStart"/>
+      <w:r>
+        <w:t>ECMAScript</w:t>
+      </w:r>
+      <w:proofErr w:type="spellEnd"/>
+      <w:r>
+        <w:t xml:space="preserve"> Modules, ESM) pour organiser le code en plusieurs fichiers avec des responsabilités distinctes.</w:t>
       </w:r>
     </w:p>
     <w:p>
@@ -890,35 +900,45 @@
           <w:bCs/>
         </w:rPr>
       </w:pPr>
+      <w:proofErr w:type="spellStart"/>
       <w:r>
         <w:rPr>
           <w:b/>
           <w:bCs/>
         </w:rPr>
-        <w:t>ECMAScript Modules (ESM)</w:t>
-      </w:r>
-    </w:p>
-    <w:p>
-      <w:pPr>
-        <w:jc w:val="both"/>
-      </w:pPr>
-      <w:r>
-        <w:t>Le projet est structuré en utilisant la syntaxe ESM, qui permet d’importer des fonctions et des variables entre les différents fichiers JavaScript. Cela permet de séparer différentes responsabilités du code et de maintenir une structure propre et modulable.</w:t>
-      </w:r>
-    </w:p>
-    <w:p>
-      <w:pPr>
-        <w:jc w:val="both"/>
-      </w:pPr>
-    </w:p>
-    <w:p>
-      <w:pPr>
-        <w:jc w:val="both"/>
+        <w:t>ECMAScript</w:t>
+      </w:r>
+      <w:proofErr w:type="spellEnd"/>
+      <w:r>
         <w:rPr>
           <w:b/>
           <w:bCs/>
         </w:rPr>
-      </w:pPr>
+        <w:t xml:space="preserve"> Modules (ESM)</w:t>
+      </w:r>
+    </w:p>
+    <w:p>
+      <w:pPr>
+        <w:jc w:val="both"/>
+      </w:pPr>
+      <w:r>
+        <w:t>Le projet est structuré en utilisant la syntaxe ESM, qui permet d’importer des fonctions et des variables entre les différents fichiers JavaScript. Cela permet de séparer différentes responsabilités du code et de maintenir une structure propre et modulable.</w:t>
+      </w:r>
+    </w:p>
+    <w:p>
+      <w:pPr>
+        <w:jc w:val="both"/>
+      </w:pPr>
+    </w:p>
+    <w:p>
+      <w:pPr>
+        <w:jc w:val="both"/>
+        <w:rPr>
+          <w:b/>
+          <w:bCs/>
+        </w:rPr>
+      </w:pPr>
+      <w:proofErr w:type="spellStart"/>
       <w:r>
         <w:rPr>
           <w:b/>
@@ -926,13 +946,30 @@
         </w:rPr>
         <w:t>JSDoc</w:t>
       </w:r>
-    </w:p>
-    <w:p>
-      <w:pPr>
-        <w:jc w:val="both"/>
-      </w:pPr>
-      <w:r>
-        <w:t>Le code est documenté avec JSDoc, un standard de documentation pour JavaScript. JSDoc permet la génération automatique d’une documentation à partir des commentaires du code, ce qui améliore la lisibilité et la maintenabilité du projet.</w:t>
+      <w:proofErr w:type="spellEnd"/>
+    </w:p>
+    <w:p>
+      <w:pPr>
+        <w:jc w:val="both"/>
+      </w:pPr>
+      <w:r>
+        <w:t xml:space="preserve">Le code est documenté avec </w:t>
+      </w:r>
+      <w:proofErr w:type="spellStart"/>
+      <w:r>
+        <w:t>JSDoc</w:t>
+      </w:r>
+      <w:proofErr w:type="spellEnd"/>
+      <w:r>
+        <w:t xml:space="preserve">, un standard de documentation pour JavaScript. </w:t>
+      </w:r>
+      <w:proofErr w:type="spellStart"/>
+      <w:r>
+        <w:t>JSDoc</w:t>
+      </w:r>
+      <w:proofErr w:type="spellEnd"/>
+      <w:r>
+        <w:t xml:space="preserve"> permet la génération automatique d’une documentation à partir des commentaires du code, ce qui améliore la lisibilité et la maintenabilité du projet.</w:t>
       </w:r>
     </w:p>
     <w:p>
@@ -975,51 +1012,78 @@
         <w:lastRenderedPageBreak/>
         <w:t xml:space="preserve">Depuis le dossier racine du jeu, il faut taper la commande </w:t>
       </w:r>
+      <w:proofErr w:type="spellStart"/>
       <w:r>
         <w:rPr>
           <w:b/>
           <w:bCs/>
         </w:rPr>
-        <w:t>npm install</w:t>
-      </w:r>
-      <w:r>
-        <w:t xml:space="preserve"> dans l’invite de commandes.</w:t>
-      </w:r>
-    </w:p>
-    <w:p>
-      <w:pPr>
-        <w:jc w:val="both"/>
-      </w:pPr>
-    </w:p>
-    <w:p>
-      <w:pPr>
-        <w:pStyle w:val="Titre1"/>
-        <w:jc w:val="both"/>
-      </w:pPr>
-      <w:bookmarkStart w:id="4" w:name="_Toc207610888"/>
-      <w:r>
-        <w:t>Accéder la page du jeu</w:t>
-      </w:r>
-      <w:bookmarkEnd w:id="4"/>
-    </w:p>
-    <w:p>
-      <w:pPr>
-        <w:jc w:val="both"/>
-      </w:pPr>
-    </w:p>
-    <w:p>
-      <w:pPr>
-        <w:jc w:val="both"/>
-      </w:pPr>
-      <w:r>
-        <w:t xml:space="preserve">Il est nécessaire de lancer le serveur avec la commande </w:t>
-      </w:r>
+        <w:t>npm</w:t>
+      </w:r>
+      <w:proofErr w:type="spellEnd"/>
       <w:r>
         <w:rPr>
           <w:b/>
           <w:bCs/>
         </w:rPr>
-        <w:t xml:space="preserve">npm run dev </w:t>
+        <w:t xml:space="preserve"> </w:t>
+      </w:r>
+      <w:proofErr w:type="spellStart"/>
+      <w:r>
+        <w:rPr>
+          <w:b/>
+          <w:bCs/>
+        </w:rPr>
+        <w:t>install</w:t>
+      </w:r>
+      <w:proofErr w:type="spellEnd"/>
+      <w:r>
+        <w:t xml:space="preserve"> dans l’invite de commandes.</w:t>
+      </w:r>
+    </w:p>
+    <w:p>
+      <w:pPr>
+        <w:jc w:val="both"/>
+      </w:pPr>
+    </w:p>
+    <w:p>
+      <w:pPr>
+        <w:pStyle w:val="Titre1"/>
+        <w:jc w:val="both"/>
+      </w:pPr>
+      <w:bookmarkStart w:id="4" w:name="_Toc207610888"/>
+      <w:r>
+        <w:t>Accéder la page du jeu</w:t>
+      </w:r>
+      <w:bookmarkEnd w:id="4"/>
+    </w:p>
+    <w:p>
+      <w:pPr>
+        <w:jc w:val="both"/>
+      </w:pPr>
+    </w:p>
+    <w:p>
+      <w:pPr>
+        <w:jc w:val="both"/>
+      </w:pPr>
+      <w:r>
+        <w:t xml:space="preserve">Il est nécessaire de lancer le serveur avec la commande </w:t>
+      </w:r>
+      <w:proofErr w:type="spellStart"/>
+      <w:r>
+        <w:rPr>
+          <w:b/>
+          <w:bCs/>
+        </w:rPr>
+        <w:t>npm</w:t>
+      </w:r>
+      <w:proofErr w:type="spellEnd"/>
+      <w:r>
+        <w:rPr>
+          <w:b/>
+          <w:bCs/>
+        </w:rPr>
+        <w:t xml:space="preserve"> run dev </w:t>
       </w:r>
       <w:r>
         <w:t>dans l’invite de commandes depuis le dossier racine du jeu.</w:t>
@@ -1075,6 +1139,51 @@
     <w:p>
       <w:r>
         <w:t>Après la prise de connaissance de la documentation, il est maintenant possible de commencer à coder.</w:t>
+      </w:r>
+    </w:p>
+    <w:p/>
+    <w:p>
+      <w:pPr>
+        <w:pStyle w:val="Titre1"/>
+      </w:pPr>
+      <w:r>
+        <w:t>Séquence 3</w:t>
+      </w:r>
+    </w:p>
+    <w:p/>
+    <w:p>
+      <w:pPr>
+        <w:pStyle w:val="Titre1"/>
+      </w:pPr>
+      <w:r>
+        <w:t>Séquence 4</w:t>
+      </w:r>
+    </w:p>
+    <w:p/>
+    <w:p>
+      <w:pPr>
+        <w:pStyle w:val="Titre1"/>
+      </w:pPr>
+      <w:r>
+        <w:t>Séquence 5</w:t>
+      </w:r>
+    </w:p>
+    <w:p/>
+    <w:p>
+      <w:pPr>
+        <w:pStyle w:val="Titre1"/>
+      </w:pPr>
+      <w:r>
+        <w:t>Séquence 6</w:t>
+      </w:r>
+    </w:p>
+    <w:p/>
+    <w:p>
+      <w:pPr>
+        <w:pStyle w:val="Titre1"/>
+      </w:pPr>
+      <w:r>
+        <w:t>Séquence 7</w:t>
       </w:r>
     </w:p>
     <w:sectPr>
@@ -1581,7 +1690,7 @@
               <w:sz w:val="18"/>
               <w:szCs w:val="18"/>
             </w:rPr>
-            <w:t>01.09.2025 09:32</w:t>
+            <w:t>29.09.2025 08:17</w:t>
           </w:r>
           <w:r>
             <w:rPr>
@@ -1725,12 +1834,16 @@
               <w:rFonts w:ascii="ETML" w:hAnsi="ETML"/>
             </w:rPr>
           </w:pPr>
+          <w:proofErr w:type="spellStart"/>
+          <w:proofErr w:type="gramStart"/>
           <w:r>
             <w:rPr>
               <w:rFonts w:ascii="ETML" w:hAnsi="ETML"/>
             </w:rPr>
             <w:t>etml</w:t>
           </w:r>
+          <w:proofErr w:type="spellEnd"/>
+          <w:proofErr w:type="gramEnd"/>
         </w:p>
       </w:tc>
       <w:tc>
@@ -1742,9 +1855,11 @@
             <w:pStyle w:val="En-tte"/>
             <w:jc w:val="center"/>
           </w:pPr>
+          <w:proofErr w:type="spellStart"/>
           <w:r>
             <w:t>P_Bulles</w:t>
           </w:r>
+          <w:proofErr w:type="spellEnd"/>
         </w:p>
       </w:tc>
       <w:tc>

</xml_diff>

<commit_message>
chore(?): je ne sais pas pourquoi ça met ça ici
</commit_message>
<xml_diff>
--- a/Livrables écrits/Rapport-de-projet_P_Bulles-Snake.docx
+++ b/Livrables écrits/Rapport-de-projet_P_Bulles-Snake.docx
@@ -973,6 +973,16 @@
       </w:r>
     </w:p>
     <w:p>
+      <w:r>
+        <w:br w:type="page"/>
+      </w:r>
+    </w:p>
+    <w:p>
+      <w:pPr>
+        <w:jc w:val="both"/>
+      </w:pPr>
+    </w:p>
+    <w:p>
       <w:pPr>
         <w:jc w:val="both"/>
       </w:pPr>
@@ -1009,7 +1019,6 @@
         <w:jc w:val="both"/>
       </w:pPr>
       <w:r>
-        <w:lastRenderedPageBreak/>
         <w:t xml:space="preserve">Depuis le dossier racine du jeu, il faut taper la commande </w:t>
       </w:r>
       <w:proofErr w:type="spellStart"/>
@@ -1109,15 +1118,16 @@
       </w:r>
     </w:p>
     <w:p>
-      <w:pPr>
-        <w:jc w:val="both"/>
-      </w:pPr>
+      <w:r>
+        <w:br w:type="page"/>
+      </w:r>
     </w:p>
     <w:p>
       <w:pPr>
         <w:pStyle w:val="Titre1"/>
       </w:pPr>
       <w:r>
+        <w:lastRenderedPageBreak/>
         <w:t>Séquence 1</w:t>
       </w:r>
     </w:p>

</xml_diff>

<commit_message>
doc(rapport): fin de la rédaction du rapport de projet
</commit_message>
<xml_diff>
--- a/Livrables écrits/Rapport-de-projet_P_Bulles-Snake.docx
+++ b/Livrables écrits/Rapport-de-projet_P_Bulles-Snake.docx
@@ -1,19 +1,17 @@
 
 <file path=word/document.xml><?xml version="1.0" encoding="utf-8"?>
-<w:document xmlns:wpc="http://schemas.microsoft.com/office/word/2010/wordprocessingCanvas" xmlns:cx="http://schemas.microsoft.com/office/drawing/2014/chartex" xmlns:cx1="http://schemas.microsoft.com/office/drawing/2015/9/8/chartex" xmlns:cx2="http://schemas.microsoft.com/office/drawing/2015/10/21/chartex" xmlns:cx3="http://schemas.microsoft.com/office/drawing/2016/5/9/chartex" xmlns:cx4="http://schemas.microsoft.com/office/drawing/2016/5/10/chartex" xmlns:cx5="http://schemas.microsoft.com/office/drawing/2016/5/11/chartex" xmlns:cx6="http://schemas.microsoft.com/office/drawing/2016/5/12/chartex" xmlns:cx7="http://schemas.microsoft.com/office/drawing/2016/5/13/chartex" xmlns:cx8="http://schemas.microsoft.com/office/drawing/2016/5/14/chartex" xmlns:mc="http://schemas.openxmlformats.org/markup-compatibility/2006" xmlns:aink="http://schemas.microsoft.com/office/drawing/2016/ink" xmlns:am3d="http://schemas.microsoft.com/office/drawing/2017/model3d" xmlns:o="urn:schemas-microsoft-com:office:office" xmlns:oel="http://schemas.microsoft.com/office/2019/extlst" xmlns:r="http://schemas.openxmlformats.org/officeDocument/2006/relationships" xmlns:m="http://schemas.openxmlformats.org/officeDocument/2006/math" xmlns:v="urn:schemas-microsoft-com:vml" xmlns:wp14="http://schemas.microsoft.com/office/word/2010/wordprocessingDrawing" xmlns:wp="http://schemas.openxmlformats.org/drawingml/2006/wordprocessingDrawing" xmlns:w10="urn:schemas-microsoft-com:office:word" xmlns:w="http://schemas.openxmlformats.org/wordprocessingml/2006/main" xmlns:w14="http://schemas.microsoft.com/office/word/2010/wordml" xmlns:w15="http://schemas.microsoft.com/office/word/2012/wordml" xmlns:w16cex="http://schemas.microsoft.com/office/word/2018/wordml/cex" xmlns:w16cid="http://schemas.microsoft.com/office/word/2016/wordml/cid" xmlns:w16="http://schemas.microsoft.com/office/word/2018/wordml" xmlns:w16sdtdh="http://schemas.microsoft.com/office/word/2020/wordml/sdtdatahash" xmlns:w16se="http://schemas.microsoft.com/office/word/2015/wordml/symex" xmlns:wpg="http://schemas.microsoft.com/office/word/2010/wordprocessingGroup" xmlns:wpi="http://schemas.microsoft.com/office/word/2010/wordprocessingInk" xmlns:wne="http://schemas.microsoft.com/office/word/2006/wordml" xmlns:wps="http://schemas.microsoft.com/office/word/2010/wordprocessingShape" mc:Ignorable="w14 w15 w16se w16cid w16 w16cex w16sdtdh wp14">
+<w:document xmlns:wpc="http://schemas.microsoft.com/office/word/2010/wordprocessingCanvas" xmlns:cx="http://schemas.microsoft.com/office/drawing/2014/chartex" xmlns:cx1="http://schemas.microsoft.com/office/drawing/2015/9/8/chartex" xmlns:cx2="http://schemas.microsoft.com/office/drawing/2015/10/21/chartex" xmlns:cx3="http://schemas.microsoft.com/office/drawing/2016/5/9/chartex" xmlns:cx4="http://schemas.microsoft.com/office/drawing/2016/5/10/chartex" xmlns:cx5="http://schemas.microsoft.com/office/drawing/2016/5/11/chartex" xmlns:cx6="http://schemas.microsoft.com/office/drawing/2016/5/12/chartex" xmlns:cx7="http://schemas.microsoft.com/office/drawing/2016/5/13/chartex" xmlns:cx8="http://schemas.microsoft.com/office/drawing/2016/5/14/chartex" xmlns:mc="http://schemas.openxmlformats.org/markup-compatibility/2006" xmlns:aink="http://schemas.microsoft.com/office/drawing/2016/ink" xmlns:am3d="http://schemas.microsoft.com/office/drawing/2017/model3d" xmlns:o="urn:schemas-microsoft-com:office:office" xmlns:oel="http://schemas.microsoft.com/office/2019/extlst" xmlns:r="http://schemas.openxmlformats.org/officeDocument/2006/relationships" xmlns:m="http://schemas.openxmlformats.org/officeDocument/2006/math" xmlns:v="urn:schemas-microsoft-com:vml" xmlns:wp14="http://schemas.microsoft.com/office/word/2010/wordprocessingDrawing" xmlns:wp="http://schemas.openxmlformats.org/drawingml/2006/wordprocessingDrawing" xmlns:w10="urn:schemas-microsoft-com:office:word" xmlns:w="http://schemas.openxmlformats.org/wordprocessingml/2006/main" xmlns:w14="http://schemas.microsoft.com/office/word/2010/wordml" xmlns:w15="http://schemas.microsoft.com/office/word/2012/wordml" xmlns:w16cex="http://schemas.microsoft.com/office/word/2018/wordml/cex" xmlns:w16cid="http://schemas.microsoft.com/office/word/2016/wordml/cid" xmlns:w16="http://schemas.microsoft.com/office/word/2018/wordml" xmlns:w16du="http://schemas.microsoft.com/office/word/2023/wordml/word16du" xmlns:w16sdtdh="http://schemas.microsoft.com/office/word/2020/wordml/sdtdatahash" xmlns:w16sdtfl="http://schemas.microsoft.com/office/word/2024/wordml/sdtformatlock" xmlns:w16se="http://schemas.microsoft.com/office/word/2015/wordml/symex" xmlns:wpg="http://schemas.microsoft.com/office/word/2010/wordprocessingGroup" xmlns:wpi="http://schemas.microsoft.com/office/word/2010/wordprocessingInk" xmlns:wne="http://schemas.microsoft.com/office/word/2006/wordml" xmlns:wps="http://schemas.microsoft.com/office/word/2010/wordprocessingShape" mc:Ignorable="w14 w15 w16se w16cid w16 w16cex w16sdtdh w16sdtfl w16du wp14">
   <w:body>
     <w:p>
       <w:pPr>
         <w:jc w:val="center"/>
         <w:rPr>
-          <w:rFonts w:ascii="Century Gothic" w:hAnsi="Century Gothic"/>
           <w:sz w:val="48"/>
           <w:szCs w:val="48"/>
         </w:rPr>
       </w:pPr>
       <w:r>
         <w:rPr>
-          <w:rFonts w:ascii="Century Gothic" w:hAnsi="Century Gothic"/>
           <w:noProof/>
           <w:color w:val="000000" w:themeColor="text1"/>
           <w:sz w:val="48"/>
@@ -22,7 +20,7 @@
         <mc:AlternateContent>
           <mc:Choice Requires="wps">
             <w:drawing>
-              <wp:anchor distT="0" distB="0" distL="114300" distR="114300" simplePos="0" relativeHeight="251659264" behindDoc="0" locked="0" layoutInCell="1" allowOverlap="1" wp14:anchorId="257D8E70" wp14:editId="280D1843">
+              <wp:anchor distT="0" distB="0" distL="114300" distR="114300" simplePos="0" relativeHeight="251659264" behindDoc="0" locked="0" layoutInCell="1" allowOverlap="1" wp14:anchorId="5A932DDC" wp14:editId="5B534309">
                 <wp:simplePos x="0" y="0"/>
                 <wp:positionH relativeFrom="margin">
                   <wp:align>center</wp:align>
@@ -71,7 +69,7 @@
           </mc:Choice>
           <mc:Fallback>
             <w:pict>
-              <v:line w14:anchorId="2709A77B" id="Connecteur droit 1" o:spid="_x0000_s1026" style="position:absolute;flip:y;z-index:251659264;visibility:visible;mso-wrap-style:square;mso-wrap-distance-left:9pt;mso-wrap-distance-top:0;mso-wrap-distance-right:9pt;mso-wrap-distance-bottom:0;mso-position-horizontal:center;mso-position-horizontal-relative:margin;mso-position-vertical:absolute;mso-position-vertical-relative:text" from="0,40.15pt" to="412.5pt,40.9pt" o:gfxdata="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" strokecolor="black [3200]" strokeweight=".5pt">
+              <v:line w14:anchorId="58658DAF" id="Connecteur droit 1" o:spid="_x0000_s1026" style="position:absolute;flip:y;z-index:251659264;visibility:visible;mso-wrap-style:square;mso-wrap-distance-left:9pt;mso-wrap-distance-top:0;mso-wrap-distance-right:9pt;mso-wrap-distance-bottom:0;mso-position-horizontal:center;mso-position-horizontal-relative:margin;mso-position-vertical:absolute;mso-position-vertical-relative:text" from="0,40.15pt" to="412.5pt,40.9pt" o:gfxdata="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" strokecolor="black [3200]" strokeweight=".5pt">
                 <v:stroke joinstyle="miter"/>
                 <w10:wrap anchorx="margin"/>
               </v:line>
@@ -82,7 +80,6 @@
       <w:proofErr w:type="spellStart"/>
       <w:r>
         <w:rPr>
-          <w:rFonts w:ascii="Century Gothic" w:hAnsi="Century Gothic"/>
           <w:sz w:val="48"/>
           <w:szCs w:val="48"/>
         </w:rPr>
@@ -112,14 +109,12 @@
       <w:pPr>
         <w:jc w:val="both"/>
         <w:rPr>
-          <w:rFonts w:ascii="Century Gothic" w:hAnsi="Century Gothic"/>
           <w:sz w:val="40"/>
           <w:szCs w:val="40"/>
         </w:rPr>
       </w:pPr>
       <w:r>
         <w:rPr>
-          <w:rFonts w:ascii="Century Gothic" w:hAnsi="Century Gothic"/>
           <w:sz w:val="40"/>
           <w:szCs w:val="40"/>
         </w:rPr>
@@ -150,7 +145,7 @@
           <w:szCs w:val="48"/>
         </w:rPr>
         <w:drawing>
-          <wp:inline distT="0" distB="0" distL="0" distR="0" wp14:anchorId="6DD74192" wp14:editId="694ECC17">
+          <wp:inline distT="0" distB="0" distL="0" distR="0" wp14:anchorId="243FA29D" wp14:editId="384E1B8E">
             <wp:extent cx="5760720" cy="3241675"/>
             <wp:effectExtent l="0" t="0" r="0" b="0"/>
             <wp:docPr id="10891080" name="Image 2" descr="Une image contenant texte, capture d’écran, Police, Graphique&#10;&#10;Le contenu généré par l’IA peut être incorrect."/>
@@ -293,9 +288,13 @@
         <w:p>
           <w:pPr>
             <w:pStyle w:val="En-ttedetabledesmatires"/>
+            <w:rPr>
+              <w:rFonts w:asciiTheme="minorHAnsi" w:hAnsiTheme="minorHAnsi"/>
+            </w:rPr>
           </w:pPr>
           <w:r>
             <w:rPr>
+              <w:rFonts w:asciiTheme="minorHAnsi" w:hAnsiTheme="minorHAnsi"/>
               <w:lang w:val="fr-FR"/>
             </w:rPr>
             <w:t>Table des matières</w:t>
@@ -325,7 +324,7 @@
           <w:r>
             <w:fldChar w:fldCharType="separate"/>
           </w:r>
-          <w:hyperlink w:anchor="_Toc207610884" w:history="1">
+          <w:hyperlink w:anchor="_Toc212373603" w:history="1">
             <w:r>
               <w:rPr>
                 <w:rStyle w:val="Lienhypertexte"/>
@@ -352,7 +351,7 @@
                 <w:noProof/>
                 <w:webHidden/>
               </w:rPr>
-              <w:instrText xml:space="preserve"> PAGEREF _Toc207610884 \h </w:instrText>
+              <w:instrText xml:space="preserve"> PAGEREF _Toc212373603 \h </w:instrText>
             </w:r>
             <w:r>
               <w:rPr>
@@ -398,7 +397,7 @@
               <w14:ligatures w14:val="standardContextual"/>
             </w:rPr>
           </w:pPr>
-          <w:hyperlink w:anchor="_Toc207610885" w:history="1">
+          <w:hyperlink w:anchor="_Toc212373604" w:history="1">
             <w:r>
               <w:rPr>
                 <w:rStyle w:val="Lienhypertexte"/>
@@ -425,7 +424,7 @@
                 <w:noProof/>
                 <w:webHidden/>
               </w:rPr>
-              <w:instrText xml:space="preserve"> PAGEREF _Toc207610885 \h </w:instrText>
+              <w:instrText xml:space="preserve"> PAGEREF _Toc212373604 \h </w:instrText>
             </w:r>
             <w:r>
               <w:rPr>
@@ -471,7 +470,7 @@
               <w14:ligatures w14:val="standardContextual"/>
             </w:rPr>
           </w:pPr>
-          <w:hyperlink w:anchor="_Toc207610886" w:history="1">
+          <w:hyperlink w:anchor="_Toc212373605" w:history="1">
             <w:r>
               <w:rPr>
                 <w:rStyle w:val="Lienhypertexte"/>
@@ -498,7 +497,7 @@
                 <w:noProof/>
                 <w:webHidden/>
               </w:rPr>
-              <w:instrText xml:space="preserve"> PAGEREF _Toc207610886 \h </w:instrText>
+              <w:instrText xml:space="preserve"> PAGEREF _Toc212373605 \h </w:instrText>
             </w:r>
             <w:r>
               <w:rPr>
@@ -544,13 +543,13 @@
               <w14:ligatures w14:val="standardContextual"/>
             </w:rPr>
           </w:pPr>
-          <w:hyperlink w:anchor="_Toc207610887" w:history="1">
+          <w:hyperlink w:anchor="_Toc212373606" w:history="1">
             <w:r>
               <w:rPr>
                 <w:rStyle w:val="Lienhypertexte"/>
                 <w:noProof/>
               </w:rPr>
-              <w:t>Installation et exécution</w:t>
+              <w:t>Architecture et conception</w:t>
             </w:r>
             <w:r>
               <w:rPr>
@@ -571,7 +570,7 @@
                 <w:noProof/>
                 <w:webHidden/>
               </w:rPr>
-              <w:instrText xml:space="preserve"> PAGEREF _Toc207610887 \h </w:instrText>
+              <w:instrText xml:space="preserve"> PAGEREF _Toc212373606 \h </w:instrText>
             </w:r>
             <w:r>
               <w:rPr>
@@ -591,7 +590,7 @@
                 <w:noProof/>
                 <w:webHidden/>
               </w:rPr>
-              <w:t>3</w:t>
+              <w:t>4</w:t>
             </w:r>
             <w:r>
               <w:rPr>
@@ -617,13 +616,13 @@
               <w14:ligatures w14:val="standardContextual"/>
             </w:rPr>
           </w:pPr>
-          <w:hyperlink w:anchor="_Toc207610888" w:history="1">
+          <w:hyperlink w:anchor="_Toc212373607" w:history="1">
             <w:r>
               <w:rPr>
                 <w:rStyle w:val="Lienhypertexte"/>
                 <w:noProof/>
               </w:rPr>
-              <w:t>Accéder la page du jeu</w:t>
+              <w:t>Installation et exécution</w:t>
             </w:r>
             <w:r>
               <w:rPr>
@@ -644,7 +643,7 @@
                 <w:noProof/>
                 <w:webHidden/>
               </w:rPr>
-              <w:instrText xml:space="preserve"> PAGEREF _Toc207610888 \h </w:instrText>
+              <w:instrText xml:space="preserve"> PAGEREF _Toc212373607 \h </w:instrText>
             </w:r>
             <w:r>
               <w:rPr>
@@ -665,6 +664,517 @@
                 <w:webHidden/>
               </w:rPr>
               <w:t>4</w:t>
+            </w:r>
+            <w:r>
+              <w:rPr>
+                <w:noProof/>
+                <w:webHidden/>
+              </w:rPr>
+              <w:fldChar w:fldCharType="end"/>
+            </w:r>
+          </w:hyperlink>
+        </w:p>
+        <w:p>
+          <w:pPr>
+            <w:pStyle w:val="TM1"/>
+            <w:tabs>
+              <w:tab w:val="right" w:leader="dot" w:pos="9062"/>
+            </w:tabs>
+            <w:rPr>
+              <w:noProof/>
+              <w:kern w:val="2"/>
+              <w:sz w:val="24"/>
+              <w:szCs w:val="24"/>
+              <w:lang w:eastAsia="fr-CH"/>
+              <w14:ligatures w14:val="standardContextual"/>
+            </w:rPr>
+          </w:pPr>
+          <w:hyperlink w:anchor="_Toc212373608" w:history="1">
+            <w:r>
+              <w:rPr>
+                <w:rStyle w:val="Lienhypertexte"/>
+                <w:noProof/>
+              </w:rPr>
+              <w:t>Implémentation par module</w:t>
+            </w:r>
+            <w:r>
+              <w:rPr>
+                <w:noProof/>
+                <w:webHidden/>
+              </w:rPr>
+              <w:tab/>
+            </w:r>
+            <w:r>
+              <w:rPr>
+                <w:noProof/>
+                <w:webHidden/>
+              </w:rPr>
+              <w:fldChar w:fldCharType="begin"/>
+            </w:r>
+            <w:r>
+              <w:rPr>
+                <w:noProof/>
+                <w:webHidden/>
+              </w:rPr>
+              <w:instrText xml:space="preserve"> PAGEREF _Toc212373608 \h </w:instrText>
+            </w:r>
+            <w:r>
+              <w:rPr>
+                <w:noProof/>
+                <w:webHidden/>
+              </w:rPr>
+            </w:r>
+            <w:r>
+              <w:rPr>
+                <w:noProof/>
+                <w:webHidden/>
+              </w:rPr>
+              <w:fldChar w:fldCharType="separate"/>
+            </w:r>
+            <w:r>
+              <w:rPr>
+                <w:noProof/>
+                <w:webHidden/>
+              </w:rPr>
+              <w:t>5</w:t>
+            </w:r>
+            <w:r>
+              <w:rPr>
+                <w:noProof/>
+                <w:webHidden/>
+              </w:rPr>
+              <w:fldChar w:fldCharType="end"/>
+            </w:r>
+          </w:hyperlink>
+        </w:p>
+        <w:p>
+          <w:pPr>
+            <w:pStyle w:val="TM1"/>
+            <w:tabs>
+              <w:tab w:val="right" w:leader="dot" w:pos="9062"/>
+            </w:tabs>
+            <w:rPr>
+              <w:noProof/>
+              <w:kern w:val="2"/>
+              <w:sz w:val="24"/>
+              <w:szCs w:val="24"/>
+              <w:lang w:eastAsia="fr-CH"/>
+              <w14:ligatures w14:val="standardContextual"/>
+            </w:rPr>
+          </w:pPr>
+          <w:hyperlink w:anchor="_Toc212373609" w:history="1">
+            <w:r>
+              <w:rPr>
+                <w:rStyle w:val="Lienhypertexte"/>
+                <w:noProof/>
+              </w:rPr>
+              <w:t>Journal du déroulement</w:t>
+            </w:r>
+            <w:r>
+              <w:rPr>
+                <w:noProof/>
+                <w:webHidden/>
+              </w:rPr>
+              <w:tab/>
+            </w:r>
+            <w:r>
+              <w:rPr>
+                <w:noProof/>
+                <w:webHidden/>
+              </w:rPr>
+              <w:fldChar w:fldCharType="begin"/>
+            </w:r>
+            <w:r>
+              <w:rPr>
+                <w:noProof/>
+                <w:webHidden/>
+              </w:rPr>
+              <w:instrText xml:space="preserve"> PAGEREF _Toc212373609 \h </w:instrText>
+            </w:r>
+            <w:r>
+              <w:rPr>
+                <w:noProof/>
+                <w:webHidden/>
+              </w:rPr>
+            </w:r>
+            <w:r>
+              <w:rPr>
+                <w:noProof/>
+                <w:webHidden/>
+              </w:rPr>
+              <w:fldChar w:fldCharType="separate"/>
+            </w:r>
+            <w:r>
+              <w:rPr>
+                <w:noProof/>
+                <w:webHidden/>
+              </w:rPr>
+              <w:t>6</w:t>
+            </w:r>
+            <w:r>
+              <w:rPr>
+                <w:noProof/>
+                <w:webHidden/>
+              </w:rPr>
+              <w:fldChar w:fldCharType="end"/>
+            </w:r>
+          </w:hyperlink>
+        </w:p>
+        <w:p>
+          <w:pPr>
+            <w:pStyle w:val="TM1"/>
+            <w:tabs>
+              <w:tab w:val="right" w:leader="dot" w:pos="9062"/>
+            </w:tabs>
+            <w:rPr>
+              <w:noProof/>
+              <w:kern w:val="2"/>
+              <w:sz w:val="24"/>
+              <w:szCs w:val="24"/>
+              <w:lang w:eastAsia="fr-CH"/>
+              <w14:ligatures w14:val="standardContextual"/>
+            </w:rPr>
+          </w:pPr>
+          <w:hyperlink w:anchor="_Toc212373610" w:history="1">
+            <w:r>
+              <w:rPr>
+                <w:rStyle w:val="Lienhypertexte"/>
+                <w:noProof/>
+              </w:rPr>
+              <w:t>Tests et résultats</w:t>
+            </w:r>
+            <w:r>
+              <w:rPr>
+                <w:noProof/>
+                <w:webHidden/>
+              </w:rPr>
+              <w:tab/>
+            </w:r>
+            <w:r>
+              <w:rPr>
+                <w:noProof/>
+                <w:webHidden/>
+              </w:rPr>
+              <w:fldChar w:fldCharType="begin"/>
+            </w:r>
+            <w:r>
+              <w:rPr>
+                <w:noProof/>
+                <w:webHidden/>
+              </w:rPr>
+              <w:instrText xml:space="preserve"> PAGEREF _Toc212373610 \h </w:instrText>
+            </w:r>
+            <w:r>
+              <w:rPr>
+                <w:noProof/>
+                <w:webHidden/>
+              </w:rPr>
+            </w:r>
+            <w:r>
+              <w:rPr>
+                <w:noProof/>
+                <w:webHidden/>
+              </w:rPr>
+              <w:fldChar w:fldCharType="separate"/>
+            </w:r>
+            <w:r>
+              <w:rPr>
+                <w:noProof/>
+                <w:webHidden/>
+              </w:rPr>
+              <w:t>7</w:t>
+            </w:r>
+            <w:r>
+              <w:rPr>
+                <w:noProof/>
+                <w:webHidden/>
+              </w:rPr>
+              <w:fldChar w:fldCharType="end"/>
+            </w:r>
+          </w:hyperlink>
+        </w:p>
+        <w:p>
+          <w:pPr>
+            <w:pStyle w:val="TM1"/>
+            <w:tabs>
+              <w:tab w:val="right" w:leader="dot" w:pos="9062"/>
+            </w:tabs>
+            <w:rPr>
+              <w:noProof/>
+              <w:kern w:val="2"/>
+              <w:sz w:val="24"/>
+              <w:szCs w:val="24"/>
+              <w:lang w:eastAsia="fr-CH"/>
+              <w14:ligatures w14:val="standardContextual"/>
+            </w:rPr>
+          </w:pPr>
+          <w:hyperlink w:anchor="_Toc212373611" w:history="1">
+            <w:r>
+              <w:rPr>
+                <w:rStyle w:val="Lienhypertexte"/>
+                <w:noProof/>
+              </w:rPr>
+              <w:t>Difficultés rencontrées et solutions</w:t>
+            </w:r>
+            <w:r>
+              <w:rPr>
+                <w:noProof/>
+                <w:webHidden/>
+              </w:rPr>
+              <w:tab/>
+            </w:r>
+            <w:r>
+              <w:rPr>
+                <w:noProof/>
+                <w:webHidden/>
+              </w:rPr>
+              <w:fldChar w:fldCharType="begin"/>
+            </w:r>
+            <w:r>
+              <w:rPr>
+                <w:noProof/>
+                <w:webHidden/>
+              </w:rPr>
+              <w:instrText xml:space="preserve"> PAGEREF _Toc212373611 \h </w:instrText>
+            </w:r>
+            <w:r>
+              <w:rPr>
+                <w:noProof/>
+                <w:webHidden/>
+              </w:rPr>
+            </w:r>
+            <w:r>
+              <w:rPr>
+                <w:noProof/>
+                <w:webHidden/>
+              </w:rPr>
+              <w:fldChar w:fldCharType="separate"/>
+            </w:r>
+            <w:r>
+              <w:rPr>
+                <w:noProof/>
+                <w:webHidden/>
+              </w:rPr>
+              <w:t>7</w:t>
+            </w:r>
+            <w:r>
+              <w:rPr>
+                <w:noProof/>
+                <w:webHidden/>
+              </w:rPr>
+              <w:fldChar w:fldCharType="end"/>
+            </w:r>
+          </w:hyperlink>
+        </w:p>
+        <w:p>
+          <w:pPr>
+            <w:pStyle w:val="TM1"/>
+            <w:tabs>
+              <w:tab w:val="right" w:leader="dot" w:pos="9062"/>
+            </w:tabs>
+            <w:rPr>
+              <w:noProof/>
+              <w:kern w:val="2"/>
+              <w:sz w:val="24"/>
+              <w:szCs w:val="24"/>
+              <w:lang w:eastAsia="fr-CH"/>
+              <w14:ligatures w14:val="standardContextual"/>
+            </w:rPr>
+          </w:pPr>
+          <w:hyperlink w:anchor="_Toc212373612" w:history="1">
+            <w:r>
+              <w:rPr>
+                <w:rStyle w:val="Lienhypertexte"/>
+                <w:noProof/>
+              </w:rPr>
+              <w:t>Contrôle de version (Git/GitHub)</w:t>
+            </w:r>
+            <w:r>
+              <w:rPr>
+                <w:noProof/>
+                <w:webHidden/>
+              </w:rPr>
+              <w:tab/>
+            </w:r>
+            <w:r>
+              <w:rPr>
+                <w:noProof/>
+                <w:webHidden/>
+              </w:rPr>
+              <w:fldChar w:fldCharType="begin"/>
+            </w:r>
+            <w:r>
+              <w:rPr>
+                <w:noProof/>
+                <w:webHidden/>
+              </w:rPr>
+              <w:instrText xml:space="preserve"> PAGEREF _Toc212373612 \h </w:instrText>
+            </w:r>
+            <w:r>
+              <w:rPr>
+                <w:noProof/>
+                <w:webHidden/>
+              </w:rPr>
+            </w:r>
+            <w:r>
+              <w:rPr>
+                <w:noProof/>
+                <w:webHidden/>
+              </w:rPr>
+              <w:fldChar w:fldCharType="separate"/>
+            </w:r>
+            <w:r>
+              <w:rPr>
+                <w:noProof/>
+                <w:webHidden/>
+              </w:rPr>
+              <w:t>7</w:t>
+            </w:r>
+            <w:r>
+              <w:rPr>
+                <w:noProof/>
+                <w:webHidden/>
+              </w:rPr>
+              <w:fldChar w:fldCharType="end"/>
+            </w:r>
+          </w:hyperlink>
+        </w:p>
+        <w:p>
+          <w:pPr>
+            <w:pStyle w:val="TM1"/>
+            <w:tabs>
+              <w:tab w:val="right" w:leader="dot" w:pos="9062"/>
+            </w:tabs>
+            <w:rPr>
+              <w:noProof/>
+              <w:kern w:val="2"/>
+              <w:sz w:val="24"/>
+              <w:szCs w:val="24"/>
+              <w:lang w:eastAsia="fr-CH"/>
+              <w14:ligatures w14:val="standardContextual"/>
+            </w:rPr>
+          </w:pPr>
+          <w:hyperlink w:anchor="_Toc212373613" w:history="1">
+            <w:r>
+              <w:rPr>
+                <w:rStyle w:val="Lienhypertexte"/>
+                <w:noProof/>
+              </w:rPr>
+              <w:t>Recours à l’IA</w:t>
+            </w:r>
+            <w:r>
+              <w:rPr>
+                <w:noProof/>
+                <w:webHidden/>
+              </w:rPr>
+              <w:tab/>
+            </w:r>
+            <w:r>
+              <w:rPr>
+                <w:noProof/>
+                <w:webHidden/>
+              </w:rPr>
+              <w:fldChar w:fldCharType="begin"/>
+            </w:r>
+            <w:r>
+              <w:rPr>
+                <w:noProof/>
+                <w:webHidden/>
+              </w:rPr>
+              <w:instrText xml:space="preserve"> PAGEREF _Toc212373613 \h </w:instrText>
+            </w:r>
+            <w:r>
+              <w:rPr>
+                <w:noProof/>
+                <w:webHidden/>
+              </w:rPr>
+            </w:r>
+            <w:r>
+              <w:rPr>
+                <w:noProof/>
+                <w:webHidden/>
+              </w:rPr>
+              <w:fldChar w:fldCharType="separate"/>
+            </w:r>
+            <w:r>
+              <w:rPr>
+                <w:noProof/>
+                <w:webHidden/>
+              </w:rPr>
+              <w:t>8</w:t>
+            </w:r>
+            <w:r>
+              <w:rPr>
+                <w:noProof/>
+                <w:webHidden/>
+              </w:rPr>
+              <w:fldChar w:fldCharType="end"/>
+            </w:r>
+          </w:hyperlink>
+        </w:p>
+        <w:p>
+          <w:pPr>
+            <w:pStyle w:val="TM1"/>
+            <w:tabs>
+              <w:tab w:val="right" w:leader="dot" w:pos="9062"/>
+            </w:tabs>
+            <w:rPr>
+              <w:noProof/>
+              <w:kern w:val="2"/>
+              <w:sz w:val="24"/>
+              <w:szCs w:val="24"/>
+              <w:lang w:eastAsia="fr-CH"/>
+              <w14:ligatures w14:val="standardContextual"/>
+            </w:rPr>
+          </w:pPr>
+          <w:hyperlink w:anchor="_Toc212373614" w:history="1">
+            <w:r>
+              <w:rPr>
+                <w:rStyle w:val="Lienhypertexte"/>
+                <w:noProof/>
+              </w:rPr>
+              <w:t>Conclusion</w:t>
+            </w:r>
+            <w:r>
+              <w:rPr>
+                <w:noProof/>
+                <w:webHidden/>
+              </w:rPr>
+              <w:tab/>
+            </w:r>
+            <w:r>
+              <w:rPr>
+                <w:noProof/>
+                <w:webHidden/>
+              </w:rPr>
+              <w:fldChar w:fldCharType="begin"/>
+            </w:r>
+            <w:r>
+              <w:rPr>
+                <w:noProof/>
+                <w:webHidden/>
+              </w:rPr>
+              <w:instrText xml:space="preserve"> PAGEREF _Toc212373614 \h </w:instrText>
+            </w:r>
+            <w:r>
+              <w:rPr>
+                <w:noProof/>
+                <w:webHidden/>
+              </w:rPr>
+            </w:r>
+            <w:r>
+              <w:rPr>
+                <w:noProof/>
+                <w:webHidden/>
+              </w:rPr>
+              <w:fldChar w:fldCharType="separate"/>
+            </w:r>
+            <w:r>
+              <w:rPr>
+                <w:noProof/>
+                <w:webHidden/>
+              </w:rPr>
+              <w:t>8</w:t>
             </w:r>
             <w:r>
               <w:rPr>
@@ -704,9 +1214,15 @@
       <w:pPr>
         <w:pStyle w:val="Titre1"/>
         <w:jc w:val="both"/>
-      </w:pPr>
-      <w:bookmarkStart w:id="0" w:name="_Toc207610884"/>
-      <w:r>
+        <w:rPr>
+          <w:rFonts w:asciiTheme="minorHAnsi" w:hAnsiTheme="minorHAnsi"/>
+        </w:rPr>
+      </w:pPr>
+      <w:bookmarkStart w:id="0" w:name="_Toc212373603"/>
+      <w:r>
+        <w:rPr>
+          <w:rFonts w:asciiTheme="minorHAnsi" w:hAnsiTheme="minorHAnsi"/>
+        </w:rPr>
         <w:lastRenderedPageBreak/>
         <w:t>Introduction du projet</w:t>
       </w:r>
@@ -722,7 +1238,7 @@
         <w:jc w:val="both"/>
       </w:pPr>
       <w:r>
-        <w:t>Ce projet a pour but de réaliser une réplique du jeu Snake en utilisant JavaScript.</w:t>
+        <w:t>Ce projet a pour but de réaliser une réplique du jeu Snake en JavaScript. Le jeu est dessiné sur un canevas HTML (&lt;canevas&gt;).</w:t>
       </w:r>
     </w:p>
     <w:p>
@@ -730,7 +1246,15 @@
         <w:jc w:val="both"/>
       </w:pPr>
       <w:r>
-        <w:t>Le jeu est dessiné sur un canevas HTML (&lt;canevas&gt;).</w:t>
+        <w:t>Le code JavaScript utilise la syntaxe des modules ES (</w:t>
+      </w:r>
+      <w:proofErr w:type="spellStart"/>
+      <w:r>
+        <w:t>ECMAScript</w:t>
+      </w:r>
+      <w:proofErr w:type="spellEnd"/>
+      <w:r>
+        <w:t xml:space="preserve"> Modules, ESM) pour organiser le code en plusieurs fichiers avec des responsabilités distinctes.</w:t>
       </w:r>
     </w:p>
     <w:p>
@@ -738,15 +1262,7 @@
         <w:jc w:val="both"/>
       </w:pPr>
       <w:r>
-        <w:t>Le code JavaScript utilise la syntaxe des modules ES (</w:t>
-      </w:r>
-      <w:proofErr w:type="spellStart"/>
-      <w:r>
-        <w:t>ECMAScript</w:t>
-      </w:r>
-      <w:proofErr w:type="spellEnd"/>
-      <w:r>
-        <w:t xml:space="preserve"> Modules, ESM) pour organiser le code en plusieurs fichiers avec des responsabilités distinctes.</w:t>
+        <w:t>Le serveur de développement est géré par Vite qui est un outil moderne qui permet un rechargement rapide et une configuration minimale.</w:t>
       </w:r>
     </w:p>
     <w:p>
@@ -754,7 +1270,15 @@
         <w:jc w:val="both"/>
       </w:pPr>
       <w:r>
-        <w:t>Le serveur de développement est géré par Vite qui est un outil moderne qui permet un rechargement rapide et une configuration minimale.</w:t>
+        <w:t xml:space="preserve">Le projet respecte le cahier des charges fourni avec un code organisé, des commentaires, des tests manuels et des bonnes pratiques de </w:t>
+      </w:r>
+      <w:proofErr w:type="spellStart"/>
+      <w:r>
+        <w:t>versionnement</w:t>
+      </w:r>
+      <w:proofErr w:type="spellEnd"/>
+      <w:r>
+        <w:t>.</w:t>
       </w:r>
     </w:p>
     <w:p>
@@ -766,9 +1290,15 @@
       <w:pPr>
         <w:pStyle w:val="Titre1"/>
         <w:jc w:val="both"/>
-      </w:pPr>
-      <w:bookmarkStart w:id="1" w:name="_Toc207610885"/>
-      <w:r>
+        <w:rPr>
+          <w:rFonts w:asciiTheme="minorHAnsi" w:hAnsiTheme="minorHAnsi"/>
+        </w:rPr>
+      </w:pPr>
+      <w:bookmarkStart w:id="1" w:name="_Toc212373604"/>
+      <w:r>
+        <w:rPr>
+          <w:rFonts w:asciiTheme="minorHAnsi" w:hAnsiTheme="minorHAnsi"/>
+        </w:rPr>
         <w:t>Objectifs du jeu</w:t>
       </w:r>
       <w:bookmarkEnd w:id="1"/>
@@ -847,9 +1377,15 @@
       <w:pPr>
         <w:pStyle w:val="Titre1"/>
         <w:jc w:val="both"/>
-      </w:pPr>
-      <w:bookmarkStart w:id="2" w:name="_Toc207610886"/>
-      <w:r>
+        <w:rPr>
+          <w:rFonts w:asciiTheme="minorHAnsi" w:hAnsiTheme="minorHAnsi"/>
+        </w:rPr>
+      </w:pPr>
+      <w:bookmarkStart w:id="2" w:name="_Toc212373605"/>
+      <w:r>
+        <w:rPr>
+          <w:rFonts w:asciiTheme="minorHAnsi" w:hAnsiTheme="minorHAnsi"/>
+        </w:rPr>
         <w:t>Technologies utilisées</w:t>
       </w:r>
       <w:bookmarkEnd w:id="2"/>
@@ -979,25 +1515,368 @@
     </w:p>
     <w:p>
       <w:pPr>
-        <w:jc w:val="both"/>
-      </w:pPr>
-    </w:p>
-    <w:p>
-      <w:pPr>
-        <w:jc w:val="both"/>
-      </w:pPr>
+        <w:pStyle w:val="Titre1"/>
+        <w:rPr>
+          <w:rFonts w:asciiTheme="minorHAnsi" w:hAnsiTheme="minorHAnsi"/>
+        </w:rPr>
+      </w:pPr>
+      <w:bookmarkStart w:id="3" w:name="_Toc212373606"/>
+      <w:r>
+        <w:rPr>
+          <w:rFonts w:asciiTheme="minorHAnsi" w:hAnsiTheme="minorHAnsi"/>
+        </w:rPr>
+        <w:lastRenderedPageBreak/>
+        <w:t>Architecture et conception</w:t>
+      </w:r>
+      <w:bookmarkEnd w:id="3"/>
+    </w:p>
+    <w:p>
+      <w:pPr>
+        <w:pStyle w:val="Sous-titre"/>
+        <w:rPr>
+          <w:rFonts w:asciiTheme="minorHAnsi" w:hAnsiTheme="minorHAnsi"/>
+        </w:rPr>
+      </w:pPr>
+    </w:p>
+    <w:p>
+      <w:pPr>
+        <w:pStyle w:val="Sous-titre"/>
+        <w:rPr>
+          <w:rFonts w:asciiTheme="minorHAnsi" w:hAnsiTheme="minorHAnsi"/>
+        </w:rPr>
+      </w:pPr>
+      <w:r>
+        <w:rPr>
+          <w:rFonts w:asciiTheme="minorHAnsi" w:hAnsiTheme="minorHAnsi"/>
+        </w:rPr>
+        <w:t>Arborescence</w:t>
+      </w:r>
+    </w:p>
+    <w:p>
+      <w:r>
+        <w:t>└── src/</w:t>
+      </w:r>
+    </w:p>
+    <w:p>
+      <w:pPr>
+        <w:ind w:left="708"/>
+      </w:pPr>
+      <w:proofErr w:type="gramStart"/>
+      <w:r>
+        <w:rPr>
+          <w:rFonts w:ascii="MS Gothic" w:eastAsia="MS Gothic" w:hAnsi="MS Gothic" w:cs="MS Gothic" w:hint="eastAsia"/>
+        </w:rPr>
+        <w:t>├</w:t>
+      </w:r>
+      <w:r>
+        <w:rPr>
+          <w:rFonts w:cs="Aptos"/>
+        </w:rPr>
+        <w:t>──</w:t>
+      </w:r>
+      <w:r>
+        <w:t xml:space="preserve"> main.js </w:t>
+      </w:r>
+      <w:r>
+        <w:tab/>
+      </w:r>
+      <w:r>
+        <w:t>/</w:t>
+      </w:r>
+      <w:proofErr w:type="gramEnd"/>
+      <w:r>
+        <w:t>/ boucle de jeu, orchestration et rendu global</w:t>
+      </w:r>
+    </w:p>
+    <w:p>
+      <w:pPr>
+        <w:ind w:left="708"/>
+      </w:pPr>
+      <w:proofErr w:type="gramStart"/>
+      <w:r>
+        <w:rPr>
+          <w:rFonts w:ascii="MS Gothic" w:eastAsia="MS Gothic" w:hAnsi="MS Gothic" w:cs="MS Gothic" w:hint="eastAsia"/>
+        </w:rPr>
+        <w:t>├</w:t>
+      </w:r>
+      <w:r>
+        <w:rPr>
+          <w:rFonts w:cs="Aptos"/>
+        </w:rPr>
+        <w:t>──</w:t>
+      </w:r>
+      <w:r>
+        <w:t xml:space="preserve"> snake.js </w:t>
+      </w:r>
+      <w:r>
+        <w:tab/>
+      </w:r>
+      <w:r>
+        <w:t>/</w:t>
+      </w:r>
+      <w:proofErr w:type="gramEnd"/>
+      <w:r>
+        <w:t>/ init du serpent, calcul du d</w:t>
+      </w:r>
+      <w:r>
+        <w:rPr>
+          <w:rFonts w:cs="Aptos"/>
+        </w:rPr>
+        <w:t>é</w:t>
+      </w:r>
+      <w:r>
+        <w:t>placement, dessin</w:t>
+      </w:r>
+    </w:p>
+    <w:p>
+      <w:pPr>
+        <w:ind w:left="708"/>
+      </w:pPr>
+      <w:proofErr w:type="gramStart"/>
+      <w:r>
+        <w:rPr>
+          <w:rFonts w:ascii="MS Gothic" w:eastAsia="MS Gothic" w:hAnsi="MS Gothic" w:cs="MS Gothic" w:hint="eastAsia"/>
+        </w:rPr>
+        <w:t>├</w:t>
+      </w:r>
+      <w:r>
+        <w:rPr>
+          <w:rFonts w:cs="Aptos"/>
+        </w:rPr>
+        <w:t>──</w:t>
+      </w:r>
+      <w:r>
+        <w:t xml:space="preserve"> food.js </w:t>
+      </w:r>
+      <w:r>
+        <w:tab/>
+      </w:r>
+      <w:r>
+        <w:t>/</w:t>
+      </w:r>
+      <w:proofErr w:type="gramEnd"/>
+      <w:r>
+        <w:t>/ g</w:t>
+      </w:r>
+      <w:r>
+        <w:rPr>
+          <w:rFonts w:cs="Aptos"/>
+        </w:rPr>
+        <w:t>é</w:t>
+      </w:r>
+      <w:r>
+        <w:t>n</w:t>
+      </w:r>
+      <w:r>
+        <w:rPr>
+          <w:rFonts w:cs="Aptos"/>
+        </w:rPr>
+        <w:t>é</w:t>
+      </w:r>
+      <w:r>
+        <w:t>ration et rendu de la nourriture</w:t>
+      </w:r>
+    </w:p>
+    <w:p>
+      <w:pPr>
+        <w:ind w:left="708"/>
+      </w:pPr>
+      <w:r>
+        <w:rPr>
+          <w:rFonts w:ascii="MS Gothic" w:eastAsia="MS Gothic" w:hAnsi="MS Gothic" w:cs="MS Gothic" w:hint="eastAsia"/>
+        </w:rPr>
+        <w:t>├</w:t>
+      </w:r>
+      <w:r>
+        <w:rPr>
+          <w:rFonts w:cs="Aptos"/>
+        </w:rPr>
+        <w:t>──</w:t>
+      </w:r>
+      <w:r>
+        <w:t xml:space="preserve"> controls.js</w:t>
+      </w:r>
+      <w:r>
+        <w:tab/>
+      </w:r>
+      <w:r>
+        <w:t>// gestion clavier et anti-demi-tour</w:t>
+      </w:r>
+    </w:p>
+    <w:p>
+      <w:pPr>
+        <w:ind w:left="708"/>
+      </w:pPr>
+      <w:r>
+        <w:rPr>
+          <w:rFonts w:ascii="MS Gothic" w:eastAsia="MS Gothic" w:hAnsi="MS Gothic" w:cs="MS Gothic" w:hint="eastAsia"/>
+        </w:rPr>
+        <w:t>├</w:t>
+      </w:r>
+      <w:r>
+        <w:rPr>
+          <w:rFonts w:cs="Aptos"/>
+        </w:rPr>
+        <w:t>──</w:t>
+      </w:r>
+      <w:r>
+        <w:t xml:space="preserve"> collision.js // d</w:t>
+      </w:r>
+      <w:r>
+        <w:rPr>
+          <w:rFonts w:cs="Aptos"/>
+        </w:rPr>
+        <w:t>é</w:t>
+      </w:r>
+      <w:r>
+        <w:t>tection des collisions (murs, corps)</w:t>
+      </w:r>
+    </w:p>
+    <w:p>
+      <w:pPr>
+        <w:ind w:left="708"/>
+      </w:pPr>
+      <w:r>
+        <w:t xml:space="preserve">└── score.js </w:t>
+      </w:r>
+      <w:r>
+        <w:tab/>
+      </w:r>
+      <w:r>
+        <w:t>// affichage du score (HUD)</w:t>
+      </w:r>
+    </w:p>
+    <w:p>
+      <w:pPr>
+        <w:ind w:left="708"/>
+      </w:pPr>
+    </w:p>
+    <w:p>
+      <w:pPr>
+        <w:pStyle w:val="Sous-titre"/>
+        <w:rPr>
+          <w:rFonts w:asciiTheme="minorHAnsi" w:hAnsiTheme="minorHAnsi"/>
+        </w:rPr>
+      </w:pPr>
+      <w:r>
+        <w:rPr>
+          <w:rFonts w:asciiTheme="minorHAnsi" w:hAnsiTheme="minorHAnsi"/>
+        </w:rPr>
+        <w:t>Modèle de données et constantes</w:t>
+      </w:r>
+    </w:p>
+    <w:p>
+      <w:pPr>
+        <w:pStyle w:val="Paragraphedeliste"/>
+        <w:numPr>
+          <w:ilvl w:val="0"/>
+          <w:numId w:val="3"/>
+        </w:numPr>
+      </w:pPr>
+      <w:proofErr w:type="spellStart"/>
+      <w:proofErr w:type="gramStart"/>
+      <w:r>
+        <w:t>snake</w:t>
+      </w:r>
+      <w:proofErr w:type="spellEnd"/>
+      <w:proofErr w:type="gramEnd"/>
+      <w:r>
+        <w:t xml:space="preserve"> : tableau de segments {x : </w:t>
+      </w:r>
+      <w:proofErr w:type="spellStart"/>
+      <w:r>
+        <w:t>number</w:t>
+      </w:r>
+      <w:proofErr w:type="spellEnd"/>
+      <w:r>
+        <w:t xml:space="preserve">, y : </w:t>
+      </w:r>
+      <w:proofErr w:type="spellStart"/>
+      <w:r>
+        <w:t>number</w:t>
+      </w:r>
+      <w:proofErr w:type="spellEnd"/>
+      <w:r>
+        <w:t xml:space="preserve">}, </w:t>
+      </w:r>
+      <w:proofErr w:type="spellStart"/>
+      <w:proofErr w:type="gramStart"/>
+      <w:r>
+        <w:t>snake</w:t>
+      </w:r>
+      <w:proofErr w:type="spellEnd"/>
+      <w:r>
+        <w:t>[</w:t>
+      </w:r>
+      <w:proofErr w:type="gramEnd"/>
+      <w:r>
+        <w:t>0] est la tête.</w:t>
+      </w:r>
+    </w:p>
+    <w:p>
+      <w:pPr>
+        <w:pStyle w:val="Paragraphedeliste"/>
+        <w:numPr>
+          <w:ilvl w:val="0"/>
+          <w:numId w:val="3"/>
+        </w:numPr>
+      </w:pPr>
+      <w:proofErr w:type="gramStart"/>
+      <w:r>
+        <w:t>box</w:t>
+      </w:r>
+      <w:proofErr w:type="gramEnd"/>
+      <w:r>
+        <w:t> : taille d’une case en pixels (ex.20). Toutes les coordonnées sont des multiples de box.</w:t>
+      </w:r>
+    </w:p>
+    <w:p>
+      <w:pPr>
+        <w:pStyle w:val="Paragraphedeliste"/>
+        <w:numPr>
+          <w:ilvl w:val="0"/>
+          <w:numId w:val="3"/>
+        </w:numPr>
+      </w:pPr>
+      <w:proofErr w:type="spellStart"/>
+      <w:proofErr w:type="gramStart"/>
+      <w:r>
+        <w:t>gameSpeed</w:t>
+      </w:r>
+      <w:proofErr w:type="spellEnd"/>
+      <w:proofErr w:type="gramEnd"/>
+      <w:r>
+        <w:t xml:space="preserve"> : durée d’un </w:t>
+      </w:r>
+      <w:proofErr w:type="spellStart"/>
+      <w:r>
+        <w:t>tick</w:t>
+      </w:r>
+      <w:proofErr w:type="spellEnd"/>
+      <w:r>
+        <w:t xml:space="preserve"> en ms (ex. 200ms)</w:t>
+      </w:r>
     </w:p>
     <w:p>
       <w:pPr>
         <w:pStyle w:val="Titre1"/>
         <w:jc w:val="both"/>
-      </w:pPr>
-      <w:bookmarkStart w:id="3" w:name="_Toc207610887"/>
-      <w:r>
+        <w:rPr>
+          <w:rFonts w:asciiTheme="minorHAnsi" w:hAnsiTheme="minorHAnsi"/>
+        </w:rPr>
+      </w:pPr>
+      <w:bookmarkStart w:id="4" w:name="_Toc212373607"/>
+      <w:r>
+        <w:rPr>
+          <w:rFonts w:asciiTheme="minorHAnsi" w:hAnsiTheme="minorHAnsi"/>
+        </w:rPr>
         <w:t>Installation et exécution</w:t>
       </w:r>
-      <w:bookmarkEnd w:id="3"/>
-      <w:r>
+      <w:bookmarkEnd w:id="4"/>
+      <w:r>
+        <w:rPr>
+          <w:rFonts w:asciiTheme="minorHAnsi" w:hAnsiTheme="minorHAnsi"/>
+        </w:rPr>
         <w:t xml:space="preserve"> </w:t>
       </w:r>
     </w:p>
@@ -1054,29 +1933,8 @@
       <w:pPr>
         <w:jc w:val="both"/>
       </w:pPr>
-    </w:p>
-    <w:p>
-      <w:pPr>
-        <w:pStyle w:val="Titre1"/>
-        <w:jc w:val="both"/>
-      </w:pPr>
-      <w:bookmarkStart w:id="4" w:name="_Toc207610888"/>
-      <w:r>
-        <w:t>Accéder la page du jeu</w:t>
-      </w:r>
-      <w:bookmarkEnd w:id="4"/>
-    </w:p>
-    <w:p>
-      <w:pPr>
-        <w:jc w:val="both"/>
-      </w:pPr>
-    </w:p>
-    <w:p>
-      <w:pPr>
-        <w:jc w:val="both"/>
-      </w:pPr>
-      <w:r>
-        <w:t xml:space="preserve">Il est nécessaire de lancer le serveur avec la commande </w:t>
+      <w:r>
+        <w:t xml:space="preserve">Pour accéder à la page du jeu, il est nécessaire de lancer le serveur avec la commande </w:t>
       </w:r>
       <w:proofErr w:type="spellStart"/>
       <w:r>
@@ -1125,77 +1983,2172 @@
     <w:p>
       <w:pPr>
         <w:pStyle w:val="Titre1"/>
-      </w:pPr>
-      <w:r>
+        <w:rPr>
+          <w:rFonts w:asciiTheme="minorHAnsi" w:hAnsiTheme="minorHAnsi"/>
+        </w:rPr>
+      </w:pPr>
+      <w:bookmarkStart w:id="5" w:name="_Toc212373608"/>
+      <w:r>
+        <w:rPr>
+          <w:rFonts w:asciiTheme="minorHAnsi" w:hAnsiTheme="minorHAnsi"/>
+        </w:rPr>
         <w:lastRenderedPageBreak/>
+        <w:t>Implémentation par module</w:t>
+      </w:r>
+      <w:bookmarkEnd w:id="5"/>
+    </w:p>
+    <w:p/>
+    <w:p>
+      <w:r>
+        <w:t>Cette section décrit ce qui est implémenté et pourquoi. Elle s’appuie sur le code du projet.</w:t>
+      </w:r>
+    </w:p>
+    <w:p/>
+    <w:p>
+      <w:pPr>
+        <w:pStyle w:val="Sous-titre"/>
+      </w:pPr>
+      <w:r>
+        <w:t>7.1 snake.js</w:t>
+      </w:r>
+    </w:p>
+    <w:p>
+      <w:r>
+        <w:t>Rôle : gérer le modèle du serpent (création, déplacement, rendu).</w:t>
+      </w:r>
+    </w:p>
+    <w:p>
+      <w:pPr>
+        <w:numPr>
+          <w:ilvl w:val="0"/>
+          <w:numId w:val="5"/>
+        </w:numPr>
+      </w:pPr>
+      <w:proofErr w:type="spellStart"/>
+      <w:proofErr w:type="gramStart"/>
+      <w:r>
+        <w:t>initSnake</w:t>
+      </w:r>
+      <w:proofErr w:type="spellEnd"/>
+      <w:r>
+        <w:t>(</w:t>
+      </w:r>
+      <w:proofErr w:type="gramEnd"/>
+      <w:r>
+        <w:t>)</w:t>
+      </w:r>
+    </w:p>
+    <w:p>
+      <w:pPr>
+        <w:numPr>
+          <w:ilvl w:val="1"/>
+          <w:numId w:val="5"/>
+        </w:numPr>
+      </w:pPr>
+      <w:r>
+        <w:t>But : créer l’état initial du serpent.</w:t>
+      </w:r>
+    </w:p>
+    <w:p>
+      <w:pPr>
+        <w:numPr>
+          <w:ilvl w:val="1"/>
+          <w:numId w:val="5"/>
+        </w:numPr>
+      </w:pPr>
+      <w:r>
+        <w:t xml:space="preserve">Implémentation : retourne un tableau avec un seul segment centré </w:t>
+      </w:r>
+      <w:proofErr w:type="gramStart"/>
+      <w:r>
+        <w:t>({ x</w:t>
+      </w:r>
+      <w:proofErr w:type="gramEnd"/>
+      <w:r>
+        <w:t xml:space="preserve">: 200, </w:t>
+      </w:r>
+      <w:proofErr w:type="gramStart"/>
+      <w:r>
+        <w:t>y:</w:t>
+      </w:r>
+      <w:proofErr w:type="gramEnd"/>
+      <w:r>
+        <w:t xml:space="preserve"> </w:t>
+      </w:r>
+      <w:proofErr w:type="gramStart"/>
+      <w:r>
+        <w:t>200 }</w:t>
+      </w:r>
+      <w:proofErr w:type="gramEnd"/>
+      <w:r>
+        <w:t>).</w:t>
+      </w:r>
+    </w:p>
+    <w:p>
+      <w:pPr>
+        <w:numPr>
+          <w:ilvl w:val="1"/>
+          <w:numId w:val="5"/>
+        </w:numPr>
+      </w:pPr>
+      <w:r>
+        <w:t>Pourquoi : point de départ clair, aligné sur la grille (20×20 si box=20).</w:t>
+      </w:r>
+    </w:p>
+    <w:p>
+      <w:pPr>
+        <w:numPr>
+          <w:ilvl w:val="0"/>
+          <w:numId w:val="5"/>
+        </w:numPr>
+      </w:pPr>
+      <w:proofErr w:type="spellStart"/>
+      <w:proofErr w:type="gramStart"/>
+      <w:r>
+        <w:t>moveSnake</w:t>
+      </w:r>
+      <w:proofErr w:type="spellEnd"/>
+      <w:r>
+        <w:t>(</w:t>
+      </w:r>
+      <w:proofErr w:type="spellStart"/>
+      <w:proofErr w:type="gramEnd"/>
+      <w:r>
+        <w:t>snake</w:t>
+      </w:r>
+      <w:proofErr w:type="spellEnd"/>
+      <w:r>
+        <w:t>, direction, box)</w:t>
+      </w:r>
+    </w:p>
+    <w:p>
+      <w:pPr>
+        <w:numPr>
+          <w:ilvl w:val="1"/>
+          <w:numId w:val="5"/>
+        </w:numPr>
+      </w:pPr>
+      <w:r>
+        <w:t xml:space="preserve">Signature : </w:t>
+      </w:r>
+      <w:proofErr w:type="spellStart"/>
+      <w:r>
+        <w:t>Array</w:t>
+      </w:r>
+      <w:proofErr w:type="spellEnd"/>
+      <w:r>
+        <w:t>&lt;{</w:t>
+      </w:r>
+      <w:proofErr w:type="spellStart"/>
+      <w:proofErr w:type="gramStart"/>
+      <w:r>
+        <w:t>x,y</w:t>
+      </w:r>
+      <w:proofErr w:type="spellEnd"/>
+      <w:proofErr w:type="gramEnd"/>
+      <w:r>
+        <w:t xml:space="preserve">}&gt;, "LEFT|UP|RIGHT|DOWN", </w:t>
+      </w:r>
+      <w:proofErr w:type="spellStart"/>
+      <w:r>
+        <w:t>number</w:t>
+      </w:r>
+      <w:proofErr w:type="spellEnd"/>
+      <w:r>
+        <w:t xml:space="preserve"> → {</w:t>
+      </w:r>
+      <w:proofErr w:type="spellStart"/>
+      <w:proofErr w:type="gramStart"/>
+      <w:r>
+        <w:t>x,y</w:t>
+      </w:r>
+      <w:proofErr w:type="spellEnd"/>
+      <w:proofErr w:type="gramEnd"/>
+      <w:r>
+        <w:t>}</w:t>
+      </w:r>
+    </w:p>
+    <w:p>
+      <w:pPr>
+        <w:numPr>
+          <w:ilvl w:val="1"/>
+          <w:numId w:val="5"/>
+        </w:numPr>
+      </w:pPr>
+      <w:r>
+        <w:t>Idée clé : ne pas muter le tableau directement. La fonction calcule la nouvelle tête à partir de la tête actuelle puis renvoie un nouvel objet {</w:t>
+      </w:r>
+      <w:proofErr w:type="spellStart"/>
+      <w:proofErr w:type="gramStart"/>
+      <w:r>
+        <w:t>x,y</w:t>
+      </w:r>
+      <w:proofErr w:type="spellEnd"/>
+      <w:proofErr w:type="gramEnd"/>
+      <w:r>
+        <w:t>}. La mutation du tableau (</w:t>
+      </w:r>
+      <w:proofErr w:type="spellStart"/>
+      <w:r>
+        <w:t>unshift</w:t>
+      </w:r>
+      <w:proofErr w:type="spellEnd"/>
+      <w:r>
+        <w:t>/pop) est faite dans main.js.</w:t>
+      </w:r>
+    </w:p>
+    <w:p>
+      <w:pPr>
+        <w:numPr>
+          <w:ilvl w:val="1"/>
+          <w:numId w:val="5"/>
+        </w:numPr>
+      </w:pPr>
+      <w:r>
+        <w:t>Algorithme :</w:t>
+      </w:r>
+    </w:p>
+    <w:p>
+      <w:pPr>
+        <w:numPr>
+          <w:ilvl w:val="2"/>
+          <w:numId w:val="5"/>
+        </w:numPr>
+      </w:pPr>
+      <w:proofErr w:type="gramStart"/>
+      <w:r>
+        <w:t>lire</w:t>
+      </w:r>
+      <w:proofErr w:type="gramEnd"/>
+      <w:r>
+        <w:t xml:space="preserve"> la tête (</w:t>
+      </w:r>
+      <w:proofErr w:type="spellStart"/>
+      <w:proofErr w:type="gramStart"/>
+      <w:r>
+        <w:t>snake</w:t>
+      </w:r>
+      <w:proofErr w:type="spellEnd"/>
+      <w:r>
+        <w:t>[</w:t>
+      </w:r>
+      <w:proofErr w:type="gramEnd"/>
+      <w:r>
+        <w:t>0]),</w:t>
+      </w:r>
+    </w:p>
+    <w:p>
+      <w:pPr>
+        <w:numPr>
+          <w:ilvl w:val="2"/>
+          <w:numId w:val="5"/>
+        </w:numPr>
+      </w:pPr>
+      <w:proofErr w:type="gramStart"/>
+      <w:r>
+        <w:t>copier</w:t>
+      </w:r>
+      <w:proofErr w:type="gramEnd"/>
+      <w:r>
+        <w:t xml:space="preserve"> x/y dans </w:t>
+      </w:r>
+      <w:proofErr w:type="spellStart"/>
+      <w:r>
+        <w:t>nx</w:t>
+      </w:r>
+      <w:proofErr w:type="spellEnd"/>
+      <w:r>
+        <w:t>/</w:t>
+      </w:r>
+      <w:proofErr w:type="spellStart"/>
+      <w:r>
+        <w:t>ny</w:t>
+      </w:r>
+      <w:proofErr w:type="spellEnd"/>
+      <w:r>
+        <w:t>,</w:t>
+      </w:r>
+    </w:p>
+    <w:p>
+      <w:pPr>
+        <w:numPr>
+          <w:ilvl w:val="2"/>
+          <w:numId w:val="5"/>
+        </w:numPr>
+      </w:pPr>
+      <w:proofErr w:type="gramStart"/>
+      <w:r>
+        <w:t>ajuster</w:t>
+      </w:r>
+      <w:proofErr w:type="gramEnd"/>
+      <w:r>
+        <w:t xml:space="preserve"> selon direction de ±box,</w:t>
+      </w:r>
+    </w:p>
+    <w:p>
+      <w:pPr>
+        <w:numPr>
+          <w:ilvl w:val="2"/>
+          <w:numId w:val="5"/>
+        </w:numPr>
+      </w:pPr>
+      <w:proofErr w:type="gramStart"/>
+      <w:r>
+        <w:t>retourner</w:t>
+      </w:r>
+      <w:proofErr w:type="gramEnd"/>
+      <w:r>
+        <w:t xml:space="preserve"> </w:t>
+      </w:r>
+      <w:proofErr w:type="gramStart"/>
+      <w:r>
+        <w:t>{ x</w:t>
+      </w:r>
+      <w:proofErr w:type="gramEnd"/>
+      <w:r>
+        <w:t xml:space="preserve">: </w:t>
+      </w:r>
+      <w:proofErr w:type="spellStart"/>
+      <w:r>
+        <w:t>nx</w:t>
+      </w:r>
+      <w:proofErr w:type="spellEnd"/>
+      <w:r>
+        <w:t xml:space="preserve">, </w:t>
+      </w:r>
+      <w:proofErr w:type="gramStart"/>
+      <w:r>
+        <w:t>y:</w:t>
+      </w:r>
+      <w:proofErr w:type="gramEnd"/>
+      <w:r>
+        <w:t xml:space="preserve"> </w:t>
+      </w:r>
+      <w:proofErr w:type="spellStart"/>
+      <w:proofErr w:type="gramStart"/>
+      <w:r>
+        <w:t>ny</w:t>
+      </w:r>
+      <w:proofErr w:type="spellEnd"/>
+      <w:r>
+        <w:t xml:space="preserve"> }</w:t>
+      </w:r>
+      <w:proofErr w:type="gramEnd"/>
+      <w:r>
+        <w:t>.</w:t>
+      </w:r>
+    </w:p>
+    <w:p>
+      <w:pPr>
+        <w:numPr>
+          <w:ilvl w:val="1"/>
+          <w:numId w:val="5"/>
+        </w:numPr>
+      </w:pPr>
+      <w:r>
+        <w:t xml:space="preserve">Complexité : </w:t>
+      </w:r>
+      <w:proofErr w:type="gramStart"/>
+      <w:r>
+        <w:t>O(</w:t>
+      </w:r>
+      <w:proofErr w:type="gramEnd"/>
+      <w:r>
+        <w:t>1).</w:t>
+      </w:r>
+    </w:p>
+    <w:p>
+      <w:pPr>
+        <w:numPr>
+          <w:ilvl w:val="1"/>
+          <w:numId w:val="5"/>
+        </w:numPr>
+      </w:pPr>
+      <w:r>
+        <w:t xml:space="preserve">Design </w:t>
+      </w:r>
+      <w:proofErr w:type="spellStart"/>
+      <w:r>
+        <w:t>choice</w:t>
+      </w:r>
+      <w:proofErr w:type="spellEnd"/>
+      <w:r>
+        <w:t xml:space="preserve"> : séparation calcul (pur) / mutation (orchestration) → code testable et lisible.</w:t>
+      </w:r>
+    </w:p>
+    <w:p>
+      <w:pPr>
+        <w:numPr>
+          <w:ilvl w:val="0"/>
+          <w:numId w:val="5"/>
+        </w:numPr>
+      </w:pPr>
+      <w:proofErr w:type="spellStart"/>
+      <w:proofErr w:type="gramStart"/>
+      <w:r>
+        <w:t>drawSnake</w:t>
+      </w:r>
+      <w:proofErr w:type="spellEnd"/>
+      <w:r>
+        <w:t>(</w:t>
+      </w:r>
+      <w:proofErr w:type="spellStart"/>
+      <w:proofErr w:type="gramEnd"/>
+      <w:r>
+        <w:t>ctx</w:t>
+      </w:r>
+      <w:proofErr w:type="spellEnd"/>
+      <w:r>
+        <w:t xml:space="preserve">, </w:t>
+      </w:r>
+      <w:proofErr w:type="spellStart"/>
+      <w:r>
+        <w:t>snake</w:t>
+      </w:r>
+      <w:proofErr w:type="spellEnd"/>
+      <w:r>
+        <w:t>, box)</w:t>
+      </w:r>
+    </w:p>
+    <w:p>
+      <w:pPr>
+        <w:numPr>
+          <w:ilvl w:val="1"/>
+          <w:numId w:val="5"/>
+        </w:numPr>
+      </w:pPr>
+      <w:r>
+        <w:t xml:space="preserve">Rendu : boucle sur les segments et dessine un carré plein </w:t>
+      </w:r>
+      <w:proofErr w:type="spellStart"/>
+      <w:r>
+        <w:t>box×box</w:t>
+      </w:r>
+      <w:proofErr w:type="spellEnd"/>
+      <w:r>
+        <w:t xml:space="preserve"> par segment. La tête (index 0) est dessinée dans une couleur différente (#10b981 vs #34d399) pour la lisibilité.</w:t>
+      </w:r>
+    </w:p>
+    <w:p>
+      <w:pPr>
+        <w:numPr>
+          <w:ilvl w:val="1"/>
+          <w:numId w:val="5"/>
+        </w:numPr>
+      </w:pPr>
+      <w:r>
+        <w:t xml:space="preserve">Complexité : O(n) avec </w:t>
+      </w:r>
+      <w:r>
+        <w:rPr>
+          <w:i/>
+          <w:iCs/>
+        </w:rPr>
+        <w:t>n = longueur</w:t>
+      </w:r>
+      <w:r>
+        <w:t xml:space="preserve"> du serpent.</w:t>
+      </w:r>
+    </w:p>
+    <w:p>
+      <w:r>
+        <w:t>Invariants &amp; contraintes</w:t>
+      </w:r>
+    </w:p>
+    <w:p>
+      <w:pPr>
+        <w:numPr>
+          <w:ilvl w:val="0"/>
+          <w:numId w:val="6"/>
+        </w:numPr>
+      </w:pPr>
+      <w:r>
+        <w:t>Les coordonnées {</w:t>
+      </w:r>
+      <w:proofErr w:type="spellStart"/>
+      <w:proofErr w:type="gramStart"/>
+      <w:r>
+        <w:t>x,y</w:t>
+      </w:r>
+      <w:proofErr w:type="spellEnd"/>
+      <w:proofErr w:type="gramEnd"/>
+      <w:r>
+        <w:t>} sont toujours des multiples de box.</w:t>
+      </w:r>
+    </w:p>
+    <w:p>
+      <w:pPr>
+        <w:numPr>
+          <w:ilvl w:val="0"/>
+          <w:numId w:val="6"/>
+        </w:numPr>
+      </w:pPr>
+      <w:proofErr w:type="spellStart"/>
+      <w:proofErr w:type="gramStart"/>
+      <w:r>
+        <w:t>snake</w:t>
+      </w:r>
+      <w:proofErr w:type="spellEnd"/>
+      <w:r>
+        <w:t>[</w:t>
+      </w:r>
+      <w:proofErr w:type="gramEnd"/>
+      <w:r>
+        <w:t>0] est toujours la tête.</w:t>
+      </w:r>
+    </w:p>
+    <w:p>
+      <w:pPr>
+        <w:numPr>
+          <w:ilvl w:val="0"/>
+          <w:numId w:val="6"/>
+        </w:numPr>
+      </w:pPr>
+      <w:r>
+        <w:t>Le déplacement se fait case par case (pas de diagonales).</w:t>
+      </w:r>
+    </w:p>
+    <w:p/>
+    <w:p>
+      <w:pPr>
+        <w:pStyle w:val="Sous-titre"/>
+      </w:pPr>
+    </w:p>
+    <w:p>
+      <w:pPr>
+        <w:pStyle w:val="Sous-titre"/>
+      </w:pPr>
+    </w:p>
+    <w:p>
+      <w:pPr>
+        <w:pStyle w:val="Sous-titre"/>
+      </w:pPr>
+    </w:p>
+    <w:p>
+      <w:pPr>
+        <w:pStyle w:val="Sous-titre"/>
+      </w:pPr>
+    </w:p>
+    <w:p>
+      <w:pPr>
+        <w:pStyle w:val="Sous-titre"/>
+      </w:pPr>
+      <w:r>
+        <w:lastRenderedPageBreak/>
+        <w:t>7.2 food.js</w:t>
+      </w:r>
+    </w:p>
+    <w:p>
+      <w:r>
+        <w:t>Rôle : gérer la nourriture (génération aléatoire alignée sur la grille + dessin).</w:t>
+      </w:r>
+    </w:p>
+    <w:p>
+      <w:pPr>
+        <w:numPr>
+          <w:ilvl w:val="0"/>
+          <w:numId w:val="7"/>
+        </w:numPr>
+      </w:pPr>
+      <w:proofErr w:type="spellStart"/>
+      <w:proofErr w:type="gramStart"/>
+      <w:r>
+        <w:t>generateFood</w:t>
+      </w:r>
+      <w:proofErr w:type="spellEnd"/>
+      <w:r>
+        <w:t>(</w:t>
+      </w:r>
+      <w:proofErr w:type="gramEnd"/>
+      <w:r>
+        <w:t xml:space="preserve">box, </w:t>
+      </w:r>
+      <w:proofErr w:type="spellStart"/>
+      <w:r>
+        <w:t>canvas</w:t>
+      </w:r>
+      <w:proofErr w:type="spellEnd"/>
+      <w:r>
+        <w:t>)</w:t>
+      </w:r>
+    </w:p>
+    <w:p>
+      <w:pPr>
+        <w:numPr>
+          <w:ilvl w:val="1"/>
+          <w:numId w:val="7"/>
+        </w:numPr>
+      </w:pPr>
+      <w:r>
+        <w:t xml:space="preserve">But : placer la nourriture dans les limites du </w:t>
+      </w:r>
+      <w:proofErr w:type="spellStart"/>
+      <w:r>
+        <w:t>canvas</w:t>
+      </w:r>
+      <w:proofErr w:type="spellEnd"/>
+      <w:r>
+        <w:t xml:space="preserve"> et alignée sur la grille.</w:t>
+      </w:r>
+    </w:p>
+    <w:p>
+      <w:pPr>
+        <w:numPr>
+          <w:ilvl w:val="1"/>
+          <w:numId w:val="7"/>
+        </w:numPr>
+      </w:pPr>
+      <w:r>
+        <w:t xml:space="preserve">Implémentation : calcule </w:t>
+      </w:r>
+      <w:proofErr w:type="spellStart"/>
+      <w:r>
+        <w:t>maxX</w:t>
+      </w:r>
+      <w:proofErr w:type="spellEnd"/>
+      <w:r>
+        <w:t xml:space="preserve"> = </w:t>
+      </w:r>
+      <w:proofErr w:type="spellStart"/>
+      <w:r>
+        <w:t>floor</w:t>
+      </w:r>
+      <w:proofErr w:type="spellEnd"/>
+      <w:r>
+        <w:t>(</w:t>
+      </w:r>
+      <w:proofErr w:type="spellStart"/>
+      <w:r>
+        <w:t>width</w:t>
+      </w:r>
+      <w:proofErr w:type="spellEnd"/>
+      <w:r>
+        <w:t xml:space="preserve">/box) et </w:t>
+      </w:r>
+      <w:proofErr w:type="spellStart"/>
+      <w:r>
+        <w:t>maxY</w:t>
+      </w:r>
+      <w:proofErr w:type="spellEnd"/>
+      <w:r>
+        <w:t xml:space="preserve"> = </w:t>
+      </w:r>
+      <w:proofErr w:type="spellStart"/>
+      <w:r>
+        <w:t>floor</w:t>
+      </w:r>
+      <w:proofErr w:type="spellEnd"/>
+      <w:r>
+        <w:t>(</w:t>
+      </w:r>
+      <w:proofErr w:type="spellStart"/>
+      <w:r>
+        <w:t>height</w:t>
+      </w:r>
+      <w:proofErr w:type="spellEnd"/>
+      <w:r>
+        <w:t>/box), puis choisit un couple aléatoire, multiplié par box pour garantir l’alignement.</w:t>
+      </w:r>
+    </w:p>
+    <w:p>
+      <w:pPr>
+        <w:numPr>
+          <w:ilvl w:val="1"/>
+          <w:numId w:val="7"/>
+        </w:numPr>
+      </w:pPr>
+      <w:r>
+        <w:t xml:space="preserve">Complexité : </w:t>
+      </w:r>
+      <w:proofErr w:type="gramStart"/>
+      <w:r>
+        <w:t>O(</w:t>
+      </w:r>
+      <w:proofErr w:type="gramEnd"/>
+      <w:r>
+        <w:t>1).</w:t>
+      </w:r>
+    </w:p>
+    <w:p>
+      <w:pPr>
+        <w:numPr>
+          <w:ilvl w:val="1"/>
+          <w:numId w:val="7"/>
+        </w:numPr>
+      </w:pPr>
+      <w:r>
+        <w:t>Remarque : dans une version avancée, on peut éviter de générer sur le corps du serpent (tirage avec rejet ou set des cases libres).</w:t>
+      </w:r>
+    </w:p>
+    <w:p>
+      <w:pPr>
+        <w:numPr>
+          <w:ilvl w:val="0"/>
+          <w:numId w:val="7"/>
+        </w:numPr>
+      </w:pPr>
+      <w:proofErr w:type="spellStart"/>
+      <w:proofErr w:type="gramStart"/>
+      <w:r>
+        <w:t>drawFood</w:t>
+      </w:r>
+      <w:proofErr w:type="spellEnd"/>
+      <w:r>
+        <w:t>(</w:t>
+      </w:r>
+      <w:proofErr w:type="spellStart"/>
+      <w:proofErr w:type="gramEnd"/>
+      <w:r>
+        <w:t>ctx</w:t>
+      </w:r>
+      <w:proofErr w:type="spellEnd"/>
+      <w:r>
+        <w:t xml:space="preserve">, </w:t>
+      </w:r>
+      <w:proofErr w:type="spellStart"/>
+      <w:r>
+        <w:t>food</w:t>
+      </w:r>
+      <w:proofErr w:type="spellEnd"/>
+      <w:r>
+        <w:t>, box)</w:t>
+      </w:r>
+    </w:p>
+    <w:p>
+      <w:pPr>
+        <w:numPr>
+          <w:ilvl w:val="1"/>
+          <w:numId w:val="7"/>
+        </w:numPr>
+      </w:pPr>
+      <w:r>
+        <w:t>Rendu : carré rouge (#e11d48) de taille box aux coordonnées {</w:t>
+      </w:r>
+      <w:proofErr w:type="spellStart"/>
+      <w:proofErr w:type="gramStart"/>
+      <w:r>
+        <w:t>x,y</w:t>
+      </w:r>
+      <w:proofErr w:type="spellEnd"/>
+      <w:proofErr w:type="gramEnd"/>
+      <w:r>
+        <w:t>}.</w:t>
+      </w:r>
+    </w:p>
+    <w:p>
+      <w:pPr>
+        <w:numPr>
+          <w:ilvl w:val="1"/>
+          <w:numId w:val="7"/>
+        </w:numPr>
+      </w:pPr>
+      <w:r>
+        <w:t xml:space="preserve">Complexité : </w:t>
+      </w:r>
+      <w:proofErr w:type="gramStart"/>
+      <w:r>
+        <w:t>O(</w:t>
+      </w:r>
+      <w:proofErr w:type="gramEnd"/>
+      <w:r>
+        <w:t>1).</w:t>
+      </w:r>
+    </w:p>
+    <w:p/>
+    <w:p>
+      <w:pPr>
+        <w:pStyle w:val="Sous-titre"/>
+      </w:pPr>
+      <w:r>
+        <w:t>7.3 controls.js</w:t>
+      </w:r>
+    </w:p>
+    <w:p>
+      <w:r>
+        <w:t>Rôle : traduire les entrées clavier en directions valides.</w:t>
+      </w:r>
+    </w:p>
+    <w:p>
+      <w:pPr>
+        <w:numPr>
+          <w:ilvl w:val="0"/>
+          <w:numId w:val="8"/>
+        </w:numPr>
+      </w:pPr>
+      <w:proofErr w:type="spellStart"/>
+      <w:proofErr w:type="gramStart"/>
+      <w:r>
+        <w:t>handleDirectionChange</w:t>
+      </w:r>
+      <w:proofErr w:type="spellEnd"/>
+      <w:r>
+        <w:t>(</w:t>
+      </w:r>
+      <w:proofErr w:type="spellStart"/>
+      <w:proofErr w:type="gramEnd"/>
+      <w:r>
+        <w:t>event</w:t>
+      </w:r>
+      <w:proofErr w:type="spellEnd"/>
+      <w:r>
+        <w:t xml:space="preserve">, </w:t>
+      </w:r>
+      <w:proofErr w:type="spellStart"/>
+      <w:r>
+        <w:t>currentDirection</w:t>
+      </w:r>
+      <w:proofErr w:type="spellEnd"/>
+      <w:r>
+        <w:t>)</w:t>
+      </w:r>
+    </w:p>
+    <w:p>
+      <w:pPr>
+        <w:numPr>
+          <w:ilvl w:val="1"/>
+          <w:numId w:val="8"/>
+        </w:numPr>
+      </w:pPr>
+      <w:r>
+        <w:t>But : empêcher les demi-tours immédiats (ex. aller à gauche si on va à droite).</w:t>
+      </w:r>
+    </w:p>
+    <w:p>
+      <w:pPr>
+        <w:numPr>
+          <w:ilvl w:val="1"/>
+          <w:numId w:val="8"/>
+        </w:numPr>
+      </w:pPr>
+      <w:r>
+        <w:t>Implémentation : switch(</w:t>
+      </w:r>
+      <w:proofErr w:type="spellStart"/>
+      <w:r>
+        <w:t>event.key</w:t>
+      </w:r>
+      <w:proofErr w:type="spellEnd"/>
+      <w:r>
+        <w:t xml:space="preserve">) sur </w:t>
+      </w:r>
+      <w:proofErr w:type="spellStart"/>
+      <w:r>
+        <w:t>ArrowLeft</w:t>
+      </w:r>
+      <w:proofErr w:type="spellEnd"/>
+      <w:r>
+        <w:t>/Up/Right/Down. Retourne soit la nouvelle direction, soit la direction courante si la nouvelle est opposée.</w:t>
+      </w:r>
+    </w:p>
+    <w:p>
+      <w:pPr>
+        <w:numPr>
+          <w:ilvl w:val="1"/>
+          <w:numId w:val="8"/>
+        </w:numPr>
+      </w:pPr>
+      <w:r>
+        <w:t xml:space="preserve">Complexité : </w:t>
+      </w:r>
+      <w:proofErr w:type="gramStart"/>
+      <w:r>
+        <w:t>O(</w:t>
+      </w:r>
+      <w:proofErr w:type="gramEnd"/>
+      <w:r>
+        <w:t>1).</w:t>
+      </w:r>
+    </w:p>
+    <w:p>
+      <w:pPr>
+        <w:numPr>
+          <w:ilvl w:val="1"/>
+          <w:numId w:val="8"/>
+        </w:numPr>
+      </w:pPr>
+      <w:r>
+        <w:t>Bénéfice gameplay : évite que le joueur se morde instantanément.</w:t>
+      </w:r>
+    </w:p>
+    <w:p/>
+    <w:p>
+      <w:pPr>
+        <w:pStyle w:val="Sous-titre"/>
+      </w:pPr>
+      <w:r>
+        <w:t>7.4 collision.js</w:t>
+      </w:r>
+    </w:p>
+    <w:p>
+      <w:r>
+        <w:t>Rôle : détection des conditions de fin.</w:t>
+      </w:r>
+    </w:p>
+    <w:p>
+      <w:pPr>
+        <w:numPr>
+          <w:ilvl w:val="0"/>
+          <w:numId w:val="9"/>
+        </w:numPr>
+      </w:pPr>
+      <w:proofErr w:type="spellStart"/>
+      <w:proofErr w:type="gramStart"/>
+      <w:r>
+        <w:t>checkWallCollision</w:t>
+      </w:r>
+      <w:proofErr w:type="spellEnd"/>
+      <w:r>
+        <w:t>(</w:t>
+      </w:r>
+      <w:proofErr w:type="spellStart"/>
+      <w:proofErr w:type="gramEnd"/>
+      <w:r>
+        <w:t>head</w:t>
+      </w:r>
+      <w:proofErr w:type="spellEnd"/>
+      <w:r>
+        <w:t xml:space="preserve">, </w:t>
+      </w:r>
+      <w:proofErr w:type="spellStart"/>
+      <w:r>
+        <w:t>canvas</w:t>
+      </w:r>
+      <w:proofErr w:type="spellEnd"/>
+      <w:r>
+        <w:t>, box)</w:t>
+      </w:r>
+    </w:p>
+    <w:p>
+      <w:pPr>
+        <w:numPr>
+          <w:ilvl w:val="1"/>
+          <w:numId w:val="9"/>
+        </w:numPr>
+      </w:pPr>
+      <w:r>
+        <w:t>But : savoir si la tête sort du canevas.</w:t>
+      </w:r>
+    </w:p>
+    <w:p>
+      <w:pPr>
+        <w:numPr>
+          <w:ilvl w:val="1"/>
+          <w:numId w:val="9"/>
+        </w:numPr>
+      </w:pPr>
+      <w:r>
+        <w:t xml:space="preserve">Implémentation : collision si x &lt; 0, y &lt; 0, x &gt;= </w:t>
+      </w:r>
+      <w:proofErr w:type="spellStart"/>
+      <w:proofErr w:type="gramStart"/>
+      <w:r>
+        <w:t>canvas.width</w:t>
+      </w:r>
+      <w:proofErr w:type="spellEnd"/>
+      <w:proofErr w:type="gramEnd"/>
+      <w:r>
+        <w:t xml:space="preserve"> ou y &gt;= </w:t>
+      </w:r>
+      <w:proofErr w:type="spellStart"/>
+      <w:proofErr w:type="gramStart"/>
+      <w:r>
+        <w:t>canvas.height</w:t>
+      </w:r>
+      <w:proofErr w:type="spellEnd"/>
+      <w:proofErr w:type="gramEnd"/>
+      <w:r>
+        <w:t>. (Les coordonnées étant en pixels, box n’est pas nécessaire pour la comparaison, mais la signature le prévoit pour rester cohérent avec l’appelant.)</w:t>
+      </w:r>
+    </w:p>
+    <w:p>
+      <w:pPr>
+        <w:numPr>
+          <w:ilvl w:val="1"/>
+          <w:numId w:val="9"/>
+        </w:numPr>
+      </w:pPr>
+      <w:r>
+        <w:t xml:space="preserve">Complexité : </w:t>
+      </w:r>
+      <w:proofErr w:type="gramStart"/>
+      <w:r>
+        <w:t>O(</w:t>
+      </w:r>
+      <w:proofErr w:type="gramEnd"/>
+      <w:r>
+        <w:t>1).</w:t>
+      </w:r>
+    </w:p>
+    <w:p>
+      <w:pPr>
+        <w:numPr>
+          <w:ilvl w:val="0"/>
+          <w:numId w:val="9"/>
+        </w:numPr>
+      </w:pPr>
+      <w:proofErr w:type="spellStart"/>
+      <w:proofErr w:type="gramStart"/>
+      <w:r>
+        <w:t>checkCollision</w:t>
+      </w:r>
+      <w:proofErr w:type="spellEnd"/>
+      <w:r>
+        <w:t>(</w:t>
+      </w:r>
+      <w:proofErr w:type="spellStart"/>
+      <w:proofErr w:type="gramEnd"/>
+      <w:r>
+        <w:t>head</w:t>
+      </w:r>
+      <w:proofErr w:type="spellEnd"/>
+      <w:r>
+        <w:t xml:space="preserve">, </w:t>
+      </w:r>
+      <w:proofErr w:type="spellStart"/>
+      <w:r>
+        <w:t>snakeArray</w:t>
+      </w:r>
+      <w:proofErr w:type="spellEnd"/>
+      <w:r>
+        <w:t>)</w:t>
+      </w:r>
+    </w:p>
+    <w:p>
+      <w:pPr>
+        <w:numPr>
+          <w:ilvl w:val="1"/>
+          <w:numId w:val="9"/>
+        </w:numPr>
+      </w:pPr>
+      <w:r>
+        <w:t>But : savoir si la tête touche le corps.</w:t>
+      </w:r>
+    </w:p>
+    <w:p>
+      <w:pPr>
+        <w:numPr>
+          <w:ilvl w:val="1"/>
+          <w:numId w:val="9"/>
+        </w:numPr>
+      </w:pPr>
+      <w:r>
+        <w:t xml:space="preserve">Implémentation : on compare </w:t>
+      </w:r>
+      <w:proofErr w:type="spellStart"/>
+      <w:r>
+        <w:t>head</w:t>
+      </w:r>
+      <w:proofErr w:type="spellEnd"/>
+      <w:r>
+        <w:t xml:space="preserve"> à chaque segment du corps à partir de l’index 1. Si une égalité (</w:t>
+      </w:r>
+      <w:proofErr w:type="spellStart"/>
+      <w:proofErr w:type="gramStart"/>
+      <w:r>
+        <w:t>x,y</w:t>
+      </w:r>
+      <w:proofErr w:type="spellEnd"/>
+      <w:proofErr w:type="gramEnd"/>
+      <w:r>
+        <w:t>) est trouvée → collision.</w:t>
+      </w:r>
+    </w:p>
+    <w:p>
+      <w:pPr>
+        <w:numPr>
+          <w:ilvl w:val="1"/>
+          <w:numId w:val="9"/>
+        </w:numPr>
+      </w:pPr>
+      <w:r>
+        <w:t>Complexité : O(n).</w:t>
+      </w:r>
+    </w:p>
+    <w:p>
+      <w:pPr>
+        <w:numPr>
+          <w:ilvl w:val="1"/>
+          <w:numId w:val="9"/>
+        </w:numPr>
+      </w:pPr>
+      <w:r>
+        <w:t>Optimisation possible : utiliser un Set de clés "</w:t>
+      </w:r>
+      <w:proofErr w:type="gramStart"/>
+      <w:r>
+        <w:t>x:y</w:t>
+      </w:r>
+      <w:proofErr w:type="gramEnd"/>
+      <w:r>
+        <w:t xml:space="preserve">" mis à jour à chaque </w:t>
+      </w:r>
+      <w:proofErr w:type="spellStart"/>
+      <w:r>
+        <w:t>tick</w:t>
+      </w:r>
+      <w:proofErr w:type="spellEnd"/>
+      <w:r>
+        <w:t xml:space="preserve"> pour avoir des recherches </w:t>
+      </w:r>
+      <w:proofErr w:type="gramStart"/>
+      <w:r>
+        <w:t>O(</w:t>
+      </w:r>
+      <w:proofErr w:type="gramEnd"/>
+      <w:r>
+        <w:t>1).</w:t>
+      </w:r>
+    </w:p>
+    <w:p>
+      <w:pPr>
+        <w:pStyle w:val="Sous-titre"/>
+      </w:pPr>
+      <w:r>
+        <w:lastRenderedPageBreak/>
+        <w:t>7.5 score.js</w:t>
+      </w:r>
+    </w:p>
+    <w:p>
+      <w:r>
+        <w:t>Rôle : affichage du HUD score.</w:t>
+      </w:r>
+    </w:p>
+    <w:p>
+      <w:pPr>
+        <w:numPr>
+          <w:ilvl w:val="0"/>
+          <w:numId w:val="10"/>
+        </w:numPr>
+      </w:pPr>
+      <w:proofErr w:type="spellStart"/>
+      <w:proofErr w:type="gramStart"/>
+      <w:r>
+        <w:t>drawScore</w:t>
+      </w:r>
+      <w:proofErr w:type="spellEnd"/>
+      <w:r>
+        <w:t>(</w:t>
+      </w:r>
+      <w:proofErr w:type="spellStart"/>
+      <w:proofErr w:type="gramEnd"/>
+      <w:r>
+        <w:t>ctx</w:t>
+      </w:r>
+      <w:proofErr w:type="spellEnd"/>
+      <w:r>
+        <w:t>, score)</w:t>
+      </w:r>
+    </w:p>
+    <w:p>
+      <w:pPr>
+        <w:numPr>
+          <w:ilvl w:val="1"/>
+          <w:numId w:val="10"/>
+        </w:numPr>
+      </w:pPr>
+      <w:r>
+        <w:t xml:space="preserve">Rendu : texte </w:t>
+      </w:r>
+      <w:proofErr w:type="gramStart"/>
+      <w:r>
+        <w:t>Score:</w:t>
+      </w:r>
+      <w:proofErr w:type="gramEnd"/>
+      <w:r>
+        <w:t xml:space="preserve"> &lt;valeur&gt; en haut à gauche (police Arial 20px, noir).</w:t>
+      </w:r>
+    </w:p>
+    <w:p>
+      <w:pPr>
+        <w:numPr>
+          <w:ilvl w:val="1"/>
+          <w:numId w:val="10"/>
+        </w:numPr>
+      </w:pPr>
+      <w:r>
+        <w:t xml:space="preserve">Complexité : </w:t>
+      </w:r>
+      <w:proofErr w:type="gramStart"/>
+      <w:r>
+        <w:t>O(</w:t>
+      </w:r>
+      <w:proofErr w:type="gramEnd"/>
+      <w:r>
+        <w:t>1).</w:t>
+      </w:r>
+    </w:p>
+    <w:p>
+      <w:pPr>
+        <w:numPr>
+          <w:ilvl w:val="1"/>
+          <w:numId w:val="10"/>
+        </w:numPr>
+      </w:pPr>
+      <w:r>
+        <w:t>Accessibilité : contraste lisible sur fond clair ; on peut renforcer via un fond semi-transparent derrière le texte.</w:t>
+      </w:r>
+    </w:p>
+    <w:p/>
+    <w:p>
+      <w:pPr>
+        <w:pStyle w:val="Sous-titre"/>
+      </w:pPr>
+      <w:r>
+        <w:t>7.6 Orchestration (dans main.js)</w:t>
+      </w:r>
+    </w:p>
+    <w:p>
+      <w:r>
+        <w:t>Cycle de jeu :</w:t>
+      </w:r>
+    </w:p>
+    <w:p>
+      <w:pPr>
+        <w:numPr>
+          <w:ilvl w:val="0"/>
+          <w:numId w:val="11"/>
+        </w:numPr>
+      </w:pPr>
+      <w:r>
+        <w:t>Rendu immédiat au démarrage pour voir l’état initial (fond, grille optionnelle, nourriture, serpent, score).</w:t>
+      </w:r>
+    </w:p>
+    <w:p>
+      <w:pPr>
+        <w:numPr>
+          <w:ilvl w:val="0"/>
+          <w:numId w:val="11"/>
+        </w:numPr>
+      </w:pPr>
+      <w:r>
+        <w:t xml:space="preserve">Boucle via </w:t>
+      </w:r>
+      <w:proofErr w:type="spellStart"/>
+      <w:proofErr w:type="gramStart"/>
+      <w:r>
+        <w:t>setInterval</w:t>
+      </w:r>
+      <w:proofErr w:type="spellEnd"/>
+      <w:r>
+        <w:t>(</w:t>
+      </w:r>
+      <w:proofErr w:type="spellStart"/>
+      <w:proofErr w:type="gramEnd"/>
+      <w:r>
+        <w:t>draw</w:t>
+      </w:r>
+      <w:proofErr w:type="spellEnd"/>
+      <w:r>
+        <w:t xml:space="preserve">, </w:t>
+      </w:r>
+      <w:proofErr w:type="spellStart"/>
+      <w:r>
+        <w:t>gameSpeed</w:t>
+      </w:r>
+      <w:proofErr w:type="spellEnd"/>
+      <w:r>
+        <w:t xml:space="preserve">) : à chaque </w:t>
+      </w:r>
+      <w:proofErr w:type="spellStart"/>
+      <w:r>
+        <w:t>tick</w:t>
+      </w:r>
+      <w:proofErr w:type="spellEnd"/>
+      <w:r>
+        <w:t xml:space="preserve"> → effacer, redessiner, calculer la prochaine tête avec </w:t>
+      </w:r>
+      <w:proofErr w:type="spellStart"/>
+      <w:r>
+        <w:t>moveSnake</w:t>
+      </w:r>
+      <w:proofErr w:type="spellEnd"/>
+      <w:r>
+        <w:t>, tester collisions (</w:t>
+      </w:r>
+      <w:proofErr w:type="spellStart"/>
+      <w:r>
+        <w:t>checkWallCollision</w:t>
+      </w:r>
+      <w:proofErr w:type="spellEnd"/>
+      <w:r>
+        <w:t>/</w:t>
+      </w:r>
+      <w:proofErr w:type="spellStart"/>
+      <w:r>
+        <w:t>checkCollision</w:t>
+      </w:r>
+      <w:proofErr w:type="spellEnd"/>
+      <w:r>
+        <w:t>).</w:t>
+      </w:r>
+    </w:p>
+    <w:p>
+      <w:pPr>
+        <w:numPr>
+          <w:ilvl w:val="0"/>
+          <w:numId w:val="11"/>
+        </w:numPr>
+      </w:pPr>
+      <w:r>
+        <w:t xml:space="preserve">Manger : si </w:t>
+      </w:r>
+      <w:proofErr w:type="spellStart"/>
+      <w:r>
+        <w:t>nextHead</w:t>
+      </w:r>
+      <w:proofErr w:type="spellEnd"/>
+      <w:r>
+        <w:t xml:space="preserve"> == </w:t>
+      </w:r>
+      <w:proofErr w:type="spellStart"/>
+      <w:r>
+        <w:t>food</w:t>
+      </w:r>
+      <w:proofErr w:type="spellEnd"/>
+      <w:r>
+        <w:t xml:space="preserve"> → score++, pas de </w:t>
+      </w:r>
+      <w:proofErr w:type="gramStart"/>
+      <w:r>
+        <w:t>pop(</w:t>
+      </w:r>
+      <w:proofErr w:type="gramEnd"/>
+      <w:r>
+        <w:t xml:space="preserve">) (le serpent grandit), et nouvelle nourriture via </w:t>
+      </w:r>
+      <w:proofErr w:type="spellStart"/>
+      <w:r>
+        <w:t>generateFood</w:t>
+      </w:r>
+      <w:proofErr w:type="spellEnd"/>
+      <w:r>
+        <w:t xml:space="preserve">. Sinon, </w:t>
+      </w:r>
+      <w:proofErr w:type="spellStart"/>
+      <w:proofErr w:type="gramStart"/>
+      <w:r>
+        <w:t>snake.pop</w:t>
+      </w:r>
+      <w:proofErr w:type="spellEnd"/>
+      <w:r>
+        <w:t>(</w:t>
+      </w:r>
+      <w:proofErr w:type="gramEnd"/>
+      <w:r>
+        <w:t>) pour se déplacer à taille constante.</w:t>
+      </w:r>
+    </w:p>
+    <w:p>
+      <w:pPr>
+        <w:numPr>
+          <w:ilvl w:val="0"/>
+          <w:numId w:val="11"/>
+        </w:numPr>
+      </w:pPr>
+      <w:r>
+        <w:t>Game Over : en cas de collision → arrêt de l’intervalle et affichage d’un bandeau.</w:t>
+      </w:r>
+    </w:p>
+    <w:p>
+      <w:r>
+        <w:t xml:space="preserve">Contrôles : écouteur </w:t>
+      </w:r>
+      <w:proofErr w:type="spellStart"/>
+      <w:r>
+        <w:t>keydown</w:t>
+      </w:r>
+      <w:proofErr w:type="spellEnd"/>
+      <w:r>
+        <w:t xml:space="preserve"> qui met à jour la direction via </w:t>
+      </w:r>
+      <w:proofErr w:type="spellStart"/>
+      <w:r>
+        <w:t>handleDirectionChange</w:t>
+      </w:r>
+      <w:proofErr w:type="spellEnd"/>
+      <w:r>
+        <w:t>.</w:t>
+      </w:r>
+    </w:p>
+    <w:p>
+      <w:r>
+        <w:t>Invariants maintenus :</w:t>
+      </w:r>
+    </w:p>
+    <w:p>
+      <w:pPr>
+        <w:numPr>
+          <w:ilvl w:val="0"/>
+          <w:numId w:val="12"/>
+        </w:numPr>
+      </w:pPr>
+      <w:proofErr w:type="gramStart"/>
+      <w:r>
+        <w:t>tout</w:t>
+      </w:r>
+      <w:proofErr w:type="gramEnd"/>
+      <w:r>
+        <w:t xml:space="preserve"> mouvement est un multiple de box,</w:t>
+      </w:r>
+    </w:p>
+    <w:p>
+      <w:pPr>
+        <w:numPr>
+          <w:ilvl w:val="0"/>
+          <w:numId w:val="12"/>
+        </w:numPr>
+      </w:pPr>
+      <w:proofErr w:type="gramStart"/>
+      <w:r>
+        <w:t>la</w:t>
+      </w:r>
+      <w:proofErr w:type="gramEnd"/>
+      <w:r>
+        <w:t xml:space="preserve"> tête reste à l’index 0,</w:t>
+      </w:r>
+    </w:p>
+    <w:p>
+      <w:pPr>
+        <w:numPr>
+          <w:ilvl w:val="0"/>
+          <w:numId w:val="12"/>
+        </w:numPr>
+      </w:pPr>
+      <w:proofErr w:type="gramStart"/>
+      <w:r>
+        <w:t>le</w:t>
+      </w:r>
+      <w:proofErr w:type="gramEnd"/>
+      <w:r>
+        <w:t xml:space="preserve"> dessin précède toujours le calcul du prochain état pour garantir un rendu cohérent.</w:t>
+      </w:r>
+    </w:p>
+    <w:p/>
+    <w:p>
+      <w:r>
+        <w:br w:type="page"/>
+      </w:r>
+    </w:p>
+    <w:p>
+      <w:pPr>
+        <w:pStyle w:val="Titre1"/>
+        <w:rPr>
+          <w:rFonts w:asciiTheme="minorHAnsi" w:hAnsiTheme="minorHAnsi"/>
+        </w:rPr>
+      </w:pPr>
+      <w:bookmarkStart w:id="6" w:name="_Toc212373609"/>
+      <w:r>
+        <w:rPr>
+          <w:rFonts w:asciiTheme="minorHAnsi" w:hAnsiTheme="minorHAnsi"/>
+        </w:rPr>
+        <w:lastRenderedPageBreak/>
+        <w:t>Journal du déroulement</w:t>
+      </w:r>
+      <w:bookmarkEnd w:id="6"/>
+    </w:p>
+    <w:p/>
+    <w:p>
+      <w:pPr>
+        <w:pStyle w:val="Sous-titre"/>
+        <w:rPr>
+          <w:rFonts w:asciiTheme="minorHAnsi" w:hAnsiTheme="minorHAnsi"/>
+          <w:i/>
+          <w:iCs/>
+        </w:rPr>
+      </w:pPr>
+      <w:r>
+        <w:rPr>
+          <w:rFonts w:asciiTheme="minorHAnsi" w:hAnsiTheme="minorHAnsi"/>
+          <w:i/>
+          <w:iCs/>
+        </w:rPr>
         <w:t>Séquence 1</w:t>
       </w:r>
     </w:p>
+    <w:p>
+      <w:r>
+        <w:t>Le code de ce projet n’étant pas encore possible dû au manque de connaissance technique concernant JavaScript, il a été nécessaire de trouver de la documentation ainsi que des tutoriels. Les liens de ces derniers sont disponibles dans le journal de travail.</w:t>
+      </w:r>
+    </w:p>
     <w:p/>
     <w:p>
-      <w:r>
-        <w:t>Le code de ce projet n’étant pas encore possible dû au manque de connaissance technique concernant JavaScript, il est nécessaire de trouver de la documentation ainsi que des tutoriels. Les liens de ces derniers sont disponibles dans le journal de travail.</w:t>
+      <w:pPr>
+        <w:pStyle w:val="Sous-titre"/>
+        <w:rPr>
+          <w:rStyle w:val="Accentuation"/>
+          <w:rFonts w:asciiTheme="minorHAnsi" w:hAnsiTheme="minorHAnsi"/>
+        </w:rPr>
+      </w:pPr>
+      <w:r>
+        <w:rPr>
+          <w:rStyle w:val="Accentuation"/>
+          <w:rFonts w:asciiTheme="minorHAnsi" w:hAnsiTheme="minorHAnsi"/>
+        </w:rPr>
+        <w:t>Séquence 2</w:t>
+      </w:r>
+    </w:p>
+    <w:p>
+      <w:r>
+        <w:t>Cette séquence a servi à encore renforcer les connaissances techniques concernent le code en JavaScript. Il a également été créé un début de rapport de projet avec l’introduction, les objectifs, les technologies utilisées, l’installation et l’exécution, l’accès à la page du jeu.</w:t>
       </w:r>
     </w:p>
     <w:p/>
     <w:p>
       <w:pPr>
+        <w:pStyle w:val="Sous-titre"/>
+        <w:rPr>
+          <w:rFonts w:asciiTheme="minorHAnsi" w:hAnsiTheme="minorHAnsi"/>
+          <w:i/>
+          <w:iCs/>
+        </w:rPr>
+      </w:pPr>
+      <w:r>
+        <w:rPr>
+          <w:rFonts w:asciiTheme="minorHAnsi" w:hAnsiTheme="minorHAnsi"/>
+          <w:i/>
+          <w:iCs/>
+        </w:rPr>
+        <w:t>Séquence 3</w:t>
+      </w:r>
+    </w:p>
+    <w:p>
+      <w:r>
+        <w:t>Cette séquence n’a malheureusement pas eu lieu à cause d’un accident à la main qui a empêché le travail.</w:t>
+      </w:r>
+    </w:p>
+    <w:p/>
+    <w:p>
+      <w:pPr>
+        <w:pStyle w:val="Sous-titre"/>
+        <w:rPr>
+          <w:rFonts w:asciiTheme="minorHAnsi" w:hAnsiTheme="minorHAnsi"/>
+          <w:i/>
+          <w:iCs/>
+        </w:rPr>
+      </w:pPr>
+      <w:r>
+        <w:rPr>
+          <w:rFonts w:asciiTheme="minorHAnsi" w:hAnsiTheme="minorHAnsi"/>
+          <w:i/>
+          <w:iCs/>
+        </w:rPr>
+        <w:t>Séquence 4</w:t>
+      </w:r>
+    </w:p>
+    <w:p>
+      <w:r>
+        <w:t xml:space="preserve">A partir d’un tutoriel Snake trouvé sur internet, il a été appris et compris beaucoup de choses. Il a été possible de code a fonction </w:t>
+      </w:r>
+      <w:proofErr w:type="spellStart"/>
+      <w:proofErr w:type="gramStart"/>
+      <w:r>
+        <w:t>draw</w:t>
+      </w:r>
+      <w:proofErr w:type="spellEnd"/>
+      <w:r>
+        <w:t>(</w:t>
+      </w:r>
+      <w:proofErr w:type="gramEnd"/>
+      <w:r>
+        <w:t>) du module main.js en ajoutant la logique de dessin du serpent, de la nourriture, de la vérification des collisions.</w:t>
+      </w:r>
+    </w:p>
+    <w:p/>
+    <w:p>
+      <w:pPr>
+        <w:pStyle w:val="Sous-titre"/>
+        <w:rPr>
+          <w:rFonts w:asciiTheme="minorHAnsi" w:hAnsiTheme="minorHAnsi"/>
+          <w:i/>
+          <w:iCs/>
+        </w:rPr>
+      </w:pPr>
+      <w:r>
+        <w:rPr>
+          <w:rFonts w:asciiTheme="minorHAnsi" w:hAnsiTheme="minorHAnsi"/>
+          <w:i/>
+          <w:iCs/>
+        </w:rPr>
+        <w:t>Séquence 5</w:t>
+      </w:r>
+    </w:p>
+    <w:p>
+      <w:r>
+        <w:t>Lundi du Jeûne fédéral, il y a eu congé ce jour-là.</w:t>
+      </w:r>
+    </w:p>
+    <w:p/>
+    <w:p>
+      <w:pPr>
+        <w:pStyle w:val="Sous-titre"/>
+        <w:rPr>
+          <w:rFonts w:asciiTheme="minorHAnsi" w:hAnsiTheme="minorHAnsi"/>
+          <w:i/>
+          <w:iCs/>
+        </w:rPr>
+      </w:pPr>
+      <w:r>
+        <w:rPr>
+          <w:rFonts w:asciiTheme="minorHAnsi" w:hAnsiTheme="minorHAnsi"/>
+          <w:i/>
+          <w:iCs/>
+        </w:rPr>
+        <w:t>Séquence 6</w:t>
+      </w:r>
+    </w:p>
+    <w:p>
+      <w:r>
+        <w:t xml:space="preserve">Il a été réécrit le code de la méthode </w:t>
+      </w:r>
+      <w:proofErr w:type="spellStart"/>
+      <w:proofErr w:type="gramStart"/>
+      <w:r>
+        <w:t>draw</w:t>
+      </w:r>
+      <w:proofErr w:type="spellEnd"/>
+      <w:r>
+        <w:t>(</w:t>
+      </w:r>
+      <w:proofErr w:type="gramEnd"/>
+      <w:r>
+        <w:t xml:space="preserve">) de main.js car le code du tutoriel trouvé était trop long et moins optimal. Les trois méthodes </w:t>
+      </w:r>
+      <w:proofErr w:type="spellStart"/>
+      <w:r>
+        <w:t>initSnake</w:t>
+      </w:r>
+      <w:proofErr w:type="spellEnd"/>
+      <w:r>
+        <w:t xml:space="preserve">, </w:t>
+      </w:r>
+      <w:proofErr w:type="spellStart"/>
+      <w:r>
+        <w:t>moveSnake</w:t>
+      </w:r>
+      <w:proofErr w:type="spellEnd"/>
+      <w:r>
+        <w:t xml:space="preserve"> et </w:t>
+      </w:r>
+      <w:proofErr w:type="spellStart"/>
+      <w:r>
+        <w:t>drawSnake</w:t>
+      </w:r>
+      <w:proofErr w:type="spellEnd"/>
+      <w:r>
+        <w:t xml:space="preserve"> ont été codées grâce à une inspiration de code trouvé en ligne. Les étapes ont été rédigées dans le rapport de projet.</w:t>
+      </w:r>
+    </w:p>
+    <w:p>
+      <w:pPr>
+        <w:pStyle w:val="Sous-titre"/>
+        <w:rPr>
+          <w:rFonts w:asciiTheme="minorHAnsi" w:hAnsiTheme="minorHAnsi"/>
+        </w:rPr>
+      </w:pPr>
+    </w:p>
+    <w:p>
+      <w:pPr>
+        <w:pStyle w:val="Sous-titre"/>
+        <w:rPr>
+          <w:rFonts w:asciiTheme="minorHAnsi" w:hAnsiTheme="minorHAnsi"/>
+          <w:i/>
+          <w:iCs/>
+        </w:rPr>
+      </w:pPr>
+      <w:r>
+        <w:rPr>
+          <w:rFonts w:asciiTheme="minorHAnsi" w:hAnsiTheme="minorHAnsi"/>
+          <w:i/>
+          <w:iCs/>
+        </w:rPr>
+        <w:t>Séquence 7</w:t>
+      </w:r>
+    </w:p>
+    <w:p>
+      <w:r>
+        <w:t>Cette séquence n’a malheureusement pas eu lieu pour cause de maladie qui a empêché le travail.</w:t>
+      </w:r>
+    </w:p>
+    <w:p/>
+    <w:p>
+      <w:pPr>
+        <w:pStyle w:val="Sous-titre"/>
+        <w:rPr>
+          <w:rFonts w:asciiTheme="minorHAnsi" w:hAnsiTheme="minorHAnsi"/>
+          <w:i/>
+          <w:iCs/>
+        </w:rPr>
+      </w:pPr>
+      <w:r>
+        <w:rPr>
+          <w:rFonts w:asciiTheme="minorHAnsi" w:hAnsiTheme="minorHAnsi"/>
+          <w:i/>
+          <w:iCs/>
+        </w:rPr>
+        <w:t>Séquence 8</w:t>
+      </w:r>
+    </w:p>
+    <w:p>
+      <w:r>
+        <w:t>Finalisation du projet en ajoutant les dernières modifications sur le rapport de projet ainsi que sur le code.</w:t>
+      </w:r>
+    </w:p>
+    <w:p/>
+    <w:p>
+      <w:r>
+        <w:t xml:space="preserve">De </w:t>
+      </w:r>
+      <w:proofErr w:type="spellStart"/>
+      <w:r>
+        <w:t>part</w:t>
+      </w:r>
+      <w:proofErr w:type="spellEnd"/>
+      <w:r>
+        <w:t xml:space="preserve"> les nombreuses périodes d’absence et de congé, il a été obligatoire d’étudier ainsi que de coder en dehors des heures de travail, par exemple après les cours et pendant les vacances.</w:t>
+      </w:r>
+    </w:p>
+    <w:p>
+      <w:pPr>
         <w:pStyle w:val="Titre1"/>
-      </w:pPr>
-      <w:r>
-        <w:t>Séquence 2</w:t>
-      </w:r>
-    </w:p>
-    <w:p>
-      <w:r>
-        <w:t>Après la prise de connaissance de la documentation, il est maintenant possible de commencer à coder.</w:t>
-      </w:r>
+        <w:rPr>
+          <w:rFonts w:asciiTheme="minorHAnsi" w:hAnsiTheme="minorHAnsi"/>
+        </w:rPr>
+      </w:pPr>
+      <w:r>
+        <w:rPr>
+          <w:rFonts w:asciiTheme="minorHAnsi" w:hAnsiTheme="minorHAnsi"/>
+        </w:rPr>
+        <w:br w:type="page"/>
+      </w:r>
+      <w:bookmarkStart w:id="7" w:name="_Toc212373610"/>
+      <w:r>
+        <w:rPr>
+          <w:rFonts w:asciiTheme="minorHAnsi" w:hAnsiTheme="minorHAnsi"/>
+        </w:rPr>
+        <w:lastRenderedPageBreak/>
+        <w:t>Tests et résultats</w:t>
+      </w:r>
+      <w:bookmarkEnd w:id="7"/>
     </w:p>
     <w:p/>
     <w:p>
       <w:pPr>
+        <w:pStyle w:val="Sous-titre"/>
+        <w:rPr>
+          <w:rFonts w:asciiTheme="minorHAnsi" w:hAnsiTheme="minorHAnsi"/>
+        </w:rPr>
+      </w:pPr>
+      <w:r>
+        <w:rPr>
+          <w:rFonts w:asciiTheme="minorHAnsi" w:hAnsiTheme="minorHAnsi"/>
+        </w:rPr>
+        <w:t>Scénarios testés :</w:t>
+      </w:r>
+    </w:p>
+    <w:p>
+      <w:pPr>
+        <w:pStyle w:val="Paragraphedeliste"/>
+        <w:numPr>
+          <w:ilvl w:val="0"/>
+          <w:numId w:val="4"/>
+        </w:numPr>
+      </w:pPr>
+      <w:r>
+        <w:t>Affichage initial : canevas + nourriture, score = 0.</w:t>
+      </w:r>
+    </w:p>
+    <w:p>
+      <w:pPr>
+        <w:pStyle w:val="Paragraphedeliste"/>
+        <w:numPr>
+          <w:ilvl w:val="0"/>
+          <w:numId w:val="4"/>
+        </w:numPr>
+      </w:pPr>
+      <w:r>
+        <w:t>Déplacements : 4 directions OK, pas de demi-tour instantané.</w:t>
+      </w:r>
+    </w:p>
+    <w:p>
+      <w:pPr>
+        <w:pStyle w:val="Paragraphedeliste"/>
+        <w:numPr>
+          <w:ilvl w:val="0"/>
+          <w:numId w:val="4"/>
+        </w:numPr>
+      </w:pPr>
+      <w:r>
+        <w:t>Alimentation : contact tête/nourriture -&gt; score +1 nouvelle nourriture, croissance du serpent.</w:t>
+      </w:r>
+    </w:p>
+    <w:p>
+      <w:pPr>
+        <w:pStyle w:val="Paragraphedeliste"/>
+        <w:numPr>
+          <w:ilvl w:val="0"/>
+          <w:numId w:val="4"/>
+        </w:numPr>
+      </w:pPr>
+      <w:r>
+        <w:t xml:space="preserve">Collisions : mur et corps -&gt; message Game Over + arrêt du </w:t>
+      </w:r>
+      <w:proofErr w:type="spellStart"/>
+      <w:r>
+        <w:t>tick</w:t>
+      </w:r>
+      <w:proofErr w:type="spellEnd"/>
+      <w:r>
+        <w:t>.</w:t>
+      </w:r>
+    </w:p>
+    <w:p>
+      <w:pPr>
+        <w:pStyle w:val="Paragraphedeliste"/>
+        <w:numPr>
+          <w:ilvl w:val="0"/>
+          <w:numId w:val="4"/>
+        </w:numPr>
+      </w:pPr>
+      <w:r>
+        <w:t>Redémarrage : F5 relance une partie propre.</w:t>
+      </w:r>
+    </w:p>
+    <w:p>
+      <w:r>
+        <w:t>Résultat : la version 1.0 est jouable, fluide et conforme au cahier des charges de base.</w:t>
+      </w:r>
+    </w:p>
+    <w:p/>
+    <w:p>
+      <w:pPr>
         <w:pStyle w:val="Titre1"/>
-      </w:pPr>
-      <w:r>
-        <w:t>Séquence 3</w:t>
-      </w:r>
+        <w:rPr>
+          <w:rFonts w:asciiTheme="minorHAnsi" w:hAnsiTheme="minorHAnsi"/>
+        </w:rPr>
+      </w:pPr>
+      <w:bookmarkStart w:id="8" w:name="_Toc212373611"/>
+      <w:r>
+        <w:rPr>
+          <w:rFonts w:asciiTheme="minorHAnsi" w:hAnsiTheme="minorHAnsi"/>
+        </w:rPr>
+        <w:t>Difficultés rencontrées et solutions</w:t>
+      </w:r>
+      <w:bookmarkEnd w:id="8"/>
     </w:p>
     <w:p/>
     <w:p>
       <w:pPr>
+        <w:pStyle w:val="Paragraphedeliste"/>
+        <w:numPr>
+          <w:ilvl w:val="0"/>
+          <w:numId w:val="3"/>
+        </w:numPr>
+      </w:pPr>
+      <w:r>
+        <w:t xml:space="preserve">Canevas vide : ordre de rendu corrigé (premier </w:t>
+      </w:r>
+      <w:proofErr w:type="spellStart"/>
+      <w:proofErr w:type="gramStart"/>
+      <w:r>
+        <w:t>draw</w:t>
+      </w:r>
+      <w:proofErr w:type="spellEnd"/>
+      <w:r>
+        <w:t>(</w:t>
+      </w:r>
+      <w:proofErr w:type="gramEnd"/>
+      <w:r>
+        <w:t xml:space="preserve">) avant </w:t>
+      </w:r>
+      <w:proofErr w:type="spellStart"/>
+      <w:r>
+        <w:t>setInterval</w:t>
+      </w:r>
+      <w:proofErr w:type="spellEnd"/>
+      <w:r>
+        <w:t>).</w:t>
+      </w:r>
+    </w:p>
+    <w:p>
+      <w:pPr>
+        <w:pStyle w:val="Paragraphedeliste"/>
+        <w:numPr>
+          <w:ilvl w:val="0"/>
+          <w:numId w:val="3"/>
+        </w:numPr>
+      </w:pPr>
+      <w:r>
+        <w:t>Message</w:t>
+      </w:r>
+      <w:proofErr w:type="gramStart"/>
+      <w:r>
+        <w:t xml:space="preserve"> «</w:t>
+      </w:r>
+      <w:proofErr w:type="spellStart"/>
+      <w:r>
+        <w:t>head</w:t>
+      </w:r>
+      <w:proofErr w:type="spellEnd"/>
+      <w:proofErr w:type="gramEnd"/>
+      <w:r>
+        <w:t xml:space="preserve"> </w:t>
+      </w:r>
+      <w:proofErr w:type="spellStart"/>
+      <w:r>
+        <w:t>is</w:t>
+      </w:r>
+      <w:proofErr w:type="spellEnd"/>
+      <w:r>
+        <w:t xml:space="preserve"> not </w:t>
+      </w:r>
+      <w:proofErr w:type="spellStart"/>
+      <w:proofErr w:type="gramStart"/>
+      <w:r>
+        <w:t>defined</w:t>
+      </w:r>
+      <w:proofErr w:type="spellEnd"/>
+      <w:r>
+        <w:t>»</w:t>
+      </w:r>
+      <w:proofErr w:type="gramEnd"/>
+      <w:r>
+        <w:t xml:space="preserve"> : signatures des fonctions de collision corrigées pour accepter </w:t>
+      </w:r>
+      <w:proofErr w:type="spellStart"/>
+      <w:r>
+        <w:t>head</w:t>
+      </w:r>
+      <w:proofErr w:type="spellEnd"/>
+      <w:r>
+        <w:t>.</w:t>
+      </w:r>
+    </w:p>
+    <w:p/>
+    <w:p>
+      <w:pPr>
         <w:pStyle w:val="Titre1"/>
-      </w:pPr>
-      <w:r>
-        <w:t>Séquence 4</w:t>
-      </w:r>
+        <w:rPr>
+          <w:rFonts w:asciiTheme="minorHAnsi" w:hAnsiTheme="minorHAnsi"/>
+        </w:rPr>
+      </w:pPr>
+      <w:bookmarkStart w:id="9" w:name="_Toc212373612"/>
+      <w:r>
+        <w:rPr>
+          <w:rFonts w:asciiTheme="minorHAnsi" w:hAnsiTheme="minorHAnsi"/>
+        </w:rPr>
+        <w:t>Contrôle de version (Git/GitHub)</w:t>
+      </w:r>
+      <w:bookmarkEnd w:id="9"/>
     </w:p>
     <w:p/>
     <w:p>
       <w:pPr>
+        <w:pStyle w:val="Paragraphedeliste"/>
+        <w:numPr>
+          <w:ilvl w:val="0"/>
+          <w:numId w:val="3"/>
+        </w:numPr>
+      </w:pPr>
+      <w:r>
+        <w:t>Dépôt privé GitHub</w:t>
+      </w:r>
+    </w:p>
+    <w:p>
+      <w:pPr>
+        <w:pStyle w:val="Paragraphedeliste"/>
+        <w:numPr>
+          <w:ilvl w:val="0"/>
+          <w:numId w:val="3"/>
+        </w:numPr>
+      </w:pPr>
+      <w:proofErr w:type="spellStart"/>
+      <w:r>
+        <w:t>Commits</w:t>
+      </w:r>
+      <w:proofErr w:type="spellEnd"/>
+      <w:r>
+        <w:t xml:space="preserve"> atomiques et messages normés (</w:t>
+      </w:r>
+      <w:proofErr w:type="gramStart"/>
+      <w:r>
+        <w:t>feat :,</w:t>
+      </w:r>
+      <w:proofErr w:type="gramEnd"/>
+      <w:r>
+        <w:t xml:space="preserve"> </w:t>
+      </w:r>
+      <w:proofErr w:type="gramStart"/>
+      <w:r>
+        <w:t>fix :,</w:t>
+      </w:r>
+      <w:proofErr w:type="gramEnd"/>
+      <w:r>
+        <w:t xml:space="preserve"> doc :).</w:t>
+      </w:r>
+    </w:p>
+    <w:p>
+      <w:r>
+        <w:br w:type="page"/>
+      </w:r>
+    </w:p>
+    <w:p>
+      <w:pPr>
         <w:pStyle w:val="Titre1"/>
-      </w:pPr>
-      <w:r>
-        <w:t>Séquence 5</w:t>
-      </w:r>
+        <w:rPr>
+          <w:rFonts w:asciiTheme="minorHAnsi" w:hAnsiTheme="minorHAnsi"/>
+        </w:rPr>
+      </w:pPr>
+      <w:bookmarkStart w:id="10" w:name="_Toc212373613"/>
+      <w:r>
+        <w:rPr>
+          <w:rFonts w:asciiTheme="minorHAnsi" w:hAnsiTheme="minorHAnsi"/>
+        </w:rPr>
+        <w:lastRenderedPageBreak/>
+        <w:t>Recours à l’IA</w:t>
+      </w:r>
+      <w:bookmarkEnd w:id="10"/>
     </w:p>
     <w:p/>
     <w:p>
+      <w:r>
+        <w:t xml:space="preserve">L’IA a été utilisée comme aide pédagogique et technique pour : </w:t>
+      </w:r>
+    </w:p>
+    <w:p>
+      <w:pPr>
+        <w:pStyle w:val="Paragraphedeliste"/>
+        <w:numPr>
+          <w:ilvl w:val="0"/>
+          <w:numId w:val="3"/>
+        </w:numPr>
+      </w:pPr>
+      <w:r>
+        <w:t>Expliquer des notions</w:t>
+      </w:r>
+      <w:r>
+        <w:t xml:space="preserve"> de code</w:t>
+      </w:r>
+      <w:r>
+        <w:t xml:space="preserve"> (grille box, canevas, déstructuration).</w:t>
+      </w:r>
+    </w:p>
+    <w:p>
+      <w:pPr>
+        <w:pStyle w:val="Paragraphedeliste"/>
+        <w:numPr>
+          <w:ilvl w:val="0"/>
+          <w:numId w:val="3"/>
+        </w:numPr>
+      </w:pPr>
+      <w:r>
+        <w:t>Déboguer des erreurs (imports/exports, collisions, Live Server)</w:t>
+      </w:r>
+    </w:p>
+    <w:p>
+      <w:pPr>
+        <w:pStyle w:val="Paragraphedeliste"/>
+        <w:numPr>
+          <w:ilvl w:val="0"/>
+          <w:numId w:val="3"/>
+        </w:numPr>
+      </w:pPr>
+      <w:r>
+        <w:t>Proposer une structure modulaire et des bonnes pratiques.</w:t>
+      </w:r>
+    </w:p>
+    <w:p>
+      <w:pPr>
+        <w:pStyle w:val="Paragraphedeliste"/>
+        <w:numPr>
+          <w:ilvl w:val="0"/>
+          <w:numId w:val="3"/>
+        </w:numPr>
+      </w:pPr>
+      <w:r>
+        <w:t>Faciliter et accélérer la rédaction du rapport avec des phrases explicatives claires et précises.</w:t>
+      </w:r>
+    </w:p>
+    <w:p>
+      <w:r>
+        <w:t>Les décisions et validations finales ont été réalisées par l’apprenti.</w:t>
+      </w:r>
+    </w:p>
+    <w:p/>
+    <w:p>
       <w:pPr>
         <w:pStyle w:val="Titre1"/>
-      </w:pPr>
-      <w:r>
-        <w:t>Séquence 6</w:t>
+        <w:rPr>
+          <w:rFonts w:asciiTheme="minorHAnsi" w:hAnsiTheme="minorHAnsi"/>
+        </w:rPr>
+      </w:pPr>
+      <w:bookmarkStart w:id="11" w:name="_Toc212373614"/>
+      <w:r>
+        <w:rPr>
+          <w:rFonts w:asciiTheme="minorHAnsi" w:hAnsiTheme="minorHAnsi"/>
+        </w:rPr>
+        <w:t>Conclusion</w:t>
+      </w:r>
+      <w:bookmarkEnd w:id="11"/>
+    </w:p>
+    <w:p>
+      <w:pPr>
+        <w:pStyle w:val="Sous-titre"/>
+        <w:rPr>
+          <w:rFonts w:asciiTheme="minorHAnsi" w:hAnsiTheme="minorHAnsi"/>
+        </w:rPr>
+      </w:pPr>
+    </w:p>
+    <w:p>
+      <w:pPr>
+        <w:pStyle w:val="Sous-titre"/>
+        <w:rPr>
+          <w:rFonts w:asciiTheme="minorHAnsi" w:hAnsiTheme="minorHAnsi"/>
+        </w:rPr>
+      </w:pPr>
+      <w:r>
+        <w:rPr>
+          <w:rFonts w:asciiTheme="minorHAnsi" w:hAnsiTheme="minorHAnsi"/>
+        </w:rPr>
+        <w:t>Générale</w:t>
       </w:r>
     </w:p>
     <w:p/>
     <w:p>
-      <w:pPr>
-        <w:pStyle w:val="Titre1"/>
-      </w:pPr>
-      <w:r>
-        <w:t>Séquence 7</w:t>
-      </w:r>
-    </w:p>
+      <w:r>
+        <w:t xml:space="preserve">En réalisant ce Snake, il a été atteint l’objectif fixé : livrer un jeu fonctionnel, clair et modulaire. Il a été su structurer un projet en JavaScript moderne avec des modules ESM, utiliser Vite pour accélérer le cycle de développement, et maîtriser le rendu 2D sur canevas. Une progression a eu lieu sur des aspects concrets de code en JavaScript comme la gestion des entrées clavier, mouvement par case, détection des collisions et séparation entre calcul et affichage. Les phases de débogage ont conduit à adopter des bonnes pratiques : fonctions courtes, </w:t>
+      </w:r>
+      <w:proofErr w:type="spellStart"/>
+      <w:r>
+        <w:t>JSDoc</w:t>
+      </w:r>
+      <w:proofErr w:type="spellEnd"/>
+      <w:r>
+        <w:t xml:space="preserve"> et tests manuels réguliers. Le résultat est une base saine et lisible, prête à évoluer.</w:t>
+      </w:r>
+    </w:p>
+    <w:p/>
+    <w:p>
+      <w:pPr>
+        <w:pStyle w:val="Sous-titre"/>
+        <w:rPr>
+          <w:rFonts w:asciiTheme="minorHAnsi" w:hAnsiTheme="minorHAnsi"/>
+        </w:rPr>
+      </w:pPr>
+      <w:r>
+        <w:rPr>
+          <w:rFonts w:asciiTheme="minorHAnsi" w:hAnsiTheme="minorHAnsi"/>
+        </w:rPr>
+        <w:t>Personnelle</w:t>
+      </w:r>
+    </w:p>
+    <w:p/>
+    <w:p>
+      <w:r>
+        <w:t>Ce projet m’a appris à rester simple et régulier dans ma façon de travailler. J’ai pris l’habitude d’avancer par petites étapes, de tester souvent et de corriger calmement quand quelque chose ne marche pas. Malgré les nombreuses périodes de projet ratées à cause de absences, j’ai appris à rattraper mon retard en dehors des heures de projets. J’ai gagné en confiance, au lieu de me bloquer sur une erreur, je cherche, j’essaie, et le plus souvent je finis par trouver. C’était un bon projet.</w:t>
+      </w:r>
+    </w:p>
+    <w:p/>
+    <w:p/>
     <w:sectPr>
       <w:headerReference w:type="default" r:id="rId10"/>
       <w:footerReference w:type="default" r:id="rId11"/>
@@ -1210,7 +4163,7 @@
 </file>
 
 <file path=word/endnotes.xml><?xml version="1.0" encoding="utf-8"?>
-<w:endnotes xmlns:wpc="http://schemas.microsoft.com/office/word/2010/wordprocessingCanvas" xmlns:cx="http://schemas.microsoft.com/office/drawing/2014/chartex" xmlns:cx1="http://schemas.microsoft.com/office/drawing/2015/9/8/chartex" xmlns:cx2="http://schemas.microsoft.com/office/drawing/2015/10/21/chartex" xmlns:cx3="http://schemas.microsoft.com/office/drawing/2016/5/9/chartex" xmlns:cx4="http://schemas.microsoft.com/office/drawing/2016/5/10/chartex" xmlns:cx5="http://schemas.microsoft.com/office/drawing/2016/5/11/chartex" xmlns:cx6="http://schemas.microsoft.com/office/drawing/2016/5/12/chartex" xmlns:cx7="http://schemas.microsoft.com/office/drawing/2016/5/13/chartex" xmlns:cx8="http://schemas.microsoft.com/office/drawing/2016/5/14/chartex" xmlns:mc="http://schemas.openxmlformats.org/markup-compatibility/2006" xmlns:aink="http://schemas.microsoft.com/office/drawing/2016/ink" xmlns:am3d="http://schemas.microsoft.com/office/drawing/2017/model3d" xmlns:o="urn:schemas-microsoft-com:office:office" xmlns:oel="http://schemas.microsoft.com/office/2019/extlst" xmlns:r="http://schemas.openxmlformats.org/officeDocument/2006/relationships" xmlns:m="http://schemas.openxmlformats.org/officeDocument/2006/math" xmlns:v="urn:schemas-microsoft-com:vml" xmlns:wp14="http://schemas.microsoft.com/office/word/2010/wordprocessingDrawing" xmlns:wp="http://schemas.openxmlformats.org/drawingml/2006/wordprocessingDrawing" xmlns:w10="urn:schemas-microsoft-com:office:word" xmlns:w="http://schemas.openxmlformats.org/wordprocessingml/2006/main" xmlns:w14="http://schemas.microsoft.com/office/word/2010/wordml" xmlns:w15="http://schemas.microsoft.com/office/word/2012/wordml" xmlns:w16cex="http://schemas.microsoft.com/office/word/2018/wordml/cex" xmlns:w16cid="http://schemas.microsoft.com/office/word/2016/wordml/cid" xmlns:w16="http://schemas.microsoft.com/office/word/2018/wordml" xmlns:w16sdtdh="http://schemas.microsoft.com/office/word/2020/wordml/sdtdatahash" xmlns:w16se="http://schemas.microsoft.com/office/word/2015/wordml/symex" xmlns:wpg="http://schemas.microsoft.com/office/word/2010/wordprocessingGroup" xmlns:wpi="http://schemas.microsoft.com/office/word/2010/wordprocessingInk" xmlns:wne="http://schemas.microsoft.com/office/word/2006/wordml" xmlns:wps="http://schemas.microsoft.com/office/word/2010/wordprocessingShape" mc:Ignorable="w14 w15 w16se w16cid w16 w16cex w16sdtdh wp14">
+<w:endnotes xmlns:wpc="http://schemas.microsoft.com/office/word/2010/wordprocessingCanvas" xmlns:cx="http://schemas.microsoft.com/office/drawing/2014/chartex" xmlns:cx1="http://schemas.microsoft.com/office/drawing/2015/9/8/chartex" xmlns:cx2="http://schemas.microsoft.com/office/drawing/2015/10/21/chartex" xmlns:cx3="http://schemas.microsoft.com/office/drawing/2016/5/9/chartex" xmlns:cx4="http://schemas.microsoft.com/office/drawing/2016/5/10/chartex" xmlns:cx5="http://schemas.microsoft.com/office/drawing/2016/5/11/chartex" xmlns:cx6="http://schemas.microsoft.com/office/drawing/2016/5/12/chartex" xmlns:cx7="http://schemas.microsoft.com/office/drawing/2016/5/13/chartex" xmlns:cx8="http://schemas.microsoft.com/office/drawing/2016/5/14/chartex" xmlns:mc="http://schemas.openxmlformats.org/markup-compatibility/2006" xmlns:aink="http://schemas.microsoft.com/office/drawing/2016/ink" xmlns:am3d="http://schemas.microsoft.com/office/drawing/2017/model3d" xmlns:o="urn:schemas-microsoft-com:office:office" xmlns:oel="http://schemas.microsoft.com/office/2019/extlst" xmlns:r="http://schemas.openxmlformats.org/officeDocument/2006/relationships" xmlns:m="http://schemas.openxmlformats.org/officeDocument/2006/math" xmlns:v="urn:schemas-microsoft-com:vml" xmlns:wp14="http://schemas.microsoft.com/office/word/2010/wordprocessingDrawing" xmlns:wp="http://schemas.openxmlformats.org/drawingml/2006/wordprocessingDrawing" xmlns:w10="urn:schemas-microsoft-com:office:word" xmlns:w="http://schemas.openxmlformats.org/wordprocessingml/2006/main" xmlns:w14="http://schemas.microsoft.com/office/word/2010/wordml" xmlns:w15="http://schemas.microsoft.com/office/word/2012/wordml" xmlns:w16cex="http://schemas.microsoft.com/office/word/2018/wordml/cex" xmlns:w16cid="http://schemas.microsoft.com/office/word/2016/wordml/cid" xmlns:w16="http://schemas.microsoft.com/office/word/2018/wordml" xmlns:w16du="http://schemas.microsoft.com/office/word/2023/wordml/word16du" xmlns:w16sdtdh="http://schemas.microsoft.com/office/word/2020/wordml/sdtdatahash" xmlns:w16sdtfl="http://schemas.microsoft.com/office/word/2024/wordml/sdtformatlock" xmlns:w16se="http://schemas.microsoft.com/office/word/2015/wordml/symex" xmlns:wpg="http://schemas.microsoft.com/office/word/2010/wordprocessingGroup" xmlns:wpi="http://schemas.microsoft.com/office/word/2010/wordprocessingInk" xmlns:wne="http://schemas.microsoft.com/office/word/2006/wordml" xmlns:wps="http://schemas.microsoft.com/office/word/2010/wordprocessingShape" mc:Ignorable="w14 w15 w16se w16cid w16 w16cex w16sdtdh w16sdtfl w16du wp14">
   <w:endnote w:type="separator" w:id="-1">
     <w:p>
       <w:pPr>
@@ -1235,7 +4188,7 @@
 </file>
 
 <file path=word/footer1.xml><?xml version="1.0" encoding="utf-8"?>
-<w:ftr xmlns:wpc="http://schemas.microsoft.com/office/word/2010/wordprocessingCanvas" xmlns:cx="http://schemas.microsoft.com/office/drawing/2014/chartex" xmlns:cx1="http://schemas.microsoft.com/office/drawing/2015/9/8/chartex" xmlns:cx2="http://schemas.microsoft.com/office/drawing/2015/10/21/chartex" xmlns:cx3="http://schemas.microsoft.com/office/drawing/2016/5/9/chartex" xmlns:cx4="http://schemas.microsoft.com/office/drawing/2016/5/10/chartex" xmlns:cx5="http://schemas.microsoft.com/office/drawing/2016/5/11/chartex" xmlns:cx6="http://schemas.microsoft.com/office/drawing/2016/5/12/chartex" xmlns:cx7="http://schemas.microsoft.com/office/drawing/2016/5/13/chartex" xmlns:cx8="http://schemas.microsoft.com/office/drawing/2016/5/14/chartex" xmlns:mc="http://schemas.openxmlformats.org/markup-compatibility/2006" xmlns:aink="http://schemas.microsoft.com/office/drawing/2016/ink" xmlns:am3d="http://schemas.microsoft.com/office/drawing/2017/model3d" xmlns:o="urn:schemas-microsoft-com:office:office" xmlns:oel="http://schemas.microsoft.com/office/2019/extlst" xmlns:r="http://schemas.openxmlformats.org/officeDocument/2006/relationships" xmlns:m="http://schemas.openxmlformats.org/officeDocument/2006/math" xmlns:v="urn:schemas-microsoft-com:vml" xmlns:wp14="http://schemas.microsoft.com/office/word/2010/wordprocessingDrawing" xmlns:wp="http://schemas.openxmlformats.org/drawingml/2006/wordprocessingDrawing" xmlns:w10="urn:schemas-microsoft-com:office:word" xmlns:w="http://schemas.openxmlformats.org/wordprocessingml/2006/main" xmlns:w14="http://schemas.microsoft.com/office/word/2010/wordml" xmlns:w15="http://schemas.microsoft.com/office/word/2012/wordml" xmlns:w16cex="http://schemas.microsoft.com/office/word/2018/wordml/cex" xmlns:w16cid="http://schemas.microsoft.com/office/word/2016/wordml/cid" xmlns:w16="http://schemas.microsoft.com/office/word/2018/wordml" xmlns:w16sdtdh="http://schemas.microsoft.com/office/word/2020/wordml/sdtdatahash" xmlns:w16se="http://schemas.microsoft.com/office/word/2015/wordml/symex" xmlns:wpg="http://schemas.microsoft.com/office/word/2010/wordprocessingGroup" xmlns:wpi="http://schemas.microsoft.com/office/word/2010/wordprocessingInk" xmlns:wne="http://schemas.microsoft.com/office/word/2006/wordml" xmlns:wps="http://schemas.microsoft.com/office/word/2010/wordprocessingShape" mc:Ignorable="w14 w15 w16se w16cid w16 w16cex w16sdtdh wp14">
+<w:ftr xmlns:wpc="http://schemas.microsoft.com/office/word/2010/wordprocessingCanvas" xmlns:cx="http://schemas.microsoft.com/office/drawing/2014/chartex" xmlns:cx1="http://schemas.microsoft.com/office/drawing/2015/9/8/chartex" xmlns:cx2="http://schemas.microsoft.com/office/drawing/2015/10/21/chartex" xmlns:cx3="http://schemas.microsoft.com/office/drawing/2016/5/9/chartex" xmlns:cx4="http://schemas.microsoft.com/office/drawing/2016/5/10/chartex" xmlns:cx5="http://schemas.microsoft.com/office/drawing/2016/5/11/chartex" xmlns:cx6="http://schemas.microsoft.com/office/drawing/2016/5/12/chartex" xmlns:cx7="http://schemas.microsoft.com/office/drawing/2016/5/13/chartex" xmlns:cx8="http://schemas.microsoft.com/office/drawing/2016/5/14/chartex" xmlns:mc="http://schemas.openxmlformats.org/markup-compatibility/2006" xmlns:aink="http://schemas.microsoft.com/office/drawing/2016/ink" xmlns:am3d="http://schemas.microsoft.com/office/drawing/2017/model3d" xmlns:o="urn:schemas-microsoft-com:office:office" xmlns:oel="http://schemas.microsoft.com/office/2019/extlst" xmlns:r="http://schemas.openxmlformats.org/officeDocument/2006/relationships" xmlns:m="http://schemas.openxmlformats.org/officeDocument/2006/math" xmlns:v="urn:schemas-microsoft-com:vml" xmlns:wp14="http://schemas.microsoft.com/office/word/2010/wordprocessingDrawing" xmlns:wp="http://schemas.openxmlformats.org/drawingml/2006/wordprocessingDrawing" xmlns:w10="urn:schemas-microsoft-com:office:word" xmlns:w="http://schemas.openxmlformats.org/wordprocessingml/2006/main" xmlns:w14="http://schemas.microsoft.com/office/word/2010/wordml" xmlns:w15="http://schemas.microsoft.com/office/word/2012/wordml" xmlns:w16cex="http://schemas.microsoft.com/office/word/2018/wordml/cex" xmlns:w16cid="http://schemas.microsoft.com/office/word/2016/wordml/cid" xmlns:w16="http://schemas.microsoft.com/office/word/2018/wordml" xmlns:w16du="http://schemas.microsoft.com/office/word/2023/wordml/word16du" xmlns:w16sdtdh="http://schemas.microsoft.com/office/word/2020/wordml/sdtdatahash" xmlns:w16sdtfl="http://schemas.microsoft.com/office/word/2024/wordml/sdtformatlock" xmlns:w16se="http://schemas.microsoft.com/office/word/2015/wordml/symex" xmlns:wpg="http://schemas.microsoft.com/office/word/2010/wordprocessingGroup" xmlns:wpi="http://schemas.microsoft.com/office/word/2010/wordprocessingInk" xmlns:wne="http://schemas.microsoft.com/office/word/2006/wordml" xmlns:wps="http://schemas.microsoft.com/office/word/2010/wordprocessingShape" mc:Ignorable="w14 w15 w16se w16cid w16 w16cex w16sdtdh w16sdtfl w16du wp14">
   <w:tbl>
     <w:tblPr>
       <w:tblStyle w:val="Grilledutableau"/>
@@ -1700,7 +4653,7 @@
               <w:sz w:val="18"/>
               <w:szCs w:val="18"/>
             </w:rPr>
-            <w:t>29.09.2025 08:17</w:t>
+            <w:t>29.09.2025 10:20</w:t>
           </w:r>
           <w:r>
             <w:rPr>
@@ -1787,7 +4740,7 @@
 </file>
 
 <file path=word/footnotes.xml><?xml version="1.0" encoding="utf-8"?>
-<w:footnotes xmlns:wpc="http://schemas.microsoft.com/office/word/2010/wordprocessingCanvas" xmlns:cx="http://schemas.microsoft.com/office/drawing/2014/chartex" xmlns:cx1="http://schemas.microsoft.com/office/drawing/2015/9/8/chartex" xmlns:cx2="http://schemas.microsoft.com/office/drawing/2015/10/21/chartex" xmlns:cx3="http://schemas.microsoft.com/office/drawing/2016/5/9/chartex" xmlns:cx4="http://schemas.microsoft.com/office/drawing/2016/5/10/chartex" xmlns:cx5="http://schemas.microsoft.com/office/drawing/2016/5/11/chartex" xmlns:cx6="http://schemas.microsoft.com/office/drawing/2016/5/12/chartex" xmlns:cx7="http://schemas.microsoft.com/office/drawing/2016/5/13/chartex" xmlns:cx8="http://schemas.microsoft.com/office/drawing/2016/5/14/chartex" xmlns:mc="http://schemas.openxmlformats.org/markup-compatibility/2006" xmlns:aink="http://schemas.microsoft.com/office/drawing/2016/ink" xmlns:am3d="http://schemas.microsoft.com/office/drawing/2017/model3d" xmlns:o="urn:schemas-microsoft-com:office:office" xmlns:oel="http://schemas.microsoft.com/office/2019/extlst" xmlns:r="http://schemas.openxmlformats.org/officeDocument/2006/relationships" xmlns:m="http://schemas.openxmlformats.org/officeDocument/2006/math" xmlns:v="urn:schemas-microsoft-com:vml" xmlns:wp14="http://schemas.microsoft.com/office/word/2010/wordprocessingDrawing" xmlns:wp="http://schemas.openxmlformats.org/drawingml/2006/wordprocessingDrawing" xmlns:w10="urn:schemas-microsoft-com:office:word" xmlns:w="http://schemas.openxmlformats.org/wordprocessingml/2006/main" xmlns:w14="http://schemas.microsoft.com/office/word/2010/wordml" xmlns:w15="http://schemas.microsoft.com/office/word/2012/wordml" xmlns:w16cex="http://schemas.microsoft.com/office/word/2018/wordml/cex" xmlns:w16cid="http://schemas.microsoft.com/office/word/2016/wordml/cid" xmlns:w16="http://schemas.microsoft.com/office/word/2018/wordml" xmlns:w16sdtdh="http://schemas.microsoft.com/office/word/2020/wordml/sdtdatahash" xmlns:w16se="http://schemas.microsoft.com/office/word/2015/wordml/symex" xmlns:wpg="http://schemas.microsoft.com/office/word/2010/wordprocessingGroup" xmlns:wpi="http://schemas.microsoft.com/office/word/2010/wordprocessingInk" xmlns:wne="http://schemas.microsoft.com/office/word/2006/wordml" xmlns:wps="http://schemas.microsoft.com/office/word/2010/wordprocessingShape" mc:Ignorable="w14 w15 w16se w16cid w16 w16cex w16sdtdh wp14">
+<w:footnotes xmlns:wpc="http://schemas.microsoft.com/office/word/2010/wordprocessingCanvas" xmlns:cx="http://schemas.microsoft.com/office/drawing/2014/chartex" xmlns:cx1="http://schemas.microsoft.com/office/drawing/2015/9/8/chartex" xmlns:cx2="http://schemas.microsoft.com/office/drawing/2015/10/21/chartex" xmlns:cx3="http://schemas.microsoft.com/office/drawing/2016/5/9/chartex" xmlns:cx4="http://schemas.microsoft.com/office/drawing/2016/5/10/chartex" xmlns:cx5="http://schemas.microsoft.com/office/drawing/2016/5/11/chartex" xmlns:cx6="http://schemas.microsoft.com/office/drawing/2016/5/12/chartex" xmlns:cx7="http://schemas.microsoft.com/office/drawing/2016/5/13/chartex" xmlns:cx8="http://schemas.microsoft.com/office/drawing/2016/5/14/chartex" xmlns:mc="http://schemas.openxmlformats.org/markup-compatibility/2006" xmlns:aink="http://schemas.microsoft.com/office/drawing/2016/ink" xmlns:am3d="http://schemas.microsoft.com/office/drawing/2017/model3d" xmlns:o="urn:schemas-microsoft-com:office:office" xmlns:oel="http://schemas.microsoft.com/office/2019/extlst" xmlns:r="http://schemas.openxmlformats.org/officeDocument/2006/relationships" xmlns:m="http://schemas.openxmlformats.org/officeDocument/2006/math" xmlns:v="urn:schemas-microsoft-com:vml" xmlns:wp14="http://schemas.microsoft.com/office/word/2010/wordprocessingDrawing" xmlns:wp="http://schemas.openxmlformats.org/drawingml/2006/wordprocessingDrawing" xmlns:w10="urn:schemas-microsoft-com:office:word" xmlns:w="http://schemas.openxmlformats.org/wordprocessingml/2006/main" xmlns:w14="http://schemas.microsoft.com/office/word/2010/wordml" xmlns:w15="http://schemas.microsoft.com/office/word/2012/wordml" xmlns:w16cex="http://schemas.microsoft.com/office/word/2018/wordml/cex" xmlns:w16cid="http://schemas.microsoft.com/office/word/2016/wordml/cid" xmlns:w16="http://schemas.microsoft.com/office/word/2018/wordml" xmlns:w16du="http://schemas.microsoft.com/office/word/2023/wordml/word16du" xmlns:w16sdtdh="http://schemas.microsoft.com/office/word/2020/wordml/sdtdatahash" xmlns:w16sdtfl="http://schemas.microsoft.com/office/word/2024/wordml/sdtformatlock" xmlns:w16se="http://schemas.microsoft.com/office/word/2015/wordml/symex" xmlns:wpg="http://schemas.microsoft.com/office/word/2010/wordprocessingGroup" xmlns:wpi="http://schemas.microsoft.com/office/word/2010/wordprocessingInk" xmlns:wne="http://schemas.microsoft.com/office/word/2006/wordml" xmlns:wps="http://schemas.microsoft.com/office/word/2010/wordprocessingShape" mc:Ignorable="w14 w15 w16se w16cid w16 w16cex w16sdtdh w16sdtfl w16du wp14">
   <w:footnote w:type="separator" w:id="-1">
     <w:p>
       <w:pPr>
@@ -1812,7 +4765,7 @@
 </file>
 
 <file path=word/header1.xml><?xml version="1.0" encoding="utf-8"?>
-<w:hdr xmlns:wpc="http://schemas.microsoft.com/office/word/2010/wordprocessingCanvas" xmlns:cx="http://schemas.microsoft.com/office/drawing/2014/chartex" xmlns:cx1="http://schemas.microsoft.com/office/drawing/2015/9/8/chartex" xmlns:cx2="http://schemas.microsoft.com/office/drawing/2015/10/21/chartex" xmlns:cx3="http://schemas.microsoft.com/office/drawing/2016/5/9/chartex" xmlns:cx4="http://schemas.microsoft.com/office/drawing/2016/5/10/chartex" xmlns:cx5="http://schemas.microsoft.com/office/drawing/2016/5/11/chartex" xmlns:cx6="http://schemas.microsoft.com/office/drawing/2016/5/12/chartex" xmlns:cx7="http://schemas.microsoft.com/office/drawing/2016/5/13/chartex" xmlns:cx8="http://schemas.microsoft.com/office/drawing/2016/5/14/chartex" xmlns:mc="http://schemas.openxmlformats.org/markup-compatibility/2006" xmlns:aink="http://schemas.microsoft.com/office/drawing/2016/ink" xmlns:am3d="http://schemas.microsoft.com/office/drawing/2017/model3d" xmlns:o="urn:schemas-microsoft-com:office:office" xmlns:oel="http://schemas.microsoft.com/office/2019/extlst" xmlns:r="http://schemas.openxmlformats.org/officeDocument/2006/relationships" xmlns:m="http://schemas.openxmlformats.org/officeDocument/2006/math" xmlns:v="urn:schemas-microsoft-com:vml" xmlns:wp14="http://schemas.microsoft.com/office/word/2010/wordprocessingDrawing" xmlns:wp="http://schemas.openxmlformats.org/drawingml/2006/wordprocessingDrawing" xmlns:w10="urn:schemas-microsoft-com:office:word" xmlns:w="http://schemas.openxmlformats.org/wordprocessingml/2006/main" xmlns:w14="http://schemas.microsoft.com/office/word/2010/wordml" xmlns:w15="http://schemas.microsoft.com/office/word/2012/wordml" xmlns:w16cex="http://schemas.microsoft.com/office/word/2018/wordml/cex" xmlns:w16cid="http://schemas.microsoft.com/office/word/2016/wordml/cid" xmlns:w16="http://schemas.microsoft.com/office/word/2018/wordml" xmlns:w16sdtdh="http://schemas.microsoft.com/office/word/2020/wordml/sdtdatahash" xmlns:w16se="http://schemas.microsoft.com/office/word/2015/wordml/symex" xmlns:wpg="http://schemas.microsoft.com/office/word/2010/wordprocessingGroup" xmlns:wpi="http://schemas.microsoft.com/office/word/2010/wordprocessingInk" xmlns:wne="http://schemas.microsoft.com/office/word/2006/wordml" xmlns:wps="http://schemas.microsoft.com/office/word/2010/wordprocessingShape" mc:Ignorable="w14 w15 w16se w16cid w16 w16cex w16sdtdh wp14">
+<w:hdr xmlns:wpc="http://schemas.microsoft.com/office/word/2010/wordprocessingCanvas" xmlns:cx="http://schemas.microsoft.com/office/drawing/2014/chartex" xmlns:cx1="http://schemas.microsoft.com/office/drawing/2015/9/8/chartex" xmlns:cx2="http://schemas.microsoft.com/office/drawing/2015/10/21/chartex" xmlns:cx3="http://schemas.microsoft.com/office/drawing/2016/5/9/chartex" xmlns:cx4="http://schemas.microsoft.com/office/drawing/2016/5/10/chartex" xmlns:cx5="http://schemas.microsoft.com/office/drawing/2016/5/11/chartex" xmlns:cx6="http://schemas.microsoft.com/office/drawing/2016/5/12/chartex" xmlns:cx7="http://schemas.microsoft.com/office/drawing/2016/5/13/chartex" xmlns:cx8="http://schemas.microsoft.com/office/drawing/2016/5/14/chartex" xmlns:mc="http://schemas.openxmlformats.org/markup-compatibility/2006" xmlns:aink="http://schemas.microsoft.com/office/drawing/2016/ink" xmlns:am3d="http://schemas.microsoft.com/office/drawing/2017/model3d" xmlns:o="urn:schemas-microsoft-com:office:office" xmlns:oel="http://schemas.microsoft.com/office/2019/extlst" xmlns:r="http://schemas.openxmlformats.org/officeDocument/2006/relationships" xmlns:m="http://schemas.openxmlformats.org/officeDocument/2006/math" xmlns:v="urn:schemas-microsoft-com:vml" xmlns:wp14="http://schemas.microsoft.com/office/word/2010/wordprocessingDrawing" xmlns:wp="http://schemas.openxmlformats.org/drawingml/2006/wordprocessingDrawing" xmlns:w10="urn:schemas-microsoft-com:office:word" xmlns:w="http://schemas.openxmlformats.org/wordprocessingml/2006/main" xmlns:w14="http://schemas.microsoft.com/office/word/2010/wordml" xmlns:w15="http://schemas.microsoft.com/office/word/2012/wordml" xmlns:w16cex="http://schemas.microsoft.com/office/word/2018/wordml/cex" xmlns:w16cid="http://schemas.microsoft.com/office/word/2016/wordml/cid" xmlns:w16="http://schemas.microsoft.com/office/word/2018/wordml" xmlns:w16du="http://schemas.microsoft.com/office/word/2023/wordml/word16du" xmlns:w16sdtdh="http://schemas.microsoft.com/office/word/2020/wordml/sdtdatahash" xmlns:w16sdtfl="http://schemas.microsoft.com/office/word/2024/wordml/sdtformatlock" xmlns:w16se="http://schemas.microsoft.com/office/word/2015/wordml/symex" xmlns:wpg="http://schemas.microsoft.com/office/word/2010/wordprocessingGroup" xmlns:wpi="http://schemas.microsoft.com/office/word/2010/wordprocessingInk" xmlns:wne="http://schemas.microsoft.com/office/word/2006/wordml" xmlns:wps="http://schemas.microsoft.com/office/word/2010/wordprocessingShape" mc:Ignorable="w14 w15 w16se w16cid w16 w16cex w16sdtdh w16sdtfl w16du wp14">
   <w:tbl>
     <w:tblPr>
       <w:tblStyle w:val="Grilledutableau"/>
@@ -1944,8 +4897,1011 @@
 </file>
 
 <file path=word/numbering.xml><?xml version="1.0" encoding="utf-8"?>
-<w:numbering xmlns:wpc="http://schemas.microsoft.com/office/word/2010/wordprocessingCanvas" xmlns:cx="http://schemas.microsoft.com/office/drawing/2014/chartex" xmlns:cx1="http://schemas.microsoft.com/office/drawing/2015/9/8/chartex" xmlns:cx2="http://schemas.microsoft.com/office/drawing/2015/10/21/chartex" xmlns:cx3="http://schemas.microsoft.com/office/drawing/2016/5/9/chartex" xmlns:cx4="http://schemas.microsoft.com/office/drawing/2016/5/10/chartex" xmlns:cx5="http://schemas.microsoft.com/office/drawing/2016/5/11/chartex" xmlns:cx6="http://schemas.microsoft.com/office/drawing/2016/5/12/chartex" xmlns:cx7="http://schemas.microsoft.com/office/drawing/2016/5/13/chartex" xmlns:cx8="http://schemas.microsoft.com/office/drawing/2016/5/14/chartex" xmlns:mc="http://schemas.openxmlformats.org/markup-compatibility/2006" xmlns:aink="http://schemas.microsoft.com/office/drawing/2016/ink" xmlns:am3d="http://schemas.microsoft.com/office/drawing/2017/model3d" xmlns:o="urn:schemas-microsoft-com:office:office" xmlns:oel="http://schemas.microsoft.com/office/2019/extlst" xmlns:r="http://schemas.openxmlformats.org/officeDocument/2006/relationships" xmlns:m="http://schemas.openxmlformats.org/officeDocument/2006/math" xmlns:v="urn:schemas-microsoft-com:vml" xmlns:wp14="http://schemas.microsoft.com/office/word/2010/wordprocessingDrawing" xmlns:wp="http://schemas.openxmlformats.org/drawingml/2006/wordprocessingDrawing" xmlns:w10="urn:schemas-microsoft-com:office:word" xmlns:w="http://schemas.openxmlformats.org/wordprocessingml/2006/main" xmlns:w14="http://schemas.microsoft.com/office/word/2010/wordml" xmlns:w15="http://schemas.microsoft.com/office/word/2012/wordml" xmlns:w16cex="http://schemas.microsoft.com/office/word/2018/wordml/cex" xmlns:w16cid="http://schemas.microsoft.com/office/word/2016/wordml/cid" xmlns:w16="http://schemas.microsoft.com/office/word/2018/wordml" xmlns:w16sdtdh="http://schemas.microsoft.com/office/word/2020/wordml/sdtdatahash" xmlns:w16se="http://schemas.microsoft.com/office/word/2015/wordml/symex" xmlns:wpg="http://schemas.microsoft.com/office/word/2010/wordprocessingGroup" xmlns:wpi="http://schemas.microsoft.com/office/word/2010/wordprocessingInk" xmlns:wne="http://schemas.microsoft.com/office/word/2006/wordml" xmlns:wps="http://schemas.microsoft.com/office/word/2010/wordprocessingShape" mc:Ignorable="w14 w15 w16se w16cid w16 w16cex w16sdtdh wp14">
+<w:numbering xmlns:wpc="http://schemas.microsoft.com/office/word/2010/wordprocessingCanvas" xmlns:cx="http://schemas.microsoft.com/office/drawing/2014/chartex" xmlns:cx1="http://schemas.microsoft.com/office/drawing/2015/9/8/chartex" xmlns:cx2="http://schemas.microsoft.com/office/drawing/2015/10/21/chartex" xmlns:cx3="http://schemas.microsoft.com/office/drawing/2016/5/9/chartex" xmlns:cx4="http://schemas.microsoft.com/office/drawing/2016/5/10/chartex" xmlns:cx5="http://schemas.microsoft.com/office/drawing/2016/5/11/chartex" xmlns:cx6="http://schemas.microsoft.com/office/drawing/2016/5/12/chartex" xmlns:cx7="http://schemas.microsoft.com/office/drawing/2016/5/13/chartex" xmlns:cx8="http://schemas.microsoft.com/office/drawing/2016/5/14/chartex" xmlns:mc="http://schemas.openxmlformats.org/markup-compatibility/2006" xmlns:aink="http://schemas.microsoft.com/office/drawing/2016/ink" xmlns:am3d="http://schemas.microsoft.com/office/drawing/2017/model3d" xmlns:o="urn:schemas-microsoft-com:office:office" xmlns:oel="http://schemas.microsoft.com/office/2019/extlst" xmlns:r="http://schemas.openxmlformats.org/officeDocument/2006/relationships" xmlns:m="http://schemas.openxmlformats.org/officeDocument/2006/math" xmlns:v="urn:schemas-microsoft-com:vml" xmlns:wp14="http://schemas.microsoft.com/office/word/2010/wordprocessingDrawing" xmlns:wp="http://schemas.openxmlformats.org/drawingml/2006/wordprocessingDrawing" xmlns:w10="urn:schemas-microsoft-com:office:word" xmlns:w="http://schemas.openxmlformats.org/wordprocessingml/2006/main" xmlns:w14="http://schemas.microsoft.com/office/word/2010/wordml" xmlns:w15="http://schemas.microsoft.com/office/word/2012/wordml" xmlns:w16cex="http://schemas.microsoft.com/office/word/2018/wordml/cex" xmlns:w16cid="http://schemas.microsoft.com/office/word/2016/wordml/cid" xmlns:w16="http://schemas.microsoft.com/office/word/2018/wordml" xmlns:w16du="http://schemas.microsoft.com/office/word/2023/wordml/word16du" xmlns:w16sdtdh="http://schemas.microsoft.com/office/word/2020/wordml/sdtdatahash" xmlns:w16sdtfl="http://schemas.microsoft.com/office/word/2024/wordml/sdtformatlock" xmlns:w16se="http://schemas.microsoft.com/office/word/2015/wordml/symex" xmlns:wpg="http://schemas.microsoft.com/office/word/2010/wordprocessingGroup" xmlns:wpi="http://schemas.microsoft.com/office/word/2010/wordprocessingInk" xmlns:wne="http://schemas.microsoft.com/office/word/2006/wordml" xmlns:wps="http://schemas.microsoft.com/office/word/2010/wordprocessingShape" mc:Ignorable="w14 w15 w16se w16cid w16 w16cex w16sdtdh w16sdtfl w16du wp14">
   <w:abstractNum w:abstractNumId="0" w15:restartNumberingAfterBreak="0">
+    <w:nsid w:val="1DDF243B"/>
+    <w:multiLevelType w:val="multilevel"/>
+    <w:tmpl w:val="230035E0"/>
+    <w:lvl w:ilvl="0">
+      <w:start w:val="1"/>
+      <w:numFmt w:val="bullet"/>
+      <w:lvlText w:val=""/>
+      <w:lvlJc w:val="left"/>
+      <w:pPr>
+        <w:tabs>
+          <w:tab w:val="num" w:pos="720"/>
+        </w:tabs>
+        <w:ind w:left="720" w:hanging="360"/>
+      </w:pPr>
+      <w:rPr>
+        <w:rFonts w:ascii="Symbol" w:hAnsi="Symbol" w:hint="default"/>
+        <w:sz w:val="20"/>
+      </w:rPr>
+    </w:lvl>
+    <w:lvl w:ilvl="1">
+      <w:start w:val="1"/>
+      <w:numFmt w:val="bullet"/>
+      <w:lvlText w:val="o"/>
+      <w:lvlJc w:val="left"/>
+      <w:pPr>
+        <w:tabs>
+          <w:tab w:val="num" w:pos="1440"/>
+        </w:tabs>
+        <w:ind w:left="1440" w:hanging="360"/>
+      </w:pPr>
+      <w:rPr>
+        <w:rFonts w:ascii="Courier New" w:hAnsi="Courier New" w:hint="default"/>
+        <w:sz w:val="20"/>
+      </w:rPr>
+    </w:lvl>
+    <w:lvl w:ilvl="2" w:tentative="1">
+      <w:start w:val="1"/>
+      <w:numFmt w:val="bullet"/>
+      <w:lvlText w:val=""/>
+      <w:lvlJc w:val="left"/>
+      <w:pPr>
+        <w:tabs>
+          <w:tab w:val="num" w:pos="2160"/>
+        </w:tabs>
+        <w:ind w:left="2160" w:hanging="360"/>
+      </w:pPr>
+      <w:rPr>
+        <w:rFonts w:ascii="Wingdings" w:hAnsi="Wingdings" w:hint="default"/>
+        <w:sz w:val="20"/>
+      </w:rPr>
+    </w:lvl>
+    <w:lvl w:ilvl="3" w:tentative="1">
+      <w:start w:val="1"/>
+      <w:numFmt w:val="bullet"/>
+      <w:lvlText w:val=""/>
+      <w:lvlJc w:val="left"/>
+      <w:pPr>
+        <w:tabs>
+          <w:tab w:val="num" w:pos="2880"/>
+        </w:tabs>
+        <w:ind w:left="2880" w:hanging="360"/>
+      </w:pPr>
+      <w:rPr>
+        <w:rFonts w:ascii="Wingdings" w:hAnsi="Wingdings" w:hint="default"/>
+        <w:sz w:val="20"/>
+      </w:rPr>
+    </w:lvl>
+    <w:lvl w:ilvl="4" w:tentative="1">
+      <w:start w:val="1"/>
+      <w:numFmt w:val="bullet"/>
+      <w:lvlText w:val=""/>
+      <w:lvlJc w:val="left"/>
+      <w:pPr>
+        <w:tabs>
+          <w:tab w:val="num" w:pos="3600"/>
+        </w:tabs>
+        <w:ind w:left="3600" w:hanging="360"/>
+      </w:pPr>
+      <w:rPr>
+        <w:rFonts w:ascii="Wingdings" w:hAnsi="Wingdings" w:hint="default"/>
+        <w:sz w:val="20"/>
+      </w:rPr>
+    </w:lvl>
+    <w:lvl w:ilvl="5" w:tentative="1">
+      <w:start w:val="1"/>
+      <w:numFmt w:val="bullet"/>
+      <w:lvlText w:val=""/>
+      <w:lvlJc w:val="left"/>
+      <w:pPr>
+        <w:tabs>
+          <w:tab w:val="num" w:pos="4320"/>
+        </w:tabs>
+        <w:ind w:left="4320" w:hanging="360"/>
+      </w:pPr>
+      <w:rPr>
+        <w:rFonts w:ascii="Wingdings" w:hAnsi="Wingdings" w:hint="default"/>
+        <w:sz w:val="20"/>
+      </w:rPr>
+    </w:lvl>
+    <w:lvl w:ilvl="6" w:tentative="1">
+      <w:start w:val="1"/>
+      <w:numFmt w:val="bullet"/>
+      <w:lvlText w:val=""/>
+      <w:lvlJc w:val="left"/>
+      <w:pPr>
+        <w:tabs>
+          <w:tab w:val="num" w:pos="5040"/>
+        </w:tabs>
+        <w:ind w:left="5040" w:hanging="360"/>
+      </w:pPr>
+      <w:rPr>
+        <w:rFonts w:ascii="Wingdings" w:hAnsi="Wingdings" w:hint="default"/>
+        <w:sz w:val="20"/>
+      </w:rPr>
+    </w:lvl>
+    <w:lvl w:ilvl="7" w:tentative="1">
+      <w:start w:val="1"/>
+      <w:numFmt w:val="bullet"/>
+      <w:lvlText w:val=""/>
+      <w:lvlJc w:val="left"/>
+      <w:pPr>
+        <w:tabs>
+          <w:tab w:val="num" w:pos="5760"/>
+        </w:tabs>
+        <w:ind w:left="5760" w:hanging="360"/>
+      </w:pPr>
+      <w:rPr>
+        <w:rFonts w:ascii="Wingdings" w:hAnsi="Wingdings" w:hint="default"/>
+        <w:sz w:val="20"/>
+      </w:rPr>
+    </w:lvl>
+    <w:lvl w:ilvl="8" w:tentative="1">
+      <w:start w:val="1"/>
+      <w:numFmt w:val="bullet"/>
+      <w:lvlText w:val=""/>
+      <w:lvlJc w:val="left"/>
+      <w:pPr>
+        <w:tabs>
+          <w:tab w:val="num" w:pos="6480"/>
+        </w:tabs>
+        <w:ind w:left="6480" w:hanging="360"/>
+      </w:pPr>
+      <w:rPr>
+        <w:rFonts w:ascii="Wingdings" w:hAnsi="Wingdings" w:hint="default"/>
+        <w:sz w:val="20"/>
+      </w:rPr>
+    </w:lvl>
+  </w:abstractNum>
+  <w:abstractNum w:abstractNumId="1" w15:restartNumberingAfterBreak="0">
+    <w:nsid w:val="39762F9A"/>
+    <w:multiLevelType w:val="multilevel"/>
+    <w:tmpl w:val="AD844824"/>
+    <w:lvl w:ilvl="0">
+      <w:start w:val="1"/>
+      <w:numFmt w:val="bullet"/>
+      <w:lvlText w:val=""/>
+      <w:lvlJc w:val="left"/>
+      <w:pPr>
+        <w:tabs>
+          <w:tab w:val="num" w:pos="720"/>
+        </w:tabs>
+        <w:ind w:left="720" w:hanging="360"/>
+      </w:pPr>
+      <w:rPr>
+        <w:rFonts w:ascii="Symbol" w:hAnsi="Symbol" w:hint="default"/>
+        <w:sz w:val="20"/>
+      </w:rPr>
+    </w:lvl>
+    <w:lvl w:ilvl="1" w:tentative="1">
+      <w:start w:val="1"/>
+      <w:numFmt w:val="bullet"/>
+      <w:lvlText w:val="o"/>
+      <w:lvlJc w:val="left"/>
+      <w:pPr>
+        <w:tabs>
+          <w:tab w:val="num" w:pos="1440"/>
+        </w:tabs>
+        <w:ind w:left="1440" w:hanging="360"/>
+      </w:pPr>
+      <w:rPr>
+        <w:rFonts w:ascii="Courier New" w:hAnsi="Courier New" w:hint="default"/>
+        <w:sz w:val="20"/>
+      </w:rPr>
+    </w:lvl>
+    <w:lvl w:ilvl="2" w:tentative="1">
+      <w:start w:val="1"/>
+      <w:numFmt w:val="bullet"/>
+      <w:lvlText w:val=""/>
+      <w:lvlJc w:val="left"/>
+      <w:pPr>
+        <w:tabs>
+          <w:tab w:val="num" w:pos="2160"/>
+        </w:tabs>
+        <w:ind w:left="2160" w:hanging="360"/>
+      </w:pPr>
+      <w:rPr>
+        <w:rFonts w:ascii="Wingdings" w:hAnsi="Wingdings" w:hint="default"/>
+        <w:sz w:val="20"/>
+      </w:rPr>
+    </w:lvl>
+    <w:lvl w:ilvl="3" w:tentative="1">
+      <w:start w:val="1"/>
+      <w:numFmt w:val="bullet"/>
+      <w:lvlText w:val=""/>
+      <w:lvlJc w:val="left"/>
+      <w:pPr>
+        <w:tabs>
+          <w:tab w:val="num" w:pos="2880"/>
+        </w:tabs>
+        <w:ind w:left="2880" w:hanging="360"/>
+      </w:pPr>
+      <w:rPr>
+        <w:rFonts w:ascii="Wingdings" w:hAnsi="Wingdings" w:hint="default"/>
+        <w:sz w:val="20"/>
+      </w:rPr>
+    </w:lvl>
+    <w:lvl w:ilvl="4" w:tentative="1">
+      <w:start w:val="1"/>
+      <w:numFmt w:val="bullet"/>
+      <w:lvlText w:val=""/>
+      <w:lvlJc w:val="left"/>
+      <w:pPr>
+        <w:tabs>
+          <w:tab w:val="num" w:pos="3600"/>
+        </w:tabs>
+        <w:ind w:left="3600" w:hanging="360"/>
+      </w:pPr>
+      <w:rPr>
+        <w:rFonts w:ascii="Wingdings" w:hAnsi="Wingdings" w:hint="default"/>
+        <w:sz w:val="20"/>
+      </w:rPr>
+    </w:lvl>
+    <w:lvl w:ilvl="5" w:tentative="1">
+      <w:start w:val="1"/>
+      <w:numFmt w:val="bullet"/>
+      <w:lvlText w:val=""/>
+      <w:lvlJc w:val="left"/>
+      <w:pPr>
+        <w:tabs>
+          <w:tab w:val="num" w:pos="4320"/>
+        </w:tabs>
+        <w:ind w:left="4320" w:hanging="360"/>
+      </w:pPr>
+      <w:rPr>
+        <w:rFonts w:ascii="Wingdings" w:hAnsi="Wingdings" w:hint="default"/>
+        <w:sz w:val="20"/>
+      </w:rPr>
+    </w:lvl>
+    <w:lvl w:ilvl="6" w:tentative="1">
+      <w:start w:val="1"/>
+      <w:numFmt w:val="bullet"/>
+      <w:lvlText w:val=""/>
+      <w:lvlJc w:val="left"/>
+      <w:pPr>
+        <w:tabs>
+          <w:tab w:val="num" w:pos="5040"/>
+        </w:tabs>
+        <w:ind w:left="5040" w:hanging="360"/>
+      </w:pPr>
+      <w:rPr>
+        <w:rFonts w:ascii="Wingdings" w:hAnsi="Wingdings" w:hint="default"/>
+        <w:sz w:val="20"/>
+      </w:rPr>
+    </w:lvl>
+    <w:lvl w:ilvl="7" w:tentative="1">
+      <w:start w:val="1"/>
+      <w:numFmt w:val="bullet"/>
+      <w:lvlText w:val=""/>
+      <w:lvlJc w:val="left"/>
+      <w:pPr>
+        <w:tabs>
+          <w:tab w:val="num" w:pos="5760"/>
+        </w:tabs>
+        <w:ind w:left="5760" w:hanging="360"/>
+      </w:pPr>
+      <w:rPr>
+        <w:rFonts w:ascii="Wingdings" w:hAnsi="Wingdings" w:hint="default"/>
+        <w:sz w:val="20"/>
+      </w:rPr>
+    </w:lvl>
+    <w:lvl w:ilvl="8" w:tentative="1">
+      <w:start w:val="1"/>
+      <w:numFmt w:val="bullet"/>
+      <w:lvlText w:val=""/>
+      <w:lvlJc w:val="left"/>
+      <w:pPr>
+        <w:tabs>
+          <w:tab w:val="num" w:pos="6480"/>
+        </w:tabs>
+        <w:ind w:left="6480" w:hanging="360"/>
+      </w:pPr>
+      <w:rPr>
+        <w:rFonts w:ascii="Wingdings" w:hAnsi="Wingdings" w:hint="default"/>
+        <w:sz w:val="20"/>
+      </w:rPr>
+    </w:lvl>
+  </w:abstractNum>
+  <w:abstractNum w:abstractNumId="2" w15:restartNumberingAfterBreak="0">
+    <w:nsid w:val="41412E30"/>
+    <w:multiLevelType w:val="multilevel"/>
+    <w:tmpl w:val="34144B50"/>
+    <w:lvl w:ilvl="0">
+      <w:start w:val="1"/>
+      <w:numFmt w:val="bullet"/>
+      <w:lvlText w:val=""/>
+      <w:lvlJc w:val="left"/>
+      <w:pPr>
+        <w:tabs>
+          <w:tab w:val="num" w:pos="720"/>
+        </w:tabs>
+        <w:ind w:left="720" w:hanging="360"/>
+      </w:pPr>
+      <w:rPr>
+        <w:rFonts w:ascii="Symbol" w:hAnsi="Symbol" w:hint="default"/>
+        <w:sz w:val="20"/>
+      </w:rPr>
+    </w:lvl>
+    <w:lvl w:ilvl="1">
+      <w:start w:val="1"/>
+      <w:numFmt w:val="bullet"/>
+      <w:lvlText w:val="o"/>
+      <w:lvlJc w:val="left"/>
+      <w:pPr>
+        <w:tabs>
+          <w:tab w:val="num" w:pos="1440"/>
+        </w:tabs>
+        <w:ind w:left="1440" w:hanging="360"/>
+      </w:pPr>
+      <w:rPr>
+        <w:rFonts w:ascii="Courier New" w:hAnsi="Courier New" w:hint="default"/>
+        <w:sz w:val="20"/>
+      </w:rPr>
+    </w:lvl>
+    <w:lvl w:ilvl="2" w:tentative="1">
+      <w:start w:val="1"/>
+      <w:numFmt w:val="bullet"/>
+      <w:lvlText w:val=""/>
+      <w:lvlJc w:val="left"/>
+      <w:pPr>
+        <w:tabs>
+          <w:tab w:val="num" w:pos="2160"/>
+        </w:tabs>
+        <w:ind w:left="2160" w:hanging="360"/>
+      </w:pPr>
+      <w:rPr>
+        <w:rFonts w:ascii="Wingdings" w:hAnsi="Wingdings" w:hint="default"/>
+        <w:sz w:val="20"/>
+      </w:rPr>
+    </w:lvl>
+    <w:lvl w:ilvl="3" w:tentative="1">
+      <w:start w:val="1"/>
+      <w:numFmt w:val="bullet"/>
+      <w:lvlText w:val=""/>
+      <w:lvlJc w:val="left"/>
+      <w:pPr>
+        <w:tabs>
+          <w:tab w:val="num" w:pos="2880"/>
+        </w:tabs>
+        <w:ind w:left="2880" w:hanging="360"/>
+      </w:pPr>
+      <w:rPr>
+        <w:rFonts w:ascii="Wingdings" w:hAnsi="Wingdings" w:hint="default"/>
+        <w:sz w:val="20"/>
+      </w:rPr>
+    </w:lvl>
+    <w:lvl w:ilvl="4" w:tentative="1">
+      <w:start w:val="1"/>
+      <w:numFmt w:val="bullet"/>
+      <w:lvlText w:val=""/>
+      <w:lvlJc w:val="left"/>
+      <w:pPr>
+        <w:tabs>
+          <w:tab w:val="num" w:pos="3600"/>
+        </w:tabs>
+        <w:ind w:left="3600" w:hanging="360"/>
+      </w:pPr>
+      <w:rPr>
+        <w:rFonts w:ascii="Wingdings" w:hAnsi="Wingdings" w:hint="default"/>
+        <w:sz w:val="20"/>
+      </w:rPr>
+    </w:lvl>
+    <w:lvl w:ilvl="5" w:tentative="1">
+      <w:start w:val="1"/>
+      <w:numFmt w:val="bullet"/>
+      <w:lvlText w:val=""/>
+      <w:lvlJc w:val="left"/>
+      <w:pPr>
+        <w:tabs>
+          <w:tab w:val="num" w:pos="4320"/>
+        </w:tabs>
+        <w:ind w:left="4320" w:hanging="360"/>
+      </w:pPr>
+      <w:rPr>
+        <w:rFonts w:ascii="Wingdings" w:hAnsi="Wingdings" w:hint="default"/>
+        <w:sz w:val="20"/>
+      </w:rPr>
+    </w:lvl>
+    <w:lvl w:ilvl="6" w:tentative="1">
+      <w:start w:val="1"/>
+      <w:numFmt w:val="bullet"/>
+      <w:lvlText w:val=""/>
+      <w:lvlJc w:val="left"/>
+      <w:pPr>
+        <w:tabs>
+          <w:tab w:val="num" w:pos="5040"/>
+        </w:tabs>
+        <w:ind w:left="5040" w:hanging="360"/>
+      </w:pPr>
+      <w:rPr>
+        <w:rFonts w:ascii="Wingdings" w:hAnsi="Wingdings" w:hint="default"/>
+        <w:sz w:val="20"/>
+      </w:rPr>
+    </w:lvl>
+    <w:lvl w:ilvl="7" w:tentative="1">
+      <w:start w:val="1"/>
+      <w:numFmt w:val="bullet"/>
+      <w:lvlText w:val=""/>
+      <w:lvlJc w:val="left"/>
+      <w:pPr>
+        <w:tabs>
+          <w:tab w:val="num" w:pos="5760"/>
+        </w:tabs>
+        <w:ind w:left="5760" w:hanging="360"/>
+      </w:pPr>
+      <w:rPr>
+        <w:rFonts w:ascii="Wingdings" w:hAnsi="Wingdings" w:hint="default"/>
+        <w:sz w:val="20"/>
+      </w:rPr>
+    </w:lvl>
+    <w:lvl w:ilvl="8" w:tentative="1">
+      <w:start w:val="1"/>
+      <w:numFmt w:val="bullet"/>
+      <w:lvlText w:val=""/>
+      <w:lvlJc w:val="left"/>
+      <w:pPr>
+        <w:tabs>
+          <w:tab w:val="num" w:pos="6480"/>
+        </w:tabs>
+        <w:ind w:left="6480" w:hanging="360"/>
+      </w:pPr>
+      <w:rPr>
+        <w:rFonts w:ascii="Wingdings" w:hAnsi="Wingdings" w:hint="default"/>
+        <w:sz w:val="20"/>
+      </w:rPr>
+    </w:lvl>
+  </w:abstractNum>
+  <w:abstractNum w:abstractNumId="3" w15:restartNumberingAfterBreak="0">
+    <w:nsid w:val="426D0308"/>
+    <w:multiLevelType w:val="multilevel"/>
+    <w:tmpl w:val="0B1C8C5C"/>
+    <w:lvl w:ilvl="0">
+      <w:start w:val="1"/>
+      <w:numFmt w:val="decimal"/>
+      <w:lvlText w:val="%1."/>
+      <w:lvlJc w:val="left"/>
+      <w:pPr>
+        <w:tabs>
+          <w:tab w:val="num" w:pos="720"/>
+        </w:tabs>
+        <w:ind w:left="720" w:hanging="360"/>
+      </w:pPr>
+    </w:lvl>
+    <w:lvl w:ilvl="1" w:tentative="1">
+      <w:start w:val="1"/>
+      <w:numFmt w:val="decimal"/>
+      <w:lvlText w:val="%2."/>
+      <w:lvlJc w:val="left"/>
+      <w:pPr>
+        <w:tabs>
+          <w:tab w:val="num" w:pos="1440"/>
+        </w:tabs>
+        <w:ind w:left="1440" w:hanging="360"/>
+      </w:pPr>
+    </w:lvl>
+    <w:lvl w:ilvl="2" w:tentative="1">
+      <w:start w:val="1"/>
+      <w:numFmt w:val="decimal"/>
+      <w:lvlText w:val="%3."/>
+      <w:lvlJc w:val="left"/>
+      <w:pPr>
+        <w:tabs>
+          <w:tab w:val="num" w:pos="2160"/>
+        </w:tabs>
+        <w:ind w:left="2160" w:hanging="360"/>
+      </w:pPr>
+    </w:lvl>
+    <w:lvl w:ilvl="3" w:tentative="1">
+      <w:start w:val="1"/>
+      <w:numFmt w:val="decimal"/>
+      <w:lvlText w:val="%4."/>
+      <w:lvlJc w:val="left"/>
+      <w:pPr>
+        <w:tabs>
+          <w:tab w:val="num" w:pos="2880"/>
+        </w:tabs>
+        <w:ind w:left="2880" w:hanging="360"/>
+      </w:pPr>
+    </w:lvl>
+    <w:lvl w:ilvl="4" w:tentative="1">
+      <w:start w:val="1"/>
+      <w:numFmt w:val="decimal"/>
+      <w:lvlText w:val="%5."/>
+      <w:lvlJc w:val="left"/>
+      <w:pPr>
+        <w:tabs>
+          <w:tab w:val="num" w:pos="3600"/>
+        </w:tabs>
+        <w:ind w:left="3600" w:hanging="360"/>
+      </w:pPr>
+    </w:lvl>
+    <w:lvl w:ilvl="5" w:tentative="1">
+      <w:start w:val="1"/>
+      <w:numFmt w:val="decimal"/>
+      <w:lvlText w:val="%6."/>
+      <w:lvlJc w:val="left"/>
+      <w:pPr>
+        <w:tabs>
+          <w:tab w:val="num" w:pos="4320"/>
+        </w:tabs>
+        <w:ind w:left="4320" w:hanging="360"/>
+      </w:pPr>
+    </w:lvl>
+    <w:lvl w:ilvl="6" w:tentative="1">
+      <w:start w:val="1"/>
+      <w:numFmt w:val="decimal"/>
+      <w:lvlText w:val="%7."/>
+      <w:lvlJc w:val="left"/>
+      <w:pPr>
+        <w:tabs>
+          <w:tab w:val="num" w:pos="5040"/>
+        </w:tabs>
+        <w:ind w:left="5040" w:hanging="360"/>
+      </w:pPr>
+    </w:lvl>
+    <w:lvl w:ilvl="7" w:tentative="1">
+      <w:start w:val="1"/>
+      <w:numFmt w:val="decimal"/>
+      <w:lvlText w:val="%8."/>
+      <w:lvlJc w:val="left"/>
+      <w:pPr>
+        <w:tabs>
+          <w:tab w:val="num" w:pos="5760"/>
+        </w:tabs>
+        <w:ind w:left="5760" w:hanging="360"/>
+      </w:pPr>
+    </w:lvl>
+    <w:lvl w:ilvl="8" w:tentative="1">
+      <w:start w:val="1"/>
+      <w:numFmt w:val="decimal"/>
+      <w:lvlText w:val="%9."/>
+      <w:lvlJc w:val="left"/>
+      <w:pPr>
+        <w:tabs>
+          <w:tab w:val="num" w:pos="6480"/>
+        </w:tabs>
+        <w:ind w:left="6480" w:hanging="360"/>
+      </w:pPr>
+    </w:lvl>
+  </w:abstractNum>
+  <w:abstractNum w:abstractNumId="4" w15:restartNumberingAfterBreak="0">
+    <w:nsid w:val="4BB92B5B"/>
+    <w:multiLevelType w:val="multilevel"/>
+    <w:tmpl w:val="E15AE808"/>
+    <w:lvl w:ilvl="0">
+      <w:start w:val="1"/>
+      <w:numFmt w:val="bullet"/>
+      <w:lvlText w:val=""/>
+      <w:lvlJc w:val="left"/>
+      <w:pPr>
+        <w:tabs>
+          <w:tab w:val="num" w:pos="720"/>
+        </w:tabs>
+        <w:ind w:left="720" w:hanging="360"/>
+      </w:pPr>
+      <w:rPr>
+        <w:rFonts w:ascii="Symbol" w:hAnsi="Symbol" w:hint="default"/>
+        <w:sz w:val="20"/>
+      </w:rPr>
+    </w:lvl>
+    <w:lvl w:ilvl="1">
+      <w:start w:val="1"/>
+      <w:numFmt w:val="bullet"/>
+      <w:lvlText w:val="o"/>
+      <w:lvlJc w:val="left"/>
+      <w:pPr>
+        <w:tabs>
+          <w:tab w:val="num" w:pos="1440"/>
+        </w:tabs>
+        <w:ind w:left="1440" w:hanging="360"/>
+      </w:pPr>
+      <w:rPr>
+        <w:rFonts w:ascii="Courier New" w:hAnsi="Courier New" w:hint="default"/>
+        <w:sz w:val="20"/>
+      </w:rPr>
+    </w:lvl>
+    <w:lvl w:ilvl="2" w:tentative="1">
+      <w:start w:val="1"/>
+      <w:numFmt w:val="bullet"/>
+      <w:lvlText w:val=""/>
+      <w:lvlJc w:val="left"/>
+      <w:pPr>
+        <w:tabs>
+          <w:tab w:val="num" w:pos="2160"/>
+        </w:tabs>
+        <w:ind w:left="2160" w:hanging="360"/>
+      </w:pPr>
+      <w:rPr>
+        <w:rFonts w:ascii="Wingdings" w:hAnsi="Wingdings" w:hint="default"/>
+        <w:sz w:val="20"/>
+      </w:rPr>
+    </w:lvl>
+    <w:lvl w:ilvl="3" w:tentative="1">
+      <w:start w:val="1"/>
+      <w:numFmt w:val="bullet"/>
+      <w:lvlText w:val=""/>
+      <w:lvlJc w:val="left"/>
+      <w:pPr>
+        <w:tabs>
+          <w:tab w:val="num" w:pos="2880"/>
+        </w:tabs>
+        <w:ind w:left="2880" w:hanging="360"/>
+      </w:pPr>
+      <w:rPr>
+        <w:rFonts w:ascii="Wingdings" w:hAnsi="Wingdings" w:hint="default"/>
+        <w:sz w:val="20"/>
+      </w:rPr>
+    </w:lvl>
+    <w:lvl w:ilvl="4" w:tentative="1">
+      <w:start w:val="1"/>
+      <w:numFmt w:val="bullet"/>
+      <w:lvlText w:val=""/>
+      <w:lvlJc w:val="left"/>
+      <w:pPr>
+        <w:tabs>
+          <w:tab w:val="num" w:pos="3600"/>
+        </w:tabs>
+        <w:ind w:left="3600" w:hanging="360"/>
+      </w:pPr>
+      <w:rPr>
+        <w:rFonts w:ascii="Wingdings" w:hAnsi="Wingdings" w:hint="default"/>
+        <w:sz w:val="20"/>
+      </w:rPr>
+    </w:lvl>
+    <w:lvl w:ilvl="5" w:tentative="1">
+      <w:start w:val="1"/>
+      <w:numFmt w:val="bullet"/>
+      <w:lvlText w:val=""/>
+      <w:lvlJc w:val="left"/>
+      <w:pPr>
+        <w:tabs>
+          <w:tab w:val="num" w:pos="4320"/>
+        </w:tabs>
+        <w:ind w:left="4320" w:hanging="360"/>
+      </w:pPr>
+      <w:rPr>
+        <w:rFonts w:ascii="Wingdings" w:hAnsi="Wingdings" w:hint="default"/>
+        <w:sz w:val="20"/>
+      </w:rPr>
+    </w:lvl>
+    <w:lvl w:ilvl="6" w:tentative="1">
+      <w:start w:val="1"/>
+      <w:numFmt w:val="bullet"/>
+      <w:lvlText w:val=""/>
+      <w:lvlJc w:val="left"/>
+      <w:pPr>
+        <w:tabs>
+          <w:tab w:val="num" w:pos="5040"/>
+        </w:tabs>
+        <w:ind w:left="5040" w:hanging="360"/>
+      </w:pPr>
+      <w:rPr>
+        <w:rFonts w:ascii="Wingdings" w:hAnsi="Wingdings" w:hint="default"/>
+        <w:sz w:val="20"/>
+      </w:rPr>
+    </w:lvl>
+    <w:lvl w:ilvl="7" w:tentative="1">
+      <w:start w:val="1"/>
+      <w:numFmt w:val="bullet"/>
+      <w:lvlText w:val=""/>
+      <w:lvlJc w:val="left"/>
+      <w:pPr>
+        <w:tabs>
+          <w:tab w:val="num" w:pos="5760"/>
+        </w:tabs>
+        <w:ind w:left="5760" w:hanging="360"/>
+      </w:pPr>
+      <w:rPr>
+        <w:rFonts w:ascii="Wingdings" w:hAnsi="Wingdings" w:hint="default"/>
+        <w:sz w:val="20"/>
+      </w:rPr>
+    </w:lvl>
+    <w:lvl w:ilvl="8" w:tentative="1">
+      <w:start w:val="1"/>
+      <w:numFmt w:val="bullet"/>
+      <w:lvlText w:val=""/>
+      <w:lvlJc w:val="left"/>
+      <w:pPr>
+        <w:tabs>
+          <w:tab w:val="num" w:pos="6480"/>
+        </w:tabs>
+        <w:ind w:left="6480" w:hanging="360"/>
+      </w:pPr>
+      <w:rPr>
+        <w:rFonts w:ascii="Wingdings" w:hAnsi="Wingdings" w:hint="default"/>
+        <w:sz w:val="20"/>
+      </w:rPr>
+    </w:lvl>
+  </w:abstractNum>
+  <w:abstractNum w:abstractNumId="5" w15:restartNumberingAfterBreak="0">
+    <w:nsid w:val="5421321F"/>
+    <w:multiLevelType w:val="multilevel"/>
+    <w:tmpl w:val="FB96385A"/>
+    <w:lvl w:ilvl="0">
+      <w:start w:val="1"/>
+      <w:numFmt w:val="bullet"/>
+      <w:lvlText w:val=""/>
+      <w:lvlJc w:val="left"/>
+      <w:pPr>
+        <w:tabs>
+          <w:tab w:val="num" w:pos="720"/>
+        </w:tabs>
+        <w:ind w:left="720" w:hanging="360"/>
+      </w:pPr>
+      <w:rPr>
+        <w:rFonts w:ascii="Symbol" w:hAnsi="Symbol" w:hint="default"/>
+        <w:sz w:val="20"/>
+      </w:rPr>
+    </w:lvl>
+    <w:lvl w:ilvl="1" w:tentative="1">
+      <w:start w:val="1"/>
+      <w:numFmt w:val="bullet"/>
+      <w:lvlText w:val="o"/>
+      <w:lvlJc w:val="left"/>
+      <w:pPr>
+        <w:tabs>
+          <w:tab w:val="num" w:pos="1440"/>
+        </w:tabs>
+        <w:ind w:left="1440" w:hanging="360"/>
+      </w:pPr>
+      <w:rPr>
+        <w:rFonts w:ascii="Courier New" w:hAnsi="Courier New" w:hint="default"/>
+        <w:sz w:val="20"/>
+      </w:rPr>
+    </w:lvl>
+    <w:lvl w:ilvl="2" w:tentative="1">
+      <w:start w:val="1"/>
+      <w:numFmt w:val="bullet"/>
+      <w:lvlText w:val=""/>
+      <w:lvlJc w:val="left"/>
+      <w:pPr>
+        <w:tabs>
+          <w:tab w:val="num" w:pos="2160"/>
+        </w:tabs>
+        <w:ind w:left="2160" w:hanging="360"/>
+      </w:pPr>
+      <w:rPr>
+        <w:rFonts w:ascii="Wingdings" w:hAnsi="Wingdings" w:hint="default"/>
+        <w:sz w:val="20"/>
+      </w:rPr>
+    </w:lvl>
+    <w:lvl w:ilvl="3" w:tentative="1">
+      <w:start w:val="1"/>
+      <w:numFmt w:val="bullet"/>
+      <w:lvlText w:val=""/>
+      <w:lvlJc w:val="left"/>
+      <w:pPr>
+        <w:tabs>
+          <w:tab w:val="num" w:pos="2880"/>
+        </w:tabs>
+        <w:ind w:left="2880" w:hanging="360"/>
+      </w:pPr>
+      <w:rPr>
+        <w:rFonts w:ascii="Wingdings" w:hAnsi="Wingdings" w:hint="default"/>
+        <w:sz w:val="20"/>
+      </w:rPr>
+    </w:lvl>
+    <w:lvl w:ilvl="4" w:tentative="1">
+      <w:start w:val="1"/>
+      <w:numFmt w:val="bullet"/>
+      <w:lvlText w:val=""/>
+      <w:lvlJc w:val="left"/>
+      <w:pPr>
+        <w:tabs>
+          <w:tab w:val="num" w:pos="3600"/>
+        </w:tabs>
+        <w:ind w:left="3600" w:hanging="360"/>
+      </w:pPr>
+      <w:rPr>
+        <w:rFonts w:ascii="Wingdings" w:hAnsi="Wingdings" w:hint="default"/>
+        <w:sz w:val="20"/>
+      </w:rPr>
+    </w:lvl>
+    <w:lvl w:ilvl="5" w:tentative="1">
+      <w:start w:val="1"/>
+      <w:numFmt w:val="bullet"/>
+      <w:lvlText w:val=""/>
+      <w:lvlJc w:val="left"/>
+      <w:pPr>
+        <w:tabs>
+          <w:tab w:val="num" w:pos="4320"/>
+        </w:tabs>
+        <w:ind w:left="4320" w:hanging="360"/>
+      </w:pPr>
+      <w:rPr>
+        <w:rFonts w:ascii="Wingdings" w:hAnsi="Wingdings" w:hint="default"/>
+        <w:sz w:val="20"/>
+      </w:rPr>
+    </w:lvl>
+    <w:lvl w:ilvl="6" w:tentative="1">
+      <w:start w:val="1"/>
+      <w:numFmt w:val="bullet"/>
+      <w:lvlText w:val=""/>
+      <w:lvlJc w:val="left"/>
+      <w:pPr>
+        <w:tabs>
+          <w:tab w:val="num" w:pos="5040"/>
+        </w:tabs>
+        <w:ind w:left="5040" w:hanging="360"/>
+      </w:pPr>
+      <w:rPr>
+        <w:rFonts w:ascii="Wingdings" w:hAnsi="Wingdings" w:hint="default"/>
+        <w:sz w:val="20"/>
+      </w:rPr>
+    </w:lvl>
+    <w:lvl w:ilvl="7" w:tentative="1">
+      <w:start w:val="1"/>
+      <w:numFmt w:val="bullet"/>
+      <w:lvlText w:val=""/>
+      <w:lvlJc w:val="left"/>
+      <w:pPr>
+        <w:tabs>
+          <w:tab w:val="num" w:pos="5760"/>
+        </w:tabs>
+        <w:ind w:left="5760" w:hanging="360"/>
+      </w:pPr>
+      <w:rPr>
+        <w:rFonts w:ascii="Wingdings" w:hAnsi="Wingdings" w:hint="default"/>
+        <w:sz w:val="20"/>
+      </w:rPr>
+    </w:lvl>
+    <w:lvl w:ilvl="8" w:tentative="1">
+      <w:start w:val="1"/>
+      <w:numFmt w:val="bullet"/>
+      <w:lvlText w:val=""/>
+      <w:lvlJc w:val="left"/>
+      <w:pPr>
+        <w:tabs>
+          <w:tab w:val="num" w:pos="6480"/>
+        </w:tabs>
+        <w:ind w:left="6480" w:hanging="360"/>
+      </w:pPr>
+      <w:rPr>
+        <w:rFonts w:ascii="Wingdings" w:hAnsi="Wingdings" w:hint="default"/>
+        <w:sz w:val="20"/>
+      </w:rPr>
+    </w:lvl>
+  </w:abstractNum>
+  <w:abstractNum w:abstractNumId="6" w15:restartNumberingAfterBreak="0">
+    <w:nsid w:val="5E4F496F"/>
+    <w:multiLevelType w:val="multilevel"/>
+    <w:tmpl w:val="E04A3C60"/>
+    <w:lvl w:ilvl="0">
+      <w:start w:val="1"/>
+      <w:numFmt w:val="bullet"/>
+      <w:lvlText w:val=""/>
+      <w:lvlJc w:val="left"/>
+      <w:pPr>
+        <w:tabs>
+          <w:tab w:val="num" w:pos="720"/>
+        </w:tabs>
+        <w:ind w:left="720" w:hanging="360"/>
+      </w:pPr>
+      <w:rPr>
+        <w:rFonts w:ascii="Symbol" w:hAnsi="Symbol" w:hint="default"/>
+        <w:sz w:val="20"/>
+      </w:rPr>
+    </w:lvl>
+    <w:lvl w:ilvl="1">
+      <w:start w:val="1"/>
+      <w:numFmt w:val="bullet"/>
+      <w:lvlText w:val="o"/>
+      <w:lvlJc w:val="left"/>
+      <w:pPr>
+        <w:tabs>
+          <w:tab w:val="num" w:pos="1440"/>
+        </w:tabs>
+        <w:ind w:left="1440" w:hanging="360"/>
+      </w:pPr>
+      <w:rPr>
+        <w:rFonts w:ascii="Courier New" w:hAnsi="Courier New" w:hint="default"/>
+        <w:sz w:val="20"/>
+      </w:rPr>
+    </w:lvl>
+    <w:lvl w:ilvl="2">
+      <w:start w:val="1"/>
+      <w:numFmt w:val="decimal"/>
+      <w:lvlText w:val="%3."/>
+      <w:lvlJc w:val="left"/>
+      <w:pPr>
+        <w:tabs>
+          <w:tab w:val="num" w:pos="2160"/>
+        </w:tabs>
+        <w:ind w:left="2160" w:hanging="360"/>
+      </w:pPr>
+    </w:lvl>
+    <w:lvl w:ilvl="3" w:tentative="1">
+      <w:start w:val="1"/>
+      <w:numFmt w:val="bullet"/>
+      <w:lvlText w:val=""/>
+      <w:lvlJc w:val="left"/>
+      <w:pPr>
+        <w:tabs>
+          <w:tab w:val="num" w:pos="2880"/>
+        </w:tabs>
+        <w:ind w:left="2880" w:hanging="360"/>
+      </w:pPr>
+      <w:rPr>
+        <w:rFonts w:ascii="Wingdings" w:hAnsi="Wingdings" w:hint="default"/>
+        <w:sz w:val="20"/>
+      </w:rPr>
+    </w:lvl>
+    <w:lvl w:ilvl="4" w:tentative="1">
+      <w:start w:val="1"/>
+      <w:numFmt w:val="bullet"/>
+      <w:lvlText w:val=""/>
+      <w:lvlJc w:val="left"/>
+      <w:pPr>
+        <w:tabs>
+          <w:tab w:val="num" w:pos="3600"/>
+        </w:tabs>
+        <w:ind w:left="3600" w:hanging="360"/>
+      </w:pPr>
+      <w:rPr>
+        <w:rFonts w:ascii="Wingdings" w:hAnsi="Wingdings" w:hint="default"/>
+        <w:sz w:val="20"/>
+      </w:rPr>
+    </w:lvl>
+    <w:lvl w:ilvl="5" w:tentative="1">
+      <w:start w:val="1"/>
+      <w:numFmt w:val="bullet"/>
+      <w:lvlText w:val=""/>
+      <w:lvlJc w:val="left"/>
+      <w:pPr>
+        <w:tabs>
+          <w:tab w:val="num" w:pos="4320"/>
+        </w:tabs>
+        <w:ind w:left="4320" w:hanging="360"/>
+      </w:pPr>
+      <w:rPr>
+        <w:rFonts w:ascii="Wingdings" w:hAnsi="Wingdings" w:hint="default"/>
+        <w:sz w:val="20"/>
+      </w:rPr>
+    </w:lvl>
+    <w:lvl w:ilvl="6" w:tentative="1">
+      <w:start w:val="1"/>
+      <w:numFmt w:val="bullet"/>
+      <w:lvlText w:val=""/>
+      <w:lvlJc w:val="left"/>
+      <w:pPr>
+        <w:tabs>
+          <w:tab w:val="num" w:pos="5040"/>
+        </w:tabs>
+        <w:ind w:left="5040" w:hanging="360"/>
+      </w:pPr>
+      <w:rPr>
+        <w:rFonts w:ascii="Wingdings" w:hAnsi="Wingdings" w:hint="default"/>
+        <w:sz w:val="20"/>
+      </w:rPr>
+    </w:lvl>
+    <w:lvl w:ilvl="7" w:tentative="1">
+      <w:start w:val="1"/>
+      <w:numFmt w:val="bullet"/>
+      <w:lvlText w:val=""/>
+      <w:lvlJc w:val="left"/>
+      <w:pPr>
+        <w:tabs>
+          <w:tab w:val="num" w:pos="5760"/>
+        </w:tabs>
+        <w:ind w:left="5760" w:hanging="360"/>
+      </w:pPr>
+      <w:rPr>
+        <w:rFonts w:ascii="Wingdings" w:hAnsi="Wingdings" w:hint="default"/>
+        <w:sz w:val="20"/>
+      </w:rPr>
+    </w:lvl>
+    <w:lvl w:ilvl="8" w:tentative="1">
+      <w:start w:val="1"/>
+      <w:numFmt w:val="bullet"/>
+      <w:lvlText w:val=""/>
+      <w:lvlJc w:val="left"/>
+      <w:pPr>
+        <w:tabs>
+          <w:tab w:val="num" w:pos="6480"/>
+        </w:tabs>
+        <w:ind w:left="6480" w:hanging="360"/>
+      </w:pPr>
+      <w:rPr>
+        <w:rFonts w:ascii="Wingdings" w:hAnsi="Wingdings" w:hint="default"/>
+        <w:sz w:val="20"/>
+      </w:rPr>
+    </w:lvl>
+  </w:abstractNum>
+  <w:abstractNum w:abstractNumId="7" w15:restartNumberingAfterBreak="0">
     <w:nsid w:val="67A62177"/>
     <w:multiLevelType w:val="hybridMultilevel"/>
     <w:tmpl w:val="FFB09D18"/>
@@ -2034,7 +5990,7 @@
       </w:pPr>
     </w:lvl>
   </w:abstractNum>
-  <w:abstractNum w:abstractNumId="1" w15:restartNumberingAfterBreak="0">
+  <w:abstractNum w:abstractNumId="8" w15:restartNumberingAfterBreak="0">
     <w:nsid w:val="68597CFE"/>
     <w:multiLevelType w:val="hybridMultilevel"/>
     <w:tmpl w:val="791204D0"/>
@@ -2147,7 +6103,245 @@
       </w:rPr>
     </w:lvl>
   </w:abstractNum>
-  <w:abstractNum w:abstractNumId="2" w15:restartNumberingAfterBreak="0">
+  <w:abstractNum w:abstractNumId="9" w15:restartNumberingAfterBreak="0">
+    <w:nsid w:val="6AE17EF6"/>
+    <w:multiLevelType w:val="hybridMultilevel"/>
+    <w:tmpl w:val="CCAEA634"/>
+    <w:lvl w:ilvl="0" w:tplc="100C000F">
+      <w:start w:val="1"/>
+      <w:numFmt w:val="decimal"/>
+      <w:lvlText w:val="%1."/>
+      <w:lvlJc w:val="left"/>
+      <w:pPr>
+        <w:ind w:left="720" w:hanging="360"/>
+      </w:pPr>
+      <w:rPr>
+        <w:rFonts w:hint="default"/>
+      </w:rPr>
+    </w:lvl>
+    <w:lvl w:ilvl="1" w:tplc="100C0019" w:tentative="1">
+      <w:start w:val="1"/>
+      <w:numFmt w:val="lowerLetter"/>
+      <w:lvlText w:val="%2."/>
+      <w:lvlJc w:val="left"/>
+      <w:pPr>
+        <w:ind w:left="1440" w:hanging="360"/>
+      </w:pPr>
+    </w:lvl>
+    <w:lvl w:ilvl="2" w:tplc="100C001B" w:tentative="1">
+      <w:start w:val="1"/>
+      <w:numFmt w:val="lowerRoman"/>
+      <w:lvlText w:val="%3."/>
+      <w:lvlJc w:val="right"/>
+      <w:pPr>
+        <w:ind w:left="2160" w:hanging="180"/>
+      </w:pPr>
+    </w:lvl>
+    <w:lvl w:ilvl="3" w:tplc="100C000F" w:tentative="1">
+      <w:start w:val="1"/>
+      <w:numFmt w:val="decimal"/>
+      <w:lvlText w:val="%4."/>
+      <w:lvlJc w:val="left"/>
+      <w:pPr>
+        <w:ind w:left="2880" w:hanging="360"/>
+      </w:pPr>
+    </w:lvl>
+    <w:lvl w:ilvl="4" w:tplc="100C0019" w:tentative="1">
+      <w:start w:val="1"/>
+      <w:numFmt w:val="lowerLetter"/>
+      <w:lvlText w:val="%5."/>
+      <w:lvlJc w:val="left"/>
+      <w:pPr>
+        <w:ind w:left="3600" w:hanging="360"/>
+      </w:pPr>
+    </w:lvl>
+    <w:lvl w:ilvl="5" w:tplc="100C001B" w:tentative="1">
+      <w:start w:val="1"/>
+      <w:numFmt w:val="lowerRoman"/>
+      <w:lvlText w:val="%6."/>
+      <w:lvlJc w:val="right"/>
+      <w:pPr>
+        <w:ind w:left="4320" w:hanging="180"/>
+      </w:pPr>
+    </w:lvl>
+    <w:lvl w:ilvl="6" w:tplc="100C000F" w:tentative="1">
+      <w:start w:val="1"/>
+      <w:numFmt w:val="decimal"/>
+      <w:lvlText w:val="%7."/>
+      <w:lvlJc w:val="left"/>
+      <w:pPr>
+        <w:ind w:left="5040" w:hanging="360"/>
+      </w:pPr>
+    </w:lvl>
+    <w:lvl w:ilvl="7" w:tplc="100C0019" w:tentative="1">
+      <w:start w:val="1"/>
+      <w:numFmt w:val="lowerLetter"/>
+      <w:lvlText w:val="%8."/>
+      <w:lvlJc w:val="left"/>
+      <w:pPr>
+        <w:ind w:left="5760" w:hanging="360"/>
+      </w:pPr>
+    </w:lvl>
+    <w:lvl w:ilvl="8" w:tplc="100C001B" w:tentative="1">
+      <w:start w:val="1"/>
+      <w:numFmt w:val="lowerRoman"/>
+      <w:lvlText w:val="%9."/>
+      <w:lvlJc w:val="right"/>
+      <w:pPr>
+        <w:ind w:left="6480" w:hanging="180"/>
+      </w:pPr>
+    </w:lvl>
+  </w:abstractNum>
+  <w:abstractNum w:abstractNumId="10" w15:restartNumberingAfterBreak="0">
+    <w:nsid w:val="70250FDD"/>
+    <w:multiLevelType w:val="multilevel"/>
+    <w:tmpl w:val="8F5637AE"/>
+    <w:lvl w:ilvl="0">
+      <w:start w:val="1"/>
+      <w:numFmt w:val="bullet"/>
+      <w:lvlText w:val=""/>
+      <w:lvlJc w:val="left"/>
+      <w:pPr>
+        <w:tabs>
+          <w:tab w:val="num" w:pos="720"/>
+        </w:tabs>
+        <w:ind w:left="720" w:hanging="360"/>
+      </w:pPr>
+      <w:rPr>
+        <w:rFonts w:ascii="Symbol" w:hAnsi="Symbol" w:hint="default"/>
+        <w:sz w:val="20"/>
+      </w:rPr>
+    </w:lvl>
+    <w:lvl w:ilvl="1">
+      <w:start w:val="1"/>
+      <w:numFmt w:val="bullet"/>
+      <w:lvlText w:val="o"/>
+      <w:lvlJc w:val="left"/>
+      <w:pPr>
+        <w:tabs>
+          <w:tab w:val="num" w:pos="1440"/>
+        </w:tabs>
+        <w:ind w:left="1440" w:hanging="360"/>
+      </w:pPr>
+      <w:rPr>
+        <w:rFonts w:ascii="Courier New" w:hAnsi="Courier New" w:hint="default"/>
+        <w:sz w:val="20"/>
+      </w:rPr>
+    </w:lvl>
+    <w:lvl w:ilvl="2" w:tentative="1">
+      <w:start w:val="1"/>
+      <w:numFmt w:val="bullet"/>
+      <w:lvlText w:val=""/>
+      <w:lvlJc w:val="left"/>
+      <w:pPr>
+        <w:tabs>
+          <w:tab w:val="num" w:pos="2160"/>
+        </w:tabs>
+        <w:ind w:left="2160" w:hanging="360"/>
+      </w:pPr>
+      <w:rPr>
+        <w:rFonts w:ascii="Wingdings" w:hAnsi="Wingdings" w:hint="default"/>
+        <w:sz w:val="20"/>
+      </w:rPr>
+    </w:lvl>
+    <w:lvl w:ilvl="3" w:tentative="1">
+      <w:start w:val="1"/>
+      <w:numFmt w:val="bullet"/>
+      <w:lvlText w:val=""/>
+      <w:lvlJc w:val="left"/>
+      <w:pPr>
+        <w:tabs>
+          <w:tab w:val="num" w:pos="2880"/>
+        </w:tabs>
+        <w:ind w:left="2880" w:hanging="360"/>
+      </w:pPr>
+      <w:rPr>
+        <w:rFonts w:ascii="Wingdings" w:hAnsi="Wingdings" w:hint="default"/>
+        <w:sz w:val="20"/>
+      </w:rPr>
+    </w:lvl>
+    <w:lvl w:ilvl="4" w:tentative="1">
+      <w:start w:val="1"/>
+      <w:numFmt w:val="bullet"/>
+      <w:lvlText w:val=""/>
+      <w:lvlJc w:val="left"/>
+      <w:pPr>
+        <w:tabs>
+          <w:tab w:val="num" w:pos="3600"/>
+        </w:tabs>
+        <w:ind w:left="3600" w:hanging="360"/>
+      </w:pPr>
+      <w:rPr>
+        <w:rFonts w:ascii="Wingdings" w:hAnsi="Wingdings" w:hint="default"/>
+        <w:sz w:val="20"/>
+      </w:rPr>
+    </w:lvl>
+    <w:lvl w:ilvl="5" w:tentative="1">
+      <w:start w:val="1"/>
+      <w:numFmt w:val="bullet"/>
+      <w:lvlText w:val=""/>
+      <w:lvlJc w:val="left"/>
+      <w:pPr>
+        <w:tabs>
+          <w:tab w:val="num" w:pos="4320"/>
+        </w:tabs>
+        <w:ind w:left="4320" w:hanging="360"/>
+      </w:pPr>
+      <w:rPr>
+        <w:rFonts w:ascii="Wingdings" w:hAnsi="Wingdings" w:hint="default"/>
+        <w:sz w:val="20"/>
+      </w:rPr>
+    </w:lvl>
+    <w:lvl w:ilvl="6" w:tentative="1">
+      <w:start w:val="1"/>
+      <w:numFmt w:val="bullet"/>
+      <w:lvlText w:val=""/>
+      <w:lvlJc w:val="left"/>
+      <w:pPr>
+        <w:tabs>
+          <w:tab w:val="num" w:pos="5040"/>
+        </w:tabs>
+        <w:ind w:left="5040" w:hanging="360"/>
+      </w:pPr>
+      <w:rPr>
+        <w:rFonts w:ascii="Wingdings" w:hAnsi="Wingdings" w:hint="default"/>
+        <w:sz w:val="20"/>
+      </w:rPr>
+    </w:lvl>
+    <w:lvl w:ilvl="7" w:tentative="1">
+      <w:start w:val="1"/>
+      <w:numFmt w:val="bullet"/>
+      <w:lvlText w:val=""/>
+      <w:lvlJc w:val="left"/>
+      <w:pPr>
+        <w:tabs>
+          <w:tab w:val="num" w:pos="5760"/>
+        </w:tabs>
+        <w:ind w:left="5760" w:hanging="360"/>
+      </w:pPr>
+      <w:rPr>
+        <w:rFonts w:ascii="Wingdings" w:hAnsi="Wingdings" w:hint="default"/>
+        <w:sz w:val="20"/>
+      </w:rPr>
+    </w:lvl>
+    <w:lvl w:ilvl="8" w:tentative="1">
+      <w:start w:val="1"/>
+      <w:numFmt w:val="bullet"/>
+      <w:lvlText w:val=""/>
+      <w:lvlJc w:val="left"/>
+      <w:pPr>
+        <w:tabs>
+          <w:tab w:val="num" w:pos="6480"/>
+        </w:tabs>
+        <w:ind w:left="6480" w:hanging="360"/>
+      </w:pPr>
+      <w:rPr>
+        <w:rFonts w:ascii="Wingdings" w:hAnsi="Wingdings" w:hint="default"/>
+        <w:sz w:val="20"/>
+      </w:rPr>
+    </w:lvl>
+  </w:abstractNum>
+  <w:abstractNum w:abstractNumId="11" w15:restartNumberingAfterBreak="0">
     <w:nsid w:val="7745590F"/>
     <w:multiLevelType w:val="hybridMultilevel"/>
     <w:tmpl w:val="D2B871DA"/>
@@ -2237,19 +6431,46 @@
     </w:lvl>
   </w:abstractNum>
   <w:num w:numId="1" w16cid:durableId="1611084935">
+    <w:abstractNumId w:val="11"/>
+  </w:num>
+  <w:num w:numId="2" w16cid:durableId="542517263">
+    <w:abstractNumId w:val="7"/>
+  </w:num>
+  <w:num w:numId="3" w16cid:durableId="199248842">
+    <w:abstractNumId w:val="8"/>
+  </w:num>
+  <w:num w:numId="4" w16cid:durableId="704871214">
+    <w:abstractNumId w:val="9"/>
+  </w:num>
+  <w:num w:numId="5" w16cid:durableId="1345789211">
+    <w:abstractNumId w:val="6"/>
+  </w:num>
+  <w:num w:numId="6" w16cid:durableId="783967297">
+    <w:abstractNumId w:val="5"/>
+  </w:num>
+  <w:num w:numId="7" w16cid:durableId="1119253795">
+    <w:abstractNumId w:val="10"/>
+  </w:num>
+  <w:num w:numId="8" w16cid:durableId="260333061">
+    <w:abstractNumId w:val="0"/>
+  </w:num>
+  <w:num w:numId="9" w16cid:durableId="1175531938">
     <w:abstractNumId w:val="2"/>
   </w:num>
-  <w:num w:numId="2" w16cid:durableId="542517263">
-    <w:abstractNumId w:val="0"/>
+  <w:num w:numId="10" w16cid:durableId="317222850">
+    <w:abstractNumId w:val="4"/>
   </w:num>
-  <w:num w:numId="3" w16cid:durableId="199248842">
+  <w:num w:numId="11" w16cid:durableId="319964872">
+    <w:abstractNumId w:val="3"/>
+  </w:num>
+  <w:num w:numId="12" w16cid:durableId="1897088107">
     <w:abstractNumId w:val="1"/>
   </w:num>
 </w:numbering>
 </file>
 
 <file path=word/styles.xml><?xml version="1.0" encoding="utf-8"?>
-<w:styles xmlns:mc="http://schemas.openxmlformats.org/markup-compatibility/2006" xmlns:r="http://schemas.openxmlformats.org/officeDocument/2006/relationships" xmlns:w="http://schemas.openxmlformats.org/wordprocessingml/2006/main" xmlns:w14="http://schemas.microsoft.com/office/word/2010/wordml" xmlns:w15="http://schemas.microsoft.com/office/word/2012/wordml" xmlns:w16cex="http://schemas.microsoft.com/office/word/2018/wordml/cex" xmlns:w16cid="http://schemas.microsoft.com/office/word/2016/wordml/cid" xmlns:w16="http://schemas.microsoft.com/office/word/2018/wordml" xmlns:w16sdtdh="http://schemas.microsoft.com/office/word/2020/wordml/sdtdatahash" xmlns:w16se="http://schemas.microsoft.com/office/word/2015/wordml/symex" mc:Ignorable="w14 w15 w16se w16cid w16 w16cex w16sdtdh">
+<w:styles xmlns:mc="http://schemas.openxmlformats.org/markup-compatibility/2006" xmlns:r="http://schemas.openxmlformats.org/officeDocument/2006/relationships" xmlns:w="http://schemas.openxmlformats.org/wordprocessingml/2006/main" xmlns:w14="http://schemas.microsoft.com/office/word/2010/wordml" xmlns:w15="http://schemas.microsoft.com/office/word/2012/wordml" xmlns:w16cex="http://schemas.microsoft.com/office/word/2018/wordml/cex" xmlns:w16cid="http://schemas.microsoft.com/office/word/2016/wordml/cid" xmlns:w16="http://schemas.microsoft.com/office/word/2018/wordml" xmlns:w16du="http://schemas.microsoft.com/office/word/2023/wordml/word16du" xmlns:w16sdtdh="http://schemas.microsoft.com/office/word/2020/wordml/sdtdatahash" xmlns:w16sdtfl="http://schemas.microsoft.com/office/word/2024/wordml/sdtformatlock" xmlns:w16se="http://schemas.microsoft.com/office/word/2015/wordml/symex" mc:Ignorable="w14 w15 w16se w16cid w16 w16cex w16sdtdh w16sdtfl w16du">
   <w:docDefaults>
     <w:rPrDefault>
       <w:rPr>

</xml_diff>